<commit_message>
update on 2024-01-21 22:27:07.941179
</commit_message>
<xml_diff>
--- a/ml 机器学习.docx
+++ b/ml 机器学习.docx
@@ -7733,7 +7733,6 @@
       </w:tr>
     </w:tbl>
     <w:p/>
-    <w:p/>
     <w:p>
       <w:pPr>
         <w:pStyle w:val="18"/>
@@ -14585,8 +14584,8 @@
       <w:tblGrid>
         <w:gridCol w:w="1268"/>
         <w:gridCol w:w="847"/>
-        <w:gridCol w:w="1717"/>
-        <w:gridCol w:w="2899"/>
+        <w:gridCol w:w="1688"/>
+        <w:gridCol w:w="3134"/>
       </w:tblGrid>
       <w:tr>
         <w:tblPrEx>
@@ -14678,7 +14677,7 @@
         </w:tc>
         <w:tc>
           <w:tcPr>
-            <w:tcW w:w="0" w:type="auto"/>
+            <w:tcW w:w="3134" w:type="dxa"/>
             <w:vAlign w:val="center"/>
           </w:tcPr>
           <w:p>
@@ -14820,7 +14819,7 @@
         </w:tc>
         <w:tc>
           <w:tcPr>
-            <w:tcW w:w="0" w:type="auto"/>
+            <w:tcW w:w="3134" w:type="dxa"/>
             <w:vAlign w:val="center"/>
           </w:tcPr>
           <w:p>
@@ -14828,7 +14827,20 @@
               <w:rPr>
                 <w:rFonts w:hint="eastAsia"/>
               </w:rPr>
-              <w:t>协方差噪声Q、R</w:t>
+              <w:t>协方差噪声R</w:t>
+            </w:r>
+            <w:r>
+              <w:rPr>
+                <w:rFonts w:hint="eastAsia"/>
+                <w:lang w:eastAsia="zh-CN"/>
+              </w:rPr>
+              <w:t>、</w:t>
+            </w:r>
+            <w:r>
+              <w:rPr>
+                <w:rFonts w:hint="eastAsia"/>
+              </w:rPr>
+              <w:t>Q</w:t>
             </w:r>
           </w:p>
         </w:tc>
@@ -14915,7 +14927,7 @@
         </w:tc>
         <w:tc>
           <w:tcPr>
-            <w:tcW w:w="0" w:type="auto"/>
+            <w:tcW w:w="3134" w:type="dxa"/>
             <w:vAlign w:val="center"/>
           </w:tcPr>
           <w:p>
@@ -15004,7 +15016,136 @@
                   <w:rPr>
                     <w:rFonts w:ascii="Cambria Math" w:hAnsi="Cambria Math"/>
                   </w:rPr>
-                  <m:t>=F</m:t>
+                  <m:t>=</m:t>
+                </m:r>
+                <m:r>
+                  <m:rPr>
+                    <m:sty m:val="bi"/>
+                  </m:rPr>
+                  <w:rPr>
+                    <w:rFonts w:hint="default" w:ascii="Cambria Math" w:hAnsi="Cambria Math"/>
+                    <w:lang w:val="en-US" w:eastAsia="zh-CN"/>
+                  </w:rPr>
+                  <m:t>f(</m:t>
+                </m:r>
+                <m:sSub>
+                  <m:sSubPr>
+                    <m:ctrlPr>
+                      <w:rPr>
+                        <w:rFonts w:ascii="Cambria Math" w:hAnsi="Cambria Math"/>
+                        <w:bCs w:val="0"/>
+                        <w:i/>
+                        <w:iCs/>
+                      </w:rPr>
+                    </m:ctrlPr>
+                  </m:sSubPr>
+                  <m:e>
+                    <m:r>
+                      <m:rPr>
+                        <m:sty m:val="bi"/>
+                      </m:rPr>
+                      <w:rPr>
+                        <w:rFonts w:ascii="Cambria Math" w:hAnsi="Cambria Math"/>
+                      </w:rPr>
+                      <m:t>x</m:t>
+                    </m:r>
+                    <m:ctrlPr>
+                      <w:rPr>
+                        <w:rFonts w:ascii="Cambria Math" w:hAnsi="Cambria Math"/>
+                        <w:bCs w:val="0"/>
+                        <w:i/>
+                        <w:iCs/>
+                      </w:rPr>
+                    </m:ctrlPr>
+                  </m:e>
+                  <m:sub>
+                    <m:r>
+                      <m:rPr>
+                        <m:sty m:val="bi"/>
+                      </m:rPr>
+                      <w:rPr>
+                        <w:rFonts w:ascii="Cambria Math" w:hAnsi="Cambria Math"/>
+                      </w:rPr>
+                      <m:t>t−1</m:t>
+                    </m:r>
+                    <m:ctrlPr>
+                      <w:rPr>
+                        <w:rFonts w:ascii="Cambria Math" w:hAnsi="Cambria Math"/>
+                        <w:bCs w:val="0"/>
+                        <w:i/>
+                        <w:iCs/>
+                      </w:rPr>
+                    </m:ctrlPr>
+                  </m:sub>
+                </m:sSub>
+                <m:r>
+                  <m:rPr/>
+                  <w:rPr>
+                    <w:rFonts w:hint="default" w:ascii="Cambria Math" w:hAnsi="Cambria Math"/>
+                    <w:lang w:val="en-US" w:eastAsia="zh-CN"/>
+                  </w:rPr>
+                  <m:t xml:space="preserve">, </m:t>
+                </m:r>
+                <m:sSub>
+                  <m:sSubPr>
+                    <m:ctrlPr>
+                      <w:rPr>
+                        <w:rFonts w:ascii="Cambria Math" w:hAnsi="Cambria Math"/>
+                        <w:bCs w:val="0"/>
+                        <w:i/>
+                        <w:iCs/>
+                      </w:rPr>
+                    </m:ctrlPr>
+                  </m:sSubPr>
+                  <m:e>
+                    <m:r>
+                      <m:rPr>
+                        <m:sty m:val="bi"/>
+                      </m:rPr>
+                      <w:rPr>
+                        <w:rFonts w:ascii="Cambria Math" w:hAnsi="Cambria Math"/>
+                      </w:rPr>
+                      <m:t>u</m:t>
+                    </m:r>
+                    <m:ctrlPr>
+                      <w:rPr>
+                        <w:rFonts w:ascii="Cambria Math" w:hAnsi="Cambria Math"/>
+                        <w:bCs w:val="0"/>
+                        <w:i/>
+                        <w:iCs/>
+                      </w:rPr>
+                    </m:ctrlPr>
+                  </m:e>
+                  <m:sub>
+                    <m:r>
+                      <m:rPr>
+                        <m:sty m:val="bi"/>
+                      </m:rPr>
+                      <w:rPr>
+                        <w:rFonts w:hint="default" w:ascii="Cambria Math" w:hAnsi="Cambria Math"/>
+                        <w:lang w:val="en-US" w:eastAsia="zh-CN"/>
+                      </w:rPr>
+                      <m:t>t</m:t>
+                    </m:r>
+                    <m:ctrlPr>
+                      <w:rPr>
+                        <w:rFonts w:ascii="Cambria Math" w:hAnsi="Cambria Math"/>
+                        <w:bCs w:val="0"/>
+                        <w:i/>
+                        <w:iCs/>
+                      </w:rPr>
+                    </m:ctrlPr>
+                  </m:sub>
+                </m:sSub>
+                <m:r>
+                  <m:rPr>
+                    <m:sty m:val="bi"/>
+                  </m:rPr>
+                  <w:rPr>
+                    <w:rFonts w:hint="default" w:ascii="Cambria Math" w:hAnsi="Cambria Math"/>
+                    <w:lang w:val="en-US" w:eastAsia="zh-CN"/>
+                  </w:rPr>
+                  <m:t>)=F</m:t>
                 </m:r>
                 <m:sSub>
                   <m:sSubPr>
@@ -15063,7 +15204,7 @@
                   <w:rPr>
                     <w:rFonts w:ascii="Cambria Math" w:hAnsi="Cambria Math"/>
                   </w:rPr>
-                  <m:t>+B</m:t>
+                  <m:t>+</m:t>
                 </m:r>
                 <m:sSub>
                   <m:sSubPr>
@@ -15101,9 +15242,10 @@
                         <m:sty m:val="bi"/>
                       </m:rPr>
                       <w:rPr>
-                        <w:rFonts w:ascii="Cambria Math" w:hAnsi="Cambria Math"/>
-                      </w:rPr>
-                      <m:t>t−1</m:t>
+                        <w:rFonts w:hint="default" w:ascii="Cambria Math" w:hAnsi="Cambria Math"/>
+                        <w:lang w:val="en-US" w:eastAsia="zh-CN"/>
+                      </w:rPr>
+                      <m:t>t</m:t>
                     </m:r>
                     <m:ctrlPr>
                       <w:rPr>
@@ -15194,15 +15336,17 @@
         </w:tc>
         <w:tc>
           <w:tcPr>
-            <w:tcW w:w="0" w:type="auto"/>
+            <w:tcW w:w="3134" w:type="dxa"/>
             <w:vAlign w:val="center"/>
           </w:tcPr>
           <w:p>
             <w:pPr>
               <w:rPr>
+                <w:rFonts w:hint="eastAsia" w:eastAsia="华文中宋"/>
                 <w:bCs w:val="0"/>
                 <w:i/>
                 <w:iCs/>
+                <w:lang w:eastAsia="zh-CN"/>
               </w:rPr>
             </w:pPr>
             <m:oMathPara>
@@ -15283,7 +15427,17 @@
                   <w:rPr>
                     <w:rFonts w:ascii="Cambria Math" w:hAnsi="Cambria Math"/>
                   </w:rPr>
-                  <m:t>=F</m:t>
+                  <m:t>=</m:t>
+                </m:r>
+                <m:r>
+                  <m:rPr>
+                    <m:sty m:val="bi"/>
+                  </m:rPr>
+                  <w:rPr>
+                    <w:rFonts w:hint="default" w:ascii="Cambria Math" w:hAnsi="Cambria Math"/>
+                    <w:lang w:val="en-US" w:eastAsia="zh-CN"/>
+                  </w:rPr>
+                  <m:t>F</m:t>
                 </m:r>
                 <m:sSub>
                   <m:sSubPr>
@@ -15352,7 +15506,8 @@
                         <m:sty m:val="bi"/>
                       </m:rPr>
                       <w:rPr>
-                        <w:rFonts w:ascii="Cambria Math" w:hAnsi="Cambria Math"/>
+                        <w:rFonts w:hint="default" w:ascii="Cambria Math" w:hAnsi="Cambria Math"/>
+                        <w:lang w:val="en-US" w:eastAsia="zh-CN"/>
                       </w:rPr>
                       <m:t>F</m:t>
                     </m:r>
@@ -15392,7 +15547,17 @@
                   <w:rPr>
                     <w:rFonts w:ascii="Cambria Math" w:hAnsi="Cambria Math"/>
                   </w:rPr>
-                  <m:t>+Q</m:t>
+                  <m:t>+</m:t>
+                </m:r>
+                <m:r>
+                  <m:rPr>
+                    <m:sty m:val="bi"/>
+                  </m:rPr>
+                  <w:rPr>
+                    <w:rFonts w:hint="default" w:ascii="Cambria Math" w:hAnsi="Cambria Math"/>
+                    <w:lang w:val="en-US" w:eastAsia="zh-CN"/>
+                  </w:rPr>
+                  <m:t>R</m:t>
                 </m:r>
               </m:oMath>
             </m:oMathPara>
@@ -15481,7 +15646,7 @@
         </w:tc>
         <w:tc>
           <w:tcPr>
-            <w:tcW w:w="0" w:type="auto"/>
+            <w:tcW w:w="3134" w:type="dxa"/>
             <w:vAlign w:val="center"/>
           </w:tcPr>
           <w:p>
@@ -15641,7 +15806,8 @@
                             <m:sty m:val="bi"/>
                           </m:rPr>
                           <w:rPr>
-                            <w:rFonts w:ascii="Cambria Math" w:hAnsi="Cambria Math"/>
+                            <w:rFonts w:hint="default" w:ascii="Cambria Math" w:hAnsi="Cambria Math"/>
+                            <w:lang w:val="en-US" w:eastAsia="zh-CN"/>
                           </w:rPr>
                           <m:t>H</m:t>
                         </m:r>
@@ -15686,7 +15852,8 @@
                         <m:sty m:val="bi"/>
                       </m:rPr>
                       <w:rPr>
-                        <w:rFonts w:ascii="Cambria Math" w:hAnsi="Cambria Math"/>
+                        <w:rFonts w:hint="default" w:ascii="Cambria Math" w:hAnsi="Cambria Math"/>
+                        <w:lang w:val="en-US" w:eastAsia="zh-CN"/>
                       </w:rPr>
                       <m:t>H</m:t>
                     </m:r>
@@ -15771,7 +15938,8 @@
                             <m:sty m:val="bi"/>
                           </m:rPr>
                           <w:rPr>
-                            <w:rFonts w:ascii="Cambria Math" w:hAnsi="Cambria Math"/>
+                            <w:rFonts w:hint="default" w:ascii="Cambria Math" w:hAnsi="Cambria Math"/>
+                            <w:lang w:val="en-US" w:eastAsia="zh-CN"/>
                           </w:rPr>
                           <m:t>H</m:t>
                         </m:r>
@@ -15809,7 +15977,17 @@
                       <w:rPr>
                         <w:rFonts w:ascii="Cambria Math" w:hAnsi="Cambria Math"/>
                       </w:rPr>
-                      <m:t>+R</m:t>
+                      <m:t>+</m:t>
+                    </m:r>
+                    <m:r>
+                      <m:rPr>
+                        <m:sty m:val="bi"/>
+                      </m:rPr>
+                      <w:rPr>
+                        <w:rFonts w:hint="default" w:ascii="Cambria Math" w:hAnsi="Cambria Math"/>
+                        <w:lang w:val="en-US" w:eastAsia="zh-CN"/>
+                      </w:rPr>
+                      <m:t>Q</m:t>
                     </m:r>
                     <m:ctrlPr>
                       <w:rPr>
@@ -15892,14 +16070,23 @@
                 <w:rFonts w:hint="eastAsia"/>
                 <w:bCs w:val="0"/>
                 <w:iCs/>
-              </w:rPr>
-              <w:t>最优估计值</w:t>
-            </w:r>
-          </w:p>
-        </w:tc>
-        <w:tc>
-          <w:tcPr>
-            <w:tcW w:w="0" w:type="auto"/>
+                <w:lang w:val="en-US" w:eastAsia="zh-CN"/>
+              </w:rPr>
+              <w:t>后验</w:t>
+            </w:r>
+            <w:r>
+              <w:rPr>
+                <w:rFonts w:hint="eastAsia"/>
+                <w:bCs w:val="0"/>
+                <w:iCs/>
+              </w:rPr>
+              <w:t>估计</w:t>
+            </w:r>
+          </w:p>
+        </w:tc>
+        <w:tc>
+          <w:tcPr>
+            <w:tcW w:w="3134" w:type="dxa"/>
             <w:vAlign w:val="center"/>
           </w:tcPr>
           <w:p>
@@ -16126,9 +16313,10 @@
                         <m:sty m:val="bi"/>
                       </m:rPr>
                       <w:rPr>
-                        <w:rFonts w:ascii="Cambria Math" w:hAnsi="Cambria Math"/>
-                      </w:rPr>
-                      <m:t>y</m:t>
+                        <w:rFonts w:hint="default" w:ascii="Cambria Math" w:hAnsi="Cambria Math"/>
+                        <w:lang w:val="en-US" w:eastAsia="zh-CN"/>
+                      </w:rPr>
+                      <m:t>z</m:t>
                     </m:r>
                     <m:ctrlPr>
                       <w:rPr>
@@ -16166,7 +16354,17 @@
                   <w:rPr>
                     <w:rFonts w:ascii="Cambria Math" w:hAnsi="Cambria Math"/>
                   </w:rPr>
-                  <m:t>−H</m:t>
+                  <m:t>−</m:t>
+                </m:r>
+                <m:r>
+                  <m:rPr>
+                    <m:sty m:val="bi"/>
+                  </m:rPr>
+                  <w:rPr>
+                    <w:rFonts w:hint="default" w:ascii="Cambria Math" w:hAnsi="Cambria Math"/>
+                    <w:lang w:val="en-US" w:eastAsia="zh-CN"/>
+                  </w:rPr>
+                  <m:t>H</m:t>
                 </m:r>
                 <m:sSubSup>
                   <m:sSubSupPr>
@@ -16325,7 +16523,7 @@
         </w:tc>
         <w:tc>
           <w:tcPr>
-            <w:tcW w:w="0" w:type="auto"/>
+            <w:tcW w:w="3134" w:type="dxa"/>
             <w:vAlign w:val="center"/>
           </w:tcPr>
           <w:p>
@@ -16396,7 +16594,26 @@
                   <w:rPr>
                     <w:rFonts w:ascii="Cambria Math" w:hAnsi="Cambria Math"/>
                   </w:rPr>
-                  <m:t>=(E−</m:t>
+                  <m:t>=(</m:t>
+                </m:r>
+                <m:r>
+                  <m:rPr>
+                    <m:sty m:val="bi"/>
+                  </m:rPr>
+                  <w:rPr>
+                    <w:rFonts w:hint="default" w:ascii="Cambria Math" w:hAnsi="Cambria Math"/>
+                    <w:lang w:val="en-US" w:eastAsia="zh-CN"/>
+                  </w:rPr>
+                  <m:t>I</m:t>
+                </m:r>
+                <m:r>
+                  <m:rPr>
+                    <m:sty m:val="bi"/>
+                  </m:rPr>
+                  <w:rPr>
+                    <w:rFonts w:ascii="Cambria Math" w:hAnsi="Cambria Math"/>
+                  </w:rPr>
+                  <m:t>−</m:t>
                 </m:r>
                 <m:sSub>
                   <m:sSubPr>
@@ -16453,9 +16670,19 @@
                     <m:sty m:val="bi"/>
                   </m:rPr>
                   <w:rPr>
+                    <w:rFonts w:hint="default" w:ascii="Cambria Math" w:hAnsi="Cambria Math"/>
+                    <w:lang w:val="en-US" w:eastAsia="zh-CN"/>
+                  </w:rPr>
+                  <m:t>H</m:t>
+                </m:r>
+                <m:r>
+                  <m:rPr>
+                    <m:sty m:val="bi"/>
+                  </m:rPr>
+                  <w:rPr>
                     <w:rFonts w:ascii="Cambria Math" w:hAnsi="Cambria Math"/>
                   </w:rPr>
-                  <m:t>H)</m:t>
+                  <m:t>)</m:t>
                 </m:r>
                 <m:sSubSup>
                   <m:sSubSupPr>
@@ -16549,7 +16776,7 @@
           </w:tblCellMar>
         </w:tblPrEx>
         <w:trPr>
-          <w:trHeight w:val="62" w:hRule="atLeast"/>
+          <w:trHeight w:val="156" w:hRule="atLeast"/>
         </w:trPr>
         <w:tc>
           <w:tcPr>
@@ -16569,6 +16796,7 @@
         <w:tc>
           <w:tcPr>
             <w:tcW w:w="0" w:type="auto"/>
+            <w:vMerge w:val="restart"/>
             <w:vAlign w:val="center"/>
           </w:tcPr>
           <w:p>
@@ -16591,14 +16819,15 @@
         <w:tc>
           <w:tcPr>
             <w:tcW w:w="0" w:type="auto"/>
-            <w:gridSpan w:val="2"/>
             <w:vAlign w:val="center"/>
           </w:tcPr>
           <w:p>
             <w:pPr>
               <w:rPr>
+                <w:rFonts w:hint="default" w:eastAsia="华文中宋"/>
                 <w:bCs w:val="0"/>
                 <w:iCs/>
+                <w:lang w:val="en-US" w:eastAsia="zh-CN"/>
               </w:rPr>
             </w:pPr>
             <w:r>
@@ -16607,8 +16836,464 @@
                 <w:bCs w:val="0"/>
                 <w:iCs/>
               </w:rPr>
-              <w:t>状态转移矩阵F、控制矩阵B、测量系统参数H</w:t>
-            </w:r>
+              <w:t>状态转移矩阵</w:t>
+            </w:r>
+          </w:p>
+        </w:tc>
+        <w:tc>
+          <w:tcPr>
+            <w:tcW w:w="3134" w:type="dxa"/>
+            <w:vAlign w:val="center"/>
+          </w:tcPr>
+          <w:p>
+            <w:pPr>
+              <w:rPr>
+                <w:rFonts w:hint="eastAsia"/>
+                <w:bCs w:val="0"/>
+                <w:iCs/>
+              </w:rPr>
+            </w:pPr>
+            <m:oMathPara>
+              <m:oMath>
+                <m:r>
+                  <m:rPr>
+                    <m:sty m:val="bi"/>
+                  </m:rPr>
+                  <w:rPr>
+                    <w:rFonts w:hint="default" w:ascii="Cambria Math" w:hAnsi="Cambria Math"/>
+                    <w:lang w:val="en-US" w:eastAsia="zh-CN"/>
+                  </w:rPr>
+                  <m:t>F=</m:t>
+                </m:r>
+                <m:f>
+                  <m:fPr>
+                    <m:ctrlPr>
+                      <m:rPr/>
+                      <w:rPr>
+                        <w:rFonts w:hint="default" w:ascii="Cambria Math" w:hAnsi="Cambria Math"/>
+                        <w:b/>
+                        <w:i/>
+                        <w:lang w:val="en-US" w:eastAsia="zh-CN"/>
+                      </w:rPr>
+                    </m:ctrlPr>
+                  </m:fPr>
+                  <m:num>
+                    <m:r>
+                      <m:rPr>
+                        <m:sty m:val="bi"/>
+                      </m:rPr>
+                      <w:rPr>
+                        <w:rFonts w:ascii="Cambria Math" w:hAnsi="Cambria Math"/>
+                        <w:lang w:val="en-US"/>
+                      </w:rPr>
+                      <m:t>∂</m:t>
+                    </m:r>
+                    <m:r>
+                      <m:rPr>
+                        <m:sty m:val="bi"/>
+                      </m:rPr>
+                      <w:rPr>
+                        <w:rFonts w:hint="default" w:ascii="Cambria Math" w:hAnsi="Cambria Math"/>
+                        <w:lang w:val="en-US" w:eastAsia="zh-CN"/>
+                      </w:rPr>
+                      <m:t>f(</m:t>
+                    </m:r>
+                    <m:sSub>
+                      <m:sSubPr>
+                        <m:ctrlPr>
+                          <w:rPr>
+                            <w:rFonts w:ascii="Cambria Math" w:hAnsi="Cambria Math"/>
+                            <w:bCs w:val="0"/>
+                            <w:i/>
+                            <w:iCs/>
+                          </w:rPr>
+                        </m:ctrlPr>
+                      </m:sSubPr>
+                      <m:e>
+                        <m:r>
+                          <m:rPr>
+                            <m:sty m:val="bi"/>
+                          </m:rPr>
+                          <w:rPr>
+                            <w:rFonts w:ascii="Cambria Math" w:hAnsi="Cambria Math"/>
+                          </w:rPr>
+                          <m:t>x</m:t>
+                        </m:r>
+                        <m:ctrlPr>
+                          <w:rPr>
+                            <w:rFonts w:ascii="Cambria Math" w:hAnsi="Cambria Math"/>
+                            <w:bCs w:val="0"/>
+                            <w:i/>
+                            <w:iCs/>
+                          </w:rPr>
+                        </m:ctrlPr>
+                      </m:e>
+                      <m:sub>
+                        <m:r>
+                          <m:rPr>
+                            <m:sty m:val="bi"/>
+                          </m:rPr>
+                          <w:rPr>
+                            <w:rFonts w:ascii="Cambria Math" w:hAnsi="Cambria Math"/>
+                          </w:rPr>
+                          <m:t>t−1</m:t>
+                        </m:r>
+                        <m:ctrlPr>
+                          <w:rPr>
+                            <w:rFonts w:ascii="Cambria Math" w:hAnsi="Cambria Math"/>
+                            <w:bCs w:val="0"/>
+                            <w:i/>
+                            <w:iCs/>
+                          </w:rPr>
+                        </m:ctrlPr>
+                      </m:sub>
+                    </m:sSub>
+                    <m:r>
+                      <m:rPr/>
+                      <w:rPr>
+                        <w:rFonts w:hint="default" w:ascii="Cambria Math" w:hAnsi="Cambria Math"/>
+                        <w:lang w:val="en-US" w:eastAsia="zh-CN"/>
+                      </w:rPr>
+                      <m:t xml:space="preserve">, </m:t>
+                    </m:r>
+                    <m:sSub>
+                      <m:sSubPr>
+                        <m:ctrlPr>
+                          <w:rPr>
+                            <w:rFonts w:ascii="Cambria Math" w:hAnsi="Cambria Math"/>
+                            <w:bCs w:val="0"/>
+                            <w:i/>
+                            <w:iCs/>
+                          </w:rPr>
+                        </m:ctrlPr>
+                      </m:sSubPr>
+                      <m:e>
+                        <m:r>
+                          <m:rPr>
+                            <m:sty m:val="bi"/>
+                          </m:rPr>
+                          <w:rPr>
+                            <w:rFonts w:ascii="Cambria Math" w:hAnsi="Cambria Math"/>
+                          </w:rPr>
+                          <m:t>u</m:t>
+                        </m:r>
+                        <m:ctrlPr>
+                          <w:rPr>
+                            <w:rFonts w:ascii="Cambria Math" w:hAnsi="Cambria Math"/>
+                            <w:bCs w:val="0"/>
+                            <w:i/>
+                            <w:iCs/>
+                          </w:rPr>
+                        </m:ctrlPr>
+                      </m:e>
+                      <m:sub>
+                        <m:r>
+                          <m:rPr>
+                            <m:sty m:val="bi"/>
+                          </m:rPr>
+                          <w:rPr>
+                            <w:rFonts w:hint="default" w:ascii="Cambria Math" w:hAnsi="Cambria Math"/>
+                            <w:lang w:val="en-US" w:eastAsia="zh-CN"/>
+                          </w:rPr>
+                          <m:t>t</m:t>
+                        </m:r>
+                        <m:ctrlPr>
+                          <w:rPr>
+                            <w:rFonts w:ascii="Cambria Math" w:hAnsi="Cambria Math"/>
+                            <w:bCs w:val="0"/>
+                            <w:i/>
+                            <w:iCs/>
+                          </w:rPr>
+                        </m:ctrlPr>
+                      </m:sub>
+                    </m:sSub>
+                    <m:r>
+                      <m:rPr>
+                        <m:sty m:val="bi"/>
+                      </m:rPr>
+                      <w:rPr>
+                        <w:rFonts w:hint="default" w:ascii="Cambria Math" w:hAnsi="Cambria Math"/>
+                        <w:lang w:val="en-US" w:eastAsia="zh-CN"/>
+                      </w:rPr>
+                      <m:t>)</m:t>
+                    </m:r>
+                    <m:ctrlPr>
+                      <m:rPr/>
+                      <w:rPr>
+                        <w:rFonts w:hint="default" w:ascii="Cambria Math" w:hAnsi="Cambria Math"/>
+                        <w:b/>
+                        <w:i/>
+                        <w:lang w:val="en-US" w:eastAsia="zh-CN"/>
+                      </w:rPr>
+                    </m:ctrlPr>
+                  </m:num>
+                  <m:den>
+                    <m:r>
+                      <m:rPr>
+                        <m:sty m:val="bi"/>
+                      </m:rPr>
+                      <w:rPr>
+                        <w:rFonts w:ascii="Cambria Math" w:hAnsi="Cambria Math"/>
+                        <w:lang w:val="en-US"/>
+                      </w:rPr>
+                      <m:t>∂</m:t>
+                    </m:r>
+                    <m:sSub>
+                      <m:sSubPr>
+                        <m:ctrlPr>
+                          <w:rPr>
+                            <w:rFonts w:ascii="Cambria Math" w:hAnsi="Cambria Math"/>
+                            <w:bCs w:val="0"/>
+                            <w:i/>
+                            <w:iCs/>
+                          </w:rPr>
+                        </m:ctrlPr>
+                      </m:sSubPr>
+                      <m:e>
+                        <m:r>
+                          <m:rPr>
+                            <m:sty m:val="bi"/>
+                          </m:rPr>
+                          <w:rPr>
+                            <w:rFonts w:ascii="Cambria Math" w:hAnsi="Cambria Math"/>
+                          </w:rPr>
+                          <m:t>x</m:t>
+                        </m:r>
+                        <m:ctrlPr>
+                          <w:rPr>
+                            <w:rFonts w:ascii="Cambria Math" w:hAnsi="Cambria Math"/>
+                            <w:bCs w:val="0"/>
+                            <w:i/>
+                            <w:iCs/>
+                          </w:rPr>
+                        </m:ctrlPr>
+                      </m:e>
+                      <m:sub>
+                        <m:r>
+                          <m:rPr>
+                            <m:sty m:val="bi"/>
+                          </m:rPr>
+                          <w:rPr>
+                            <w:rFonts w:ascii="Cambria Math" w:hAnsi="Cambria Math"/>
+                          </w:rPr>
+                          <m:t>t−1</m:t>
+                        </m:r>
+                        <m:ctrlPr>
+                          <w:rPr>
+                            <w:rFonts w:ascii="Cambria Math" w:hAnsi="Cambria Math"/>
+                            <w:bCs w:val="0"/>
+                            <w:i/>
+                            <w:iCs/>
+                          </w:rPr>
+                        </m:ctrlPr>
+                      </m:sub>
+                    </m:sSub>
+                    <m:ctrlPr>
+                      <m:rPr/>
+                      <w:rPr>
+                        <w:rFonts w:hint="default" w:ascii="Cambria Math" w:hAnsi="Cambria Math"/>
+                        <w:b/>
+                        <w:i/>
+                        <w:lang w:val="en-US" w:eastAsia="zh-CN"/>
+                      </w:rPr>
+                    </m:ctrlPr>
+                  </m:den>
+                </m:f>
+              </m:oMath>
+            </m:oMathPara>
+          </w:p>
+        </w:tc>
+      </w:tr>
+      <w:tr>
+        <w:tblPrEx>
+          <w:tblBorders>
+            <w:top w:val="single" w:color="auto" w:sz="4" w:space="0"/>
+            <w:left w:val="single" w:color="auto" w:sz="4" w:space="0"/>
+            <w:bottom w:val="single" w:color="auto" w:sz="4" w:space="0"/>
+            <w:right w:val="single" w:color="auto" w:sz="4" w:space="0"/>
+            <w:insideH w:val="single" w:color="auto" w:sz="4" w:space="0"/>
+            <w:insideV w:val="single" w:color="auto" w:sz="4" w:space="0"/>
+          </w:tblBorders>
+          <w:tblCellMar>
+            <w:top w:w="0" w:type="dxa"/>
+            <w:left w:w="108" w:type="dxa"/>
+            <w:bottom w:w="0" w:type="dxa"/>
+            <w:right w:w="108" w:type="dxa"/>
+          </w:tblCellMar>
+        </w:tblPrEx>
+        <w:trPr>
+          <w:trHeight w:val="156" w:hRule="atLeast"/>
+        </w:trPr>
+        <w:tc>
+          <w:tcPr>
+            <w:tcW w:w="0" w:type="auto"/>
+            <w:vMerge w:val="continue"/>
+            <w:vAlign w:val="center"/>
+          </w:tcPr>
+          <w:p/>
+        </w:tc>
+        <w:tc>
+          <w:tcPr>
+            <w:tcW w:w="0" w:type="auto"/>
+            <w:vMerge w:val="continue"/>
+            <w:vAlign w:val="center"/>
+          </w:tcPr>
+          <w:p/>
+        </w:tc>
+        <w:tc>
+          <w:tcPr>
+            <w:tcW w:w="0" w:type="auto"/>
+            <w:vAlign w:val="center"/>
+          </w:tcPr>
+          <w:p>
+            <w:r>
+              <w:rPr>
+                <w:rFonts w:hint="eastAsia"/>
+                <w:bCs w:val="0"/>
+                <w:iCs/>
+              </w:rPr>
+              <w:t>测量系统参数</w:t>
+            </w:r>
+          </w:p>
+        </w:tc>
+        <w:tc>
+          <w:tcPr>
+            <w:tcW w:w="3134" w:type="dxa"/>
+            <w:vAlign w:val="center"/>
+          </w:tcPr>
+          <w:p>
+            <w:pPr>
+              <w:rPr>
+                <w:rFonts w:hint="default"/>
+                <w:lang w:val="en-US"/>
+              </w:rPr>
+            </w:pPr>
+            <m:oMathPara>
+              <m:oMath>
+                <m:r>
+                  <m:rPr>
+                    <m:sty m:val="bi"/>
+                  </m:rPr>
+                  <w:rPr>
+                    <w:rFonts w:hint="default" w:ascii="Cambria Math" w:hAnsi="Cambria Math"/>
+                    <w:lang w:val="en-US" w:eastAsia="zh-CN"/>
+                  </w:rPr>
+                  <m:t>H=</m:t>
+                </m:r>
+                <m:f>
+                  <m:fPr>
+                    <m:ctrlPr>
+                      <w:rPr>
+                        <w:rFonts w:hint="default" w:ascii="Cambria Math" w:hAnsi="Cambria Math"/>
+                        <w:b/>
+                        <w:i/>
+                        <w:lang w:val="en-US" w:eastAsia="zh-CN"/>
+                      </w:rPr>
+                    </m:ctrlPr>
+                  </m:fPr>
+                  <m:num>
+                    <m:r>
+                      <m:rPr>
+                        <m:sty m:val="bi"/>
+                      </m:rPr>
+                      <w:rPr>
+                        <w:rFonts w:ascii="Cambria Math" w:hAnsi="Cambria Math"/>
+                        <w:lang w:val="en-US"/>
+                      </w:rPr>
+                      <m:t>∂</m:t>
+                    </m:r>
+                    <m:r>
+                      <m:rPr>
+                        <m:sty m:val="bi"/>
+                      </m:rPr>
+                      <w:rPr>
+                        <w:rFonts w:hint="default" w:ascii="Cambria Math" w:hAnsi="Cambria Math"/>
+                        <w:lang w:val="en-US" w:eastAsia="zh-CN"/>
+                      </w:rPr>
+                      <m:t>h</m:t>
+                    </m:r>
+                    <m:ctrlPr>
+                      <w:rPr>
+                        <w:rFonts w:hint="default" w:ascii="Cambria Math" w:hAnsi="Cambria Math"/>
+                        <w:b/>
+                        <w:i/>
+                        <w:lang w:val="en-US" w:eastAsia="zh-CN"/>
+                      </w:rPr>
+                    </m:ctrlPr>
+                  </m:num>
+                  <m:den>
+                    <m:r>
+                      <m:rPr>
+                        <m:sty m:val="bi"/>
+                      </m:rPr>
+                      <w:rPr>
+                        <w:rFonts w:ascii="Cambria Math" w:hAnsi="Cambria Math"/>
+                        <w:lang w:val="en-US"/>
+                      </w:rPr>
+                      <m:t>∂</m:t>
+                    </m:r>
+                    <m:sSub>
+                      <m:sSubPr>
+                        <m:ctrlPr>
+                          <w:rPr>
+                            <w:rFonts w:ascii="Cambria Math" w:hAnsi="Cambria Math"/>
+                            <w:bCs w:val="0"/>
+                            <w:i/>
+                            <w:iCs/>
+                          </w:rPr>
+                        </m:ctrlPr>
+                      </m:sSubPr>
+                      <m:e>
+                        <m:r>
+                          <m:rPr>
+                            <m:sty m:val="bi"/>
+                          </m:rPr>
+                          <w:rPr>
+                            <w:rFonts w:ascii="Cambria Math" w:hAnsi="Cambria Math"/>
+                          </w:rPr>
+                          <m:t>x</m:t>
+                        </m:r>
+                        <m:ctrlPr>
+                          <w:rPr>
+                            <w:rFonts w:ascii="Cambria Math" w:hAnsi="Cambria Math"/>
+                            <w:bCs w:val="0"/>
+                            <w:i/>
+                            <w:iCs/>
+                          </w:rPr>
+                        </m:ctrlPr>
+                      </m:e>
+                      <m:sub>
+                        <m:r>
+                          <m:rPr>
+                            <m:sty m:val="bi"/>
+                          </m:rPr>
+                          <w:rPr>
+                            <w:rFonts w:ascii="Cambria Math" w:hAnsi="Cambria Math"/>
+                          </w:rPr>
+                          <m:t>t</m:t>
+                        </m:r>
+                        <m:ctrlPr>
+                          <w:rPr>
+                            <w:rFonts w:ascii="Cambria Math" w:hAnsi="Cambria Math"/>
+                            <w:bCs w:val="0"/>
+                            <w:i/>
+                            <w:iCs/>
+                          </w:rPr>
+                        </m:ctrlPr>
+                      </m:sub>
+                    </m:sSub>
+                    <m:ctrlPr>
+                      <w:rPr>
+                        <w:rFonts w:hint="default" w:ascii="Cambria Math" w:hAnsi="Cambria Math"/>
+                        <w:b/>
+                        <w:i/>
+                        <w:lang w:val="en-US" w:eastAsia="zh-CN"/>
+                      </w:rPr>
+                    </m:ctrlPr>
+                  </m:den>
+                </m:f>
+              </m:oMath>
+            </m:oMathPara>
           </w:p>
         </w:tc>
       </w:tr>
@@ -16645,12 +17330,21 @@
         <m:oMath>
           <m:r>
             <m:rPr>
+              <m:sty m:val="b"/>
+            </m:rPr>
+            <w:rPr>
+              <w:rFonts w:hint="default" w:ascii="Cambria Math" w:hAnsi="Cambria Math"/>
+            </w:rPr>
+            <m:t>state</m:t>
+          </m:r>
+          <m:r>
+            <m:rPr>
               <m:sty m:val="bi"/>
             </m:rPr>
             <w:rPr>
               <w:rFonts w:ascii="Cambria Math" w:hAnsi="Cambria Math"/>
             </w:rPr>
-            <m:t>state=x, y, r, h, v</m:t>
+            <m:t>=x, y, r, h, v</m:t>
           </m:r>
           <m:r>
             <m:rPr>
@@ -16728,7 +17422,6 @@
       <w:pPr>
         <w:pStyle w:val="18"/>
         <w:rPr>
-          <w:rFonts w:hint="default"/>
           <w:color w:val="0070C0"/>
         </w:rPr>
       </w:pPr>
@@ -16737,13 +17430,6 @@
         <w:t>图像分割：</w:t>
       </w:r>
       <w:bookmarkEnd w:id="6"/>
-    </w:p>
-    <w:p>
-      <w:pPr>
-        <w:rPr>
-          <w:color w:val="0070C0"/>
-        </w:rPr>
-      </w:pPr>
     </w:p>
     <w:p>
       <w:pPr>
@@ -22196,12 +22882,6 @@
             <w:insideH w:val="single" w:color="auto" w:sz="4" w:space="0"/>
             <w:insideV w:val="single" w:color="auto" w:sz="4" w:space="0"/>
           </w:tblBorders>
-          <w:tblCellMar>
-            <w:top w:w="0" w:type="dxa"/>
-            <w:left w:w="108" w:type="dxa"/>
-            <w:bottom w:w="0" w:type="dxa"/>
-            <w:right w:w="108" w:type="dxa"/>
-          </w:tblCellMar>
         </w:tblPrEx>
         <w:tc>
           <w:tcPr>
@@ -22685,6 +23365,7 @@
     <w:name w:val="footer"/>
     <w:basedOn w:val="1"/>
     <w:link w:val="24"/>
+    <w:autoRedefine/>
     <w:qFormat/>
     <w:uiPriority w:val="0"/>
     <w:pPr>
@@ -22704,6 +23385,7 @@
     <w:name w:val="header"/>
     <w:basedOn w:val="1"/>
     <w:link w:val="23"/>
+    <w:autoRedefine/>
     <w:qFormat/>
     <w:uiPriority w:val="0"/>
     <w:pPr>
@@ -22734,6 +23416,7 @@
     <w:name w:val="toc 2"/>
     <w:basedOn w:val="1"/>
     <w:next w:val="1"/>
+    <w:autoRedefine/>
     <w:qFormat/>
     <w:uiPriority w:val="39"/>
     <w:pPr>
@@ -22823,6 +23506,7 @@
   <w:style w:type="character" w:styleId="15">
     <w:name w:val="Hyperlink"/>
     <w:basedOn w:val="13"/>
+    <w:autoRedefine/>
     <w:qFormat/>
     <w:uiPriority w:val="99"/>
     <w:rPr>
@@ -22833,6 +23517,7 @@
   <w:style w:type="character" w:styleId="16">
     <w:name w:val="HTML Code"/>
     <w:basedOn w:val="13"/>
+    <w:autoRedefine/>
     <w:qFormat/>
     <w:uiPriority w:val="0"/>
     <w:rPr>
@@ -22843,6 +23528,7 @@
   <w:style w:type="paragraph" w:customStyle="1" w:styleId="17">
     <w:name w:val="1级标题"/>
     <w:basedOn w:val="1"/>
+    <w:autoRedefine/>
     <w:qFormat/>
     <w:uiPriority w:val="0"/>
     <w:pPr>
@@ -22901,6 +23587,7 @@
   <w:style w:type="paragraph" w:customStyle="1" w:styleId="21">
     <w:name w:val="笔记：要点"/>
     <w:basedOn w:val="1"/>
+    <w:autoRedefine/>
     <w:qFormat/>
     <w:uiPriority w:val="0"/>
     <w:rPr>
@@ -22928,6 +23615,7 @@
     <w:name w:val="页眉 字符"/>
     <w:basedOn w:val="13"/>
     <w:link w:val="6"/>
+    <w:autoRedefine/>
     <w:qFormat/>
     <w:uiPriority w:val="0"/>
     <w:rPr>
@@ -22949,6 +23637,7 @@
     <w:name w:val="页脚 字符"/>
     <w:basedOn w:val="13"/>
     <w:link w:val="5"/>
+    <w:autoRedefine/>
     <w:qFormat/>
     <w:uiPriority w:val="0"/>
     <w:rPr>
@@ -22981,6 +23670,7 @@
     <w:name w:val="标题 3 字符"/>
     <w:basedOn w:val="13"/>
     <w:link w:val="3"/>
+    <w:autoRedefine/>
     <w:semiHidden/>
     <w:qFormat/>
     <w:uiPriority w:val="0"/>

</xml_diff>

<commit_message>
update on 2024-05-07 21:03:29.278111
</commit_message>
<xml_diff>
--- a/ml 机器学习.docx
+++ b/ml 机器学习.docx
@@ -2,6 +2,51 @@
 <file path=word/document.xml><?xml version="1.0" encoding="utf-8"?>
 <w:document xmlns:wpc="http://schemas.microsoft.com/office/word/2010/wordprocessingCanvas" xmlns:mc="http://schemas.openxmlformats.org/markup-compatibility/2006" xmlns:o="urn:schemas-microsoft-com:office:office" xmlns:r="http://schemas.openxmlformats.org/officeDocument/2006/relationships" xmlns:m="http://schemas.openxmlformats.org/officeDocument/2006/math" xmlns:v="urn:schemas-microsoft-com:vml" xmlns:wp14="http://schemas.microsoft.com/office/word/2010/wordprocessingDrawing" xmlns:wp="http://schemas.openxmlformats.org/drawingml/2006/wordprocessingDrawing" xmlns:w="http://schemas.openxmlformats.org/wordprocessingml/2006/main" xmlns:w14="http://schemas.microsoft.com/office/word/2010/wordml" xmlns:w10="urn:schemas-microsoft-com:office:word" xmlns:w15="http://schemas.microsoft.com/office/word/2012/wordml" xmlns:wpg="http://schemas.microsoft.com/office/word/2010/wordprocessingGroup" xmlns:wpi="http://schemas.microsoft.com/office/word/2010/wordprocessingInk" xmlns:wne="http://schemas.microsoft.com/office/word/2006/wordml" xmlns:wps="http://schemas.microsoft.com/office/word/2010/wordprocessingShape" xmlns:wpsCustomData="http://www.wps.cn/officeDocument/2013/wpsCustomData" mc:Ignorable="w14 w15 wp14">
   <w:body>
+    <w:p>
+      <w:pPr>
+        <w:rPr>
+          <w:rFonts w:hint="eastAsia"/>
+          <w:lang w:val="en-US" w:eastAsia="zh-CN"/>
+        </w:rPr>
+      </w:pPr>
+    </w:p>
+    <w:p>
+      <w:pPr>
+        <w:rPr>
+          <w:rFonts w:hint="default" w:ascii="华文中宋" w:hAnsi="华文中宋" w:eastAsia="华文中宋" w:cs="华文中宋"/>
+          <w:b/>
+          <w:bCs/>
+          <w:color w:val="70AD47" w:themeColor="accent6"/>
+          <w:kern w:val="2"/>
+          <w:sz w:val="21"/>
+          <w:szCs w:val="21"/>
+          <w:lang w:val="en-US" w:eastAsia="zh-CN" w:bidi="ar-SA"/>
+          <w14:textFill>
+            <w14:solidFill>
+              <w14:schemeClr w14:val="accent6"/>
+            </w14:solidFill>
+          </w14:textFill>
+        </w:rPr>
+      </w:pPr>
+      <w:r>
+        <w:rPr>
+          <w:rFonts w:hint="eastAsia" w:ascii="华文中宋" w:hAnsi="华文中宋" w:eastAsia="华文中宋" w:cs="华文中宋"/>
+          <w:b/>
+          <w:bCs/>
+          <w:color w:val="70AD47" w:themeColor="accent6"/>
+          <w:kern w:val="2"/>
+          <w:sz w:val="21"/>
+          <w:szCs w:val="21"/>
+          <w:lang w:val="en-US" w:eastAsia="zh-CN" w:bidi="ar-SA"/>
+          <w14:textFill>
+            <w14:solidFill>
+              <w14:schemeClr w14:val="accent6"/>
+            </w14:solidFill>
+          </w14:textFill>
+        </w:rPr>
+        <w:t>非线性优化：</w:t>
+      </w:r>
+    </w:p>
     <w:p>
       <w:pPr>
         <w:rPr>
@@ -1647,67 +1692,6 @@
       </w:pPr>
     </w:p>
     <w:p>
-      <w:pPr>
-        <w:tabs>
-          <w:tab w:val="left" w:pos="3905"/>
-        </w:tabs>
-        <w:rPr>
-          <w:rStyle w:val="15"/>
-          <w:rFonts w:ascii="Times New Roman" w:hAnsi="Times New Roman" w:eastAsia="宋体" w:cs="Times New Roman"/>
-          <w:color w:val="ED7D31" w:themeColor="accent2"/>
-          <w:u w:val="none"/>
-          <w14:textFill>
-            <w14:solidFill>
-              <w14:schemeClr w14:val="accent2"/>
-            </w14:solidFill>
-          </w14:textFill>
-        </w:rPr>
-      </w:pPr>
-    </w:p>
-    <w:p>
-      <w:pPr>
-        <w:tabs>
-          <w:tab w:val="left" w:pos="3905"/>
-        </w:tabs>
-        <w:rPr>
-          <w:rFonts w:hint="eastAsia" w:ascii="Times New Roman" w:hAnsi="Times New Roman" w:eastAsia="宋体" w:cs="Times New Roman"/>
-          <w:color w:val="ED7D31" w:themeColor="accent2"/>
-          <w14:textFill>
-            <w14:solidFill>
-              <w14:schemeClr w14:val="accent2"/>
-            </w14:solidFill>
-          </w14:textFill>
-        </w:rPr>
-      </w:pPr>
-      <w:r>
-        <w:rPr>
-          <w:rStyle w:val="15"/>
-          <w:rFonts w:ascii="Times New Roman" w:hAnsi="Times New Roman" w:eastAsia="宋体" w:cs="Times New Roman"/>
-          <w:color w:val="ED7D31" w:themeColor="accent2"/>
-          <w:u w:val="none"/>
-          <w14:textFill>
-            <w14:solidFill>
-              <w14:schemeClr w14:val="accent2"/>
-            </w14:solidFill>
-          </w14:textFill>
-        </w:rPr>
-        <w:tab/>
-      </w:r>
-    </w:p>
-    <w:p>
-      <w:pPr>
-        <w:pStyle w:val="17"/>
-        <w:rPr>
-          <w:rFonts w:hint="default"/>
-        </w:rPr>
-      </w:pPr>
-      <w:bookmarkStart w:id="0" w:name="_Toc9363"/>
-      <w:r>
-        <w:t>模型评估：</w:t>
-      </w:r>
-      <w:bookmarkEnd w:id="0"/>
-    </w:p>
-    <w:p>
       <w:r>
         <w:rPr>
           <w:rFonts w:hint="eastAsia"/>
@@ -1736,7 +1720,26 @@
           <w:rPr>
             <w:rFonts w:ascii="Cambria Math" w:hAnsi="Cambria Math"/>
           </w:rPr>
-          <m:t>=p(x|</m:t>
+          <m:t>=p(</m:t>
+        </m:r>
+        <m:r>
+          <m:rPr>
+            <m:sty m:val="bi"/>
+          </m:rPr>
+          <w:rPr>
+            <w:rFonts w:hint="default" w:ascii="Cambria Math" w:hAnsi="Cambria Math"/>
+            <w:lang w:val="en-US" w:eastAsia="zh-CN"/>
+          </w:rPr>
+          <m:t>X</m:t>
+        </m:r>
+        <m:r>
+          <m:rPr>
+            <m:sty m:val="bi"/>
+          </m:rPr>
+          <w:rPr>
+            <w:rFonts w:ascii="Cambria Math" w:hAnsi="Cambria Math"/>
+          </w:rPr>
+          <m:t>|</m:t>
         </m:r>
         <m:r>
           <m:rPr>
@@ -1786,9 +1789,10 @@
             <m:sty m:val="bi"/>
           </m:rPr>
           <w:rPr>
-            <w:rFonts w:ascii="Cambria Math" w:hAnsi="Cambria Math"/>
+            <w:rFonts w:hint="default" w:ascii="Cambria Math" w:hAnsi="Cambria Math"/>
+            <w:lang w:val="en-US" w:eastAsia="zh-CN"/>
           </w:rPr>
-          <m:t>x</m:t>
+          <m:t>X</m:t>
         </m:r>
       </m:oMath>
       <w:r>
@@ -1821,7 +1825,25 @@
           <w:rPr>
             <w:rFonts w:ascii="Cambria Math" w:hAnsi="Cambria Math"/>
           </w:rPr>
-          <m:t>=p(</m:t>
+          <m:t>=</m:t>
+        </m:r>
+        <m:r>
+          <m:rPr>
+            <m:sty m:val="bi"/>
+          </m:rPr>
+          <w:rPr>
+            <w:rFonts w:hint="default" w:ascii="Cambria Math" w:hAnsi="Cambria Math" w:cs="Cambria Math"/>
+          </w:rPr>
+          <m:t>ℒ</m:t>
+        </m:r>
+        <m:r>
+          <m:rPr>
+            <m:sty m:val="bi"/>
+          </m:rPr>
+          <w:rPr>
+            <w:rFonts w:ascii="Cambria Math" w:hAnsi="Cambria Math"/>
+          </w:rPr>
+          <m:t>(</m:t>
         </m:r>
         <m:r>
           <m:rPr>
@@ -1837,9 +1859,19 @@
             <m:sty m:val="bi"/>
           </m:rPr>
           <w:rPr>
+            <w:rFonts w:hint="default" w:ascii="Cambria Math" w:hAnsi="Cambria Math"/>
+            <w:lang w:val="en-US" w:eastAsia="zh-CN"/>
+          </w:rPr>
+          <m:t>X</m:t>
+        </m:r>
+        <m:r>
+          <m:rPr>
+            <m:sty m:val="bi"/>
+          </m:rPr>
+          <w:rPr>
             <w:rFonts w:ascii="Cambria Math" w:hAnsi="Cambria Math"/>
           </w:rPr>
-          <m:t>x)</m:t>
+          <m:t>)</m:t>
         </m:r>
       </m:oMath>
       <w:r>
@@ -1854,9 +1886,10 @@
             <m:sty m:val="bi"/>
           </m:rPr>
           <w:rPr>
-            <w:rFonts w:ascii="Cambria Math" w:hAnsi="Cambria Math"/>
+            <w:rFonts w:hint="default" w:ascii="Cambria Math" w:hAnsi="Cambria Math"/>
+            <w:lang w:val="en-US" w:eastAsia="zh-CN"/>
           </w:rPr>
-          <m:t>x</m:t>
+          <m:t>X</m:t>
         </m:r>
       </m:oMath>
       <w:r>
@@ -1882,6 +1915,15 @@
         </w:rPr>
         <w:t xml:space="preserve"> 的可能性</w:t>
       </w:r>
+      <w:bookmarkStart w:id="13" w:name="_GoBack"/>
+      <w:bookmarkEnd w:id="13"/>
+    </w:p>
+    <w:p>
+      <w:pPr>
+        <w:rPr>
+          <w:rFonts w:hint="eastAsia"/>
+        </w:rPr>
+      </w:pPr>
     </w:p>
     <w:p>
       <w:pPr>
@@ -1890,6 +1932,669 @@
           <w:lang w:val="en-US" w:eastAsia="zh-CN"/>
         </w:rPr>
       </w:pPr>
+      <w:r>
+        <w:rPr>
+          <w:rFonts w:hint="eastAsia"/>
+          <w:lang w:val="en-US" w:eastAsia="zh-CN"/>
+        </w:rPr>
+        <w:t>极大似然估计 (Maximum Likelihood Estimation)：</w:t>
+      </w:r>
+    </w:p>
+    <w:p>
+      <w:pPr>
+        <m:rPr/>
+        <w:rPr>
+          <w:rFonts w:hint="eastAsia" w:hAnsi="Cambria Math" w:eastAsia="华文中宋"/>
+          <w:b/>
+          <w:i w:val="0"/>
+          <w:lang w:val="en-US" w:eastAsia="zh-CN"/>
+        </w:rPr>
+      </w:pPr>
+      <m:oMathPara>
+        <m:oMath>
+          <m:r>
+            <m:rPr>
+              <m:sty m:val="bi"/>
+            </m:rPr>
+            <w:rPr>
+              <w:rFonts w:hint="default" w:ascii="Cambria Math" w:hAnsi="Cambria Math" w:cs="Cambria Math"/>
+            </w:rPr>
+            <m:t>ℒ</m:t>
+          </m:r>
+          <m:r>
+            <m:rPr>
+              <m:sty m:val="bi"/>
+            </m:rPr>
+            <w:rPr>
+              <w:rFonts w:ascii="Cambria Math" w:hAnsi="Cambria Math"/>
+            </w:rPr>
+            <m:t>(</m:t>
+          </m:r>
+          <m:r>
+            <m:rPr>
+              <m:sty m:val="bi"/>
+            </m:rPr>
+            <w:rPr>
+              <w:rFonts w:hint="eastAsia" w:ascii="Cambria Math" w:hAnsi="Cambria Math"/>
+            </w:rPr>
+            <m:t>θ|</m:t>
+          </m:r>
+          <m:r>
+            <m:rPr>
+              <m:sty m:val="bi"/>
+            </m:rPr>
+            <w:rPr>
+              <w:rFonts w:hint="default" w:ascii="Cambria Math" w:hAnsi="Cambria Math"/>
+              <w:lang w:val="en-US" w:eastAsia="zh-CN"/>
+            </w:rPr>
+            <m:t>X</m:t>
+          </m:r>
+          <m:r>
+            <m:rPr>
+              <m:sty m:val="bi"/>
+            </m:rPr>
+            <w:rPr>
+              <w:rFonts w:ascii="Cambria Math" w:hAnsi="Cambria Math"/>
+            </w:rPr>
+            <m:t>)</m:t>
+          </m:r>
+          <m:r>
+            <m:rPr>
+              <m:sty m:val="bi"/>
+            </m:rPr>
+            <w:rPr>
+              <w:rFonts w:hint="default" w:ascii="Cambria Math" w:hAnsi="Cambria Math"/>
+              <w:lang w:val="en-US" w:eastAsia="zh-CN"/>
+            </w:rPr>
+            <m:t>=</m:t>
+          </m:r>
+          <m:r>
+            <m:rPr>
+              <m:sty m:val="bi"/>
+            </m:rPr>
+            <w:rPr>
+              <w:rFonts w:ascii="Cambria Math" w:hAnsi="Cambria Math"/>
+            </w:rPr>
+            <m:t>p(</m:t>
+          </m:r>
+          <m:r>
+            <m:rPr>
+              <m:sty m:val="bi"/>
+            </m:rPr>
+            <w:rPr>
+              <w:rFonts w:hint="default" w:ascii="Cambria Math" w:hAnsi="Cambria Math"/>
+              <w:lang w:val="en-US" w:eastAsia="zh-CN"/>
+            </w:rPr>
+            <m:t>X</m:t>
+          </m:r>
+          <m:r>
+            <m:rPr>
+              <m:sty m:val="bi"/>
+            </m:rPr>
+            <w:rPr>
+              <w:rFonts w:ascii="Cambria Math" w:hAnsi="Cambria Math"/>
+            </w:rPr>
+            <m:t>|</m:t>
+          </m:r>
+          <m:r>
+            <m:rPr>
+              <m:sty m:val="bi"/>
+            </m:rPr>
+            <w:rPr>
+              <w:rFonts w:hint="eastAsia" w:ascii="Cambria Math" w:hAnsi="Cambria Math"/>
+            </w:rPr>
+            <m:t>θ</m:t>
+          </m:r>
+          <m:r>
+            <m:rPr>
+              <m:sty m:val="bi"/>
+            </m:rPr>
+            <w:rPr>
+              <w:rFonts w:ascii="Cambria Math" w:hAnsi="Cambria Math"/>
+            </w:rPr>
+            <m:t>)</m:t>
+          </m:r>
+          <m:r>
+            <m:rPr>
+              <m:sty m:val="bi"/>
+            </m:rPr>
+            <w:rPr>
+              <w:rFonts w:hint="eastAsia" w:ascii="Cambria Math" w:hAnsi="Cambria Math"/>
+              <w:lang w:val="en-US" w:eastAsia="zh-CN"/>
+            </w:rPr>
+            <m:t>=</m:t>
+          </m:r>
+          <m:nary>
+            <m:naryPr>
+              <m:chr m:val="∏"/>
+              <m:limLoc m:val="subSup"/>
+              <m:ctrlPr>
+                <m:rPr/>
+                <w:rPr>
+                  <w:rFonts w:hint="eastAsia" w:ascii="Cambria Math" w:hAnsi="Cambria Math"/>
+                  <w:b/>
+                  <w:i/>
+                  <w:lang w:val="en-US" w:eastAsia="zh-CN"/>
+                </w:rPr>
+              </m:ctrlPr>
+            </m:naryPr>
+            <m:sub>
+              <m:r>
+                <m:rPr>
+                  <m:sty m:val="bi"/>
+                </m:rPr>
+                <w:rPr>
+                  <w:rFonts w:hint="default" w:ascii="Cambria Math" w:hAnsi="Cambria Math"/>
+                  <w:lang w:val="en-US" w:eastAsia="zh-CN"/>
+                </w:rPr>
+                <m:t>i=1</m:t>
+              </m:r>
+              <m:ctrlPr>
+                <m:rPr/>
+                <w:rPr>
+                  <w:rFonts w:hint="eastAsia" w:ascii="Cambria Math" w:hAnsi="Cambria Math"/>
+                  <w:b/>
+                  <w:i/>
+                  <w:lang w:val="en-US" w:eastAsia="zh-CN"/>
+                </w:rPr>
+              </m:ctrlPr>
+            </m:sub>
+            <m:sup>
+              <m:r>
+                <m:rPr>
+                  <m:sty m:val="bi"/>
+                </m:rPr>
+                <w:rPr>
+                  <w:rFonts w:hint="default" w:ascii="Cambria Math" w:hAnsi="Cambria Math"/>
+                  <w:lang w:val="en-US" w:eastAsia="zh-CN"/>
+                </w:rPr>
+                <m:t>n</m:t>
+              </m:r>
+              <m:ctrlPr>
+                <m:rPr/>
+                <w:rPr>
+                  <w:rFonts w:hint="eastAsia" w:ascii="Cambria Math" w:hAnsi="Cambria Math"/>
+                  <w:b/>
+                  <w:i/>
+                  <w:lang w:val="en-US" w:eastAsia="zh-CN"/>
+                </w:rPr>
+              </m:ctrlPr>
+            </m:sup>
+            <m:e>
+              <m:r>
+                <m:rPr>
+                  <m:sty m:val="bi"/>
+                </m:rPr>
+                <w:rPr>
+                  <w:rFonts w:ascii="Cambria Math" w:hAnsi="Cambria Math"/>
+                </w:rPr>
+                <m:t>p(</m:t>
+              </m:r>
+              <m:sSub>
+                <m:sSubPr>
+                  <m:ctrlPr>
+                    <m:rPr/>
+                    <w:rPr>
+                      <w:rFonts w:ascii="Cambria Math" w:hAnsi="Cambria Math"/>
+                      <w:b/>
+                      <w:i/>
+                    </w:rPr>
+                  </m:ctrlPr>
+                </m:sSubPr>
+                <m:e>
+                  <m:r>
+                    <m:rPr>
+                      <m:sty m:val="bi"/>
+                    </m:rPr>
+                    <w:rPr>
+                      <w:rFonts w:hint="default" w:ascii="Cambria Math" w:hAnsi="Cambria Math"/>
+                      <w:lang w:val="en-US" w:eastAsia="zh-CN"/>
+                    </w:rPr>
+                    <m:t>x</m:t>
+                  </m:r>
+                  <m:ctrlPr>
+                    <m:rPr/>
+                    <w:rPr>
+                      <w:rFonts w:ascii="Cambria Math" w:hAnsi="Cambria Math"/>
+                      <w:b/>
+                      <w:i/>
+                    </w:rPr>
+                  </m:ctrlPr>
+                </m:e>
+                <m:sub>
+                  <m:r>
+                    <m:rPr>
+                      <m:sty m:val="bi"/>
+                    </m:rPr>
+                    <w:rPr>
+                      <w:rFonts w:hint="default" w:ascii="Cambria Math" w:hAnsi="Cambria Math"/>
+                      <w:lang w:val="en-US" w:eastAsia="zh-CN"/>
+                    </w:rPr>
+                    <m:t>i</m:t>
+                  </m:r>
+                  <m:ctrlPr>
+                    <m:rPr/>
+                    <w:rPr>
+                      <w:rFonts w:ascii="Cambria Math" w:hAnsi="Cambria Math"/>
+                      <w:b/>
+                      <w:i/>
+                    </w:rPr>
+                  </m:ctrlPr>
+                </m:sub>
+              </m:sSub>
+              <m:r>
+                <m:rPr>
+                  <m:sty m:val="bi"/>
+                </m:rPr>
+                <w:rPr>
+                  <w:rFonts w:ascii="Cambria Math" w:hAnsi="Cambria Math"/>
+                </w:rPr>
+                <m:t>|</m:t>
+              </m:r>
+              <m:r>
+                <m:rPr>
+                  <m:sty m:val="bi"/>
+                </m:rPr>
+                <w:rPr>
+                  <w:rFonts w:hint="eastAsia" w:ascii="Cambria Math" w:hAnsi="Cambria Math"/>
+                </w:rPr>
+                <m:t>θ</m:t>
+              </m:r>
+              <m:r>
+                <m:rPr>
+                  <m:sty m:val="bi"/>
+                </m:rPr>
+                <w:rPr>
+                  <w:rFonts w:ascii="Cambria Math" w:hAnsi="Cambria Math"/>
+                </w:rPr>
+                <m:t>)</m:t>
+              </m:r>
+              <m:ctrlPr>
+                <m:rPr/>
+                <w:rPr>
+                  <w:rFonts w:hint="eastAsia" w:ascii="Cambria Math" w:hAnsi="Cambria Math"/>
+                  <w:b/>
+                  <w:i/>
+                  <w:lang w:val="en-US" w:eastAsia="zh-CN"/>
+                </w:rPr>
+              </m:ctrlPr>
+            </m:e>
+          </m:nary>
+        </m:oMath>
+      </m:oMathPara>
+    </w:p>
+    <w:p>
+      <w:pPr>
+        <w:rPr>
+          <w:rFonts w:hint="eastAsia"/>
+          <w:lang w:val="en-US" w:eastAsia="zh-CN"/>
+        </w:rPr>
+      </w:pPr>
+      <w:r>
+        <w:rPr>
+          <w:rFonts w:hint="eastAsia"/>
+          <w:lang w:val="en-US" w:eastAsia="zh-CN"/>
+        </w:rPr>
+        <w:t>最大后验估计 (Maximum a Posteriori)：</w:t>
+      </w:r>
+    </w:p>
+    <w:p>
+      <w:pPr>
+        <w:rPr>
+          <w:rFonts w:hint="default" w:ascii="Cambria Math" w:hAnsi="Cambria Math" w:eastAsia="华文中宋" w:cs="Cambria Math"/>
+          <w:lang w:val="en-US" w:eastAsia="zh-CN"/>
+        </w:rPr>
+      </w:pPr>
+      <m:oMathPara>
+        <m:oMath>
+          <m:r>
+            <m:rPr>
+              <m:sty m:val="bi"/>
+            </m:rPr>
+            <w:rPr>
+              <w:rFonts w:ascii="Cambria Math" w:hAnsi="Cambria Math"/>
+            </w:rPr>
+            <m:t>p(</m:t>
+          </m:r>
+          <m:r>
+            <m:rPr>
+              <m:sty m:val="bi"/>
+            </m:rPr>
+            <w:rPr>
+              <w:rFonts w:hint="eastAsia" w:ascii="Cambria Math" w:hAnsi="Cambria Math"/>
+            </w:rPr>
+            <m:t>θ|</m:t>
+          </m:r>
+          <m:r>
+            <m:rPr>
+              <m:sty m:val="bi"/>
+            </m:rPr>
+            <w:rPr>
+              <w:rFonts w:hint="default" w:ascii="Cambria Math" w:hAnsi="Cambria Math"/>
+              <w:lang w:val="en-US" w:eastAsia="zh-CN"/>
+            </w:rPr>
+            <m:t>X</m:t>
+          </m:r>
+          <m:r>
+            <m:rPr>
+              <m:sty m:val="bi"/>
+            </m:rPr>
+            <w:rPr>
+              <w:rFonts w:ascii="Cambria Math" w:hAnsi="Cambria Math"/>
+            </w:rPr>
+            <m:t>)</m:t>
+          </m:r>
+          <m:r>
+            <m:rPr>
+              <m:sty m:val="bi"/>
+            </m:rPr>
+            <w:rPr>
+              <w:rFonts w:hint="default" w:ascii="Cambria Math" w:hAnsi="Cambria Math"/>
+              <w:lang w:val="en-US" w:eastAsia="zh-CN"/>
+            </w:rPr>
+            <m:t>=</m:t>
+          </m:r>
+          <m:f>
+            <m:fPr>
+              <m:ctrlPr>
+                <m:rPr/>
+                <w:rPr>
+                  <w:rFonts w:hint="default" w:ascii="Cambria Math" w:hAnsi="Cambria Math"/>
+                  <w:b/>
+                  <w:i/>
+                  <w:lang w:val="en-US" w:eastAsia="zh-CN"/>
+                </w:rPr>
+              </m:ctrlPr>
+            </m:fPr>
+            <m:num>
+              <m:r>
+                <m:rPr>
+                  <m:sty m:val="bi"/>
+                </m:rPr>
+                <w:rPr>
+                  <w:rFonts w:ascii="Cambria Math" w:hAnsi="Cambria Math"/>
+                </w:rPr>
+                <m:t>p(</m:t>
+              </m:r>
+              <m:r>
+                <m:rPr>
+                  <m:sty m:val="bi"/>
+                </m:rPr>
+                <w:rPr>
+                  <w:rFonts w:hint="default" w:ascii="Cambria Math" w:hAnsi="Cambria Math"/>
+                  <w:lang w:val="en-US" w:eastAsia="zh-CN"/>
+                </w:rPr>
+                <m:t>X</m:t>
+              </m:r>
+              <m:r>
+                <m:rPr>
+                  <m:sty m:val="bi"/>
+                </m:rPr>
+                <w:rPr>
+                  <w:rFonts w:ascii="Cambria Math" w:hAnsi="Cambria Math"/>
+                </w:rPr>
+                <m:t>|</m:t>
+              </m:r>
+              <m:r>
+                <m:rPr>
+                  <m:sty m:val="bi"/>
+                </m:rPr>
+                <w:rPr>
+                  <w:rFonts w:hint="eastAsia" w:ascii="Cambria Math" w:hAnsi="Cambria Math"/>
+                </w:rPr>
+                <m:t>θ</m:t>
+              </m:r>
+              <m:r>
+                <m:rPr>
+                  <m:sty m:val="bi"/>
+                </m:rPr>
+                <w:rPr>
+                  <w:rFonts w:ascii="Cambria Math" w:hAnsi="Cambria Math"/>
+                </w:rPr>
+                <m:t>)</m:t>
+              </m:r>
+              <m:r>
+                <m:rPr>
+                  <m:sty m:val="bi"/>
+                </m:rPr>
+                <w:rPr>
+                  <w:rFonts w:hint="eastAsia" w:ascii="Cambria Math" w:hAnsi="Cambria Math"/>
+                  <w:lang w:val="en-US" w:eastAsia="zh-CN"/>
+                </w:rPr>
+                <m:t>·</m:t>
+              </m:r>
+              <m:r>
+                <m:rPr>
+                  <m:sty m:val="bi"/>
+                </m:rPr>
+                <w:rPr>
+                  <w:rFonts w:ascii="Cambria Math" w:hAnsi="Cambria Math"/>
+                </w:rPr>
+                <m:t>p(</m:t>
+              </m:r>
+              <m:r>
+                <m:rPr>
+                  <m:sty m:val="bi"/>
+                </m:rPr>
+                <w:rPr>
+                  <w:rFonts w:hint="eastAsia" w:ascii="Cambria Math" w:hAnsi="Cambria Math"/>
+                </w:rPr>
+                <m:t>θ</m:t>
+              </m:r>
+              <m:r>
+                <m:rPr>
+                  <m:sty m:val="bi"/>
+                </m:rPr>
+                <w:rPr>
+                  <w:rFonts w:ascii="Cambria Math" w:hAnsi="Cambria Math"/>
+                </w:rPr>
+                <m:t>)</m:t>
+              </m:r>
+              <m:ctrlPr>
+                <m:rPr/>
+                <w:rPr>
+                  <w:rFonts w:hint="default" w:ascii="Cambria Math" w:hAnsi="Cambria Math"/>
+                  <w:b/>
+                  <w:i/>
+                  <w:lang w:val="en-US" w:eastAsia="zh-CN"/>
+                </w:rPr>
+              </m:ctrlPr>
+            </m:num>
+            <m:den>
+              <m:r>
+                <m:rPr>
+                  <m:sty m:val="bi"/>
+                </m:rPr>
+                <w:rPr>
+                  <w:rFonts w:ascii="Cambria Math" w:hAnsi="Cambria Math"/>
+                </w:rPr>
+                <m:t>p(</m:t>
+              </m:r>
+              <m:r>
+                <m:rPr>
+                  <m:sty m:val="bi"/>
+                </m:rPr>
+                <w:rPr>
+                  <w:rFonts w:hint="default" w:ascii="Cambria Math" w:hAnsi="Cambria Math"/>
+                  <w:lang w:val="en-US" w:eastAsia="zh-CN"/>
+                </w:rPr>
+                <m:t>X</m:t>
+              </m:r>
+              <m:r>
+                <m:rPr>
+                  <m:sty m:val="bi"/>
+                </m:rPr>
+                <w:rPr>
+                  <w:rFonts w:ascii="Cambria Math" w:hAnsi="Cambria Math"/>
+                </w:rPr>
+                <m:t>)</m:t>
+              </m:r>
+              <m:ctrlPr>
+                <m:rPr/>
+                <w:rPr>
+                  <w:rFonts w:hint="default" w:ascii="Cambria Math" w:hAnsi="Cambria Math"/>
+                  <w:b/>
+                  <w:i/>
+                  <w:lang w:val="en-US" w:eastAsia="zh-CN"/>
+                </w:rPr>
+              </m:ctrlPr>
+            </m:den>
+          </m:f>
+          <m:r>
+            <m:rPr>
+              <m:sty m:val="bi"/>
+            </m:rPr>
+            <w:rPr>
+              <w:rFonts w:hint="default" w:ascii="Cambria Math" w:hAnsi="Cambria Math" w:cs="Cambria Math"/>
+              <w:lang w:val="en-US" w:eastAsia="zh-CN"/>
+            </w:rPr>
+            <m:t>∝</m:t>
+          </m:r>
+          <m:r>
+            <m:rPr>
+              <m:sty m:val="bi"/>
+            </m:rPr>
+            <w:rPr>
+              <w:rFonts w:ascii="Cambria Math" w:hAnsi="Cambria Math"/>
+            </w:rPr>
+            <m:t>p(</m:t>
+          </m:r>
+          <m:r>
+            <m:rPr>
+              <m:sty m:val="bi"/>
+            </m:rPr>
+            <w:rPr>
+              <w:rFonts w:hint="default" w:ascii="Cambria Math" w:hAnsi="Cambria Math"/>
+              <w:lang w:val="en-US" w:eastAsia="zh-CN"/>
+            </w:rPr>
+            <m:t>X</m:t>
+          </m:r>
+          <m:r>
+            <m:rPr>
+              <m:sty m:val="bi"/>
+            </m:rPr>
+            <w:rPr>
+              <w:rFonts w:ascii="Cambria Math" w:hAnsi="Cambria Math"/>
+            </w:rPr>
+            <m:t>|</m:t>
+          </m:r>
+          <m:r>
+            <m:rPr>
+              <m:sty m:val="bi"/>
+            </m:rPr>
+            <w:rPr>
+              <w:rFonts w:hint="eastAsia" w:ascii="Cambria Math" w:hAnsi="Cambria Math"/>
+            </w:rPr>
+            <m:t>θ</m:t>
+          </m:r>
+          <m:r>
+            <m:rPr>
+              <m:sty m:val="bi"/>
+            </m:rPr>
+            <w:rPr>
+              <w:rFonts w:ascii="Cambria Math" w:hAnsi="Cambria Math"/>
+            </w:rPr>
+            <m:t>)</m:t>
+          </m:r>
+          <m:r>
+            <m:rPr>
+              <m:sty m:val="bi"/>
+            </m:rPr>
+            <w:rPr>
+              <w:rFonts w:hint="eastAsia" w:ascii="Cambria Math" w:hAnsi="Cambria Math"/>
+              <w:lang w:val="en-US" w:eastAsia="zh-CN"/>
+            </w:rPr>
+            <m:t>·</m:t>
+          </m:r>
+          <m:r>
+            <m:rPr>
+              <m:sty m:val="bi"/>
+            </m:rPr>
+            <w:rPr>
+              <w:rFonts w:ascii="Cambria Math" w:hAnsi="Cambria Math"/>
+            </w:rPr>
+            <m:t>p(</m:t>
+          </m:r>
+          <m:r>
+            <m:rPr>
+              <m:sty m:val="bi"/>
+            </m:rPr>
+            <w:rPr>
+              <w:rFonts w:hint="eastAsia" w:ascii="Cambria Math" w:hAnsi="Cambria Math"/>
+            </w:rPr>
+            <m:t>θ</m:t>
+          </m:r>
+          <m:r>
+            <m:rPr>
+              <m:sty m:val="bi"/>
+            </m:rPr>
+            <w:rPr>
+              <w:rFonts w:ascii="Cambria Math" w:hAnsi="Cambria Math"/>
+            </w:rPr>
+            <m:t>)</m:t>
+          </m:r>
+        </m:oMath>
+      </m:oMathPara>
+    </w:p>
+    <w:p>
+      <w:pPr>
+        <w:rPr>
+          <w:rFonts w:hint="default"/>
+          <w:lang w:val="en-US" w:eastAsia="zh-CN"/>
+        </w:rPr>
+      </w:pPr>
+    </w:p>
+    <w:p>
+      <w:pPr>
+        <w:rPr>
+          <w:rFonts w:hint="default"/>
+          <w:lang w:val="en-US" w:eastAsia="zh-CN"/>
+        </w:rPr>
+      </w:pPr>
+    </w:p>
+    <w:p>
+      <w:pPr>
+        <w:tabs>
+          <w:tab w:val="left" w:pos="3905"/>
+        </w:tabs>
+        <w:rPr>
+          <w:rFonts w:hint="eastAsia" w:ascii="Times New Roman" w:hAnsi="Times New Roman" w:eastAsia="宋体" w:cs="Times New Roman"/>
+          <w:color w:val="ED7D31" w:themeColor="accent2"/>
+          <w14:textFill>
+            <w14:solidFill>
+              <w14:schemeClr w14:val="accent2"/>
+            </w14:solidFill>
+          </w14:textFill>
+        </w:rPr>
+      </w:pPr>
+      <w:r>
+        <w:rPr>
+          <w:rStyle w:val="15"/>
+          <w:rFonts w:ascii="Times New Roman" w:hAnsi="Times New Roman" w:eastAsia="宋体" w:cs="Times New Roman"/>
+          <w:color w:val="ED7D31" w:themeColor="accent2"/>
+          <w:u w:val="none"/>
+          <w14:textFill>
+            <w14:solidFill>
+              <w14:schemeClr w14:val="accent2"/>
+            </w14:solidFill>
+          </w14:textFill>
+        </w:rPr>
+        <w:tab/>
+      </w:r>
+    </w:p>
+    <w:p>
+      <w:pPr>
+        <w:pStyle w:val="17"/>
+        <w:rPr>
+          <w:rFonts w:hint="eastAsia"/>
+          <w:lang w:val="en-US" w:eastAsia="zh-CN"/>
+        </w:rPr>
+      </w:pPr>
+      <w:bookmarkStart w:id="0" w:name="_Toc9363"/>
+      <w:r>
+        <w:t>模型评估：</w:t>
+      </w:r>
+      <w:bookmarkEnd w:id="0"/>
     </w:p>
     <w:p>
       <w:pPr>
@@ -16868,7 +17573,6 @@
                 <m:f>
                   <m:fPr>
                     <m:ctrlPr>
-                      <m:rPr/>
                       <w:rPr>
                         <w:rFonts w:hint="default" w:ascii="Cambria Math" w:hAnsi="Cambria Math"/>
                         <w:b/>
@@ -17018,7 +17722,6 @@
                       <m:t>)</m:t>
                     </m:r>
                     <m:ctrlPr>
-                      <m:rPr/>
                       <w:rPr>
                         <w:rFonts w:hint="default" w:ascii="Cambria Math" w:hAnsi="Cambria Math"/>
                         <w:b/>
@@ -17089,7 +17792,6 @@
                       </m:sub>
                     </m:sSub>
                     <m:ctrlPr>
-                      <m:rPr/>
                       <w:rPr>
                         <w:rFonts w:hint="default" w:ascii="Cambria Math" w:hAnsi="Cambria Math"/>
                         <w:b/>
@@ -23268,6 +23970,7 @@
   </w:latentStyles>
   <w:style w:type="paragraph" w:default="1" w:styleId="1">
     <w:name w:val="Normal"/>
+    <w:autoRedefine/>
     <w:qFormat/>
     <w:uiPriority w:val="0"/>
     <w:pPr>
@@ -23577,6 +24280,7 @@
   <w:style w:type="paragraph" w:customStyle="1" w:styleId="20">
     <w:name w:val="笔记：关键词"/>
     <w:basedOn w:val="1"/>
+    <w:autoRedefine/>
     <w:qFormat/>
     <w:uiPriority w:val="0"/>
     <w:rPr>

</xml_diff>

<commit_message>
update on 2025-02-14 04:16:43.355498
</commit_message>
<xml_diff>
--- a/ml 机器学习.docx
+++ b/ml 机器学习.docx
@@ -9,6 +9,7 @@
           <w:lang w:val="en-US" w:eastAsia="zh-CN"/>
         </w:rPr>
       </w:pPr>
+      <w:bookmarkStart w:id="13" w:name="_GoBack"/>
     </w:p>
     <w:p>
       <w:pPr>
@@ -1915,8 +1916,6 @@
         </w:rPr>
         <w:t xml:space="preserve"> 的可能性</w:t>
       </w:r>
-      <w:bookmarkStart w:id="13" w:name="_GoBack"/>
-      <w:bookmarkEnd w:id="13"/>
     </w:p>
     <w:p>
       <w:pPr>
@@ -1937,12 +1936,11 @@
           <w:rFonts w:hint="eastAsia"/>
           <w:lang w:val="en-US" w:eastAsia="zh-CN"/>
         </w:rPr>
-        <w:t>极大似然估计 (Maximum Likelihood Estimation)：</w:t>
+        <w:t>极大似然估计 (Maximum Likelihood)：</w:t>
       </w:r>
     </w:p>
     <w:p>
       <w:pPr>
-        <m:rPr/>
         <w:rPr>
           <w:rFonts w:hint="eastAsia" w:hAnsi="Cambria Math" w:eastAsia="华文中宋"/>
           <w:b/>
@@ -2069,7 +2067,6 @@
               <m:chr m:val="∏"/>
               <m:limLoc m:val="subSup"/>
               <m:ctrlPr>
-                <m:rPr/>
                 <w:rPr>
                   <w:rFonts w:hint="eastAsia" w:ascii="Cambria Math" w:hAnsi="Cambria Math"/>
                   <w:b/>
@@ -2090,7 +2087,6 @@
                 <m:t>i=1</m:t>
               </m:r>
               <m:ctrlPr>
-                <m:rPr/>
                 <w:rPr>
                   <w:rFonts w:hint="eastAsia" w:ascii="Cambria Math" w:hAnsi="Cambria Math"/>
                   <w:b/>
@@ -2111,7 +2107,6 @@
                 <m:t>n</m:t>
               </m:r>
               <m:ctrlPr>
-                <m:rPr/>
                 <w:rPr>
                   <w:rFonts w:hint="eastAsia" w:ascii="Cambria Math" w:hAnsi="Cambria Math"/>
                   <w:b/>
@@ -2133,7 +2128,6 @@
               <m:sSub>
                 <m:sSubPr>
                   <m:ctrlPr>
-                    <m:rPr/>
                     <w:rPr>
                       <w:rFonts w:ascii="Cambria Math" w:hAnsi="Cambria Math"/>
                       <w:b/>
@@ -2153,7 +2147,6 @@
                     <m:t>x</m:t>
                   </m:r>
                   <m:ctrlPr>
-                    <m:rPr/>
                     <w:rPr>
                       <w:rFonts w:ascii="Cambria Math" w:hAnsi="Cambria Math"/>
                       <w:b/>
@@ -2173,7 +2166,6 @@
                     <m:t>i</m:t>
                   </m:r>
                   <m:ctrlPr>
-                    <m:rPr/>
                     <w:rPr>
                       <w:rFonts w:ascii="Cambria Math" w:hAnsi="Cambria Math"/>
                       <w:b/>
@@ -2210,7 +2202,6 @@
                 <m:t>)</m:t>
               </m:r>
               <m:ctrlPr>
-                <m:rPr/>
                 <w:rPr>
                   <w:rFonts w:hint="eastAsia" w:ascii="Cambria Math" w:hAnsi="Cambria Math"/>
                   <w:b/>
@@ -2235,7 +2226,7 @@
           <w:rFonts w:hint="eastAsia"/>
           <w:lang w:val="en-US" w:eastAsia="zh-CN"/>
         </w:rPr>
-        <w:t>最大后验估计 (Maximum a Posteriori)：</w:t>
+        <w:t>最大后验估计 (Maximum a Posterior)：</w:t>
       </w:r>
     </w:p>
     <w:p>
@@ -2297,7 +2288,6 @@
           <m:f>
             <m:fPr>
               <m:ctrlPr>
-                <m:rPr/>
                 <w:rPr>
                   <w:rFonts w:hint="default" w:ascii="Cambria Math" w:hAnsi="Cambria Math"/>
                   <w:b/>
@@ -2391,7 +2381,6 @@
                 <m:t>)</m:t>
               </m:r>
               <m:ctrlPr>
-                <m:rPr/>
                 <w:rPr>
                   <w:rFonts w:hint="default" w:ascii="Cambria Math" w:hAnsi="Cambria Math"/>
                   <w:b/>
@@ -2430,7 +2419,6 @@
                 <m:t>)</m:t>
               </m:r>
               <m:ctrlPr>
-                <m:rPr/>
                 <w:rPr>
                   <w:rFonts w:hint="default" w:ascii="Cambria Math" w:hAnsi="Cambria Math"/>
                   <w:b/>
@@ -4493,9 +4481,9 @@
       </w:tblPr>
       <w:tblGrid>
         <w:gridCol w:w="865"/>
-        <w:gridCol w:w="1125"/>
-        <w:gridCol w:w="1421"/>
-        <w:gridCol w:w="1499"/>
+        <w:gridCol w:w="1203"/>
+        <w:gridCol w:w="1541"/>
+        <w:gridCol w:w="1585"/>
       </w:tblGrid>
       <w:tr>
         <w:tblPrEx>
@@ -4787,12 +4775,6 @@
             <w:insideH w:val="single" w:color="auto" w:sz="4" w:space="0"/>
             <w:insideV w:val="single" w:color="auto" w:sz="4" w:space="0"/>
           </w:tblBorders>
-          <w:tblCellMar>
-            <w:top w:w="0" w:type="dxa"/>
-            <w:left w:w="108" w:type="dxa"/>
-            <w:bottom w:w="0" w:type="dxa"/>
-            <w:right w:w="108" w:type="dxa"/>
-          </w:tblCellMar>
         </w:tblPrEx>
         <w:tc>
           <w:tcPr>
@@ -4918,9 +4900,9 @@
         </w:tblCellMar>
       </w:tblPr>
       <w:tblGrid>
-        <w:gridCol w:w="1688"/>
+        <w:gridCol w:w="2007"/>
         <w:gridCol w:w="1407"/>
-        <w:gridCol w:w="2249"/>
+        <w:gridCol w:w="2464"/>
         <w:gridCol w:w="2058"/>
       </w:tblGrid>
       <w:tr>
@@ -5676,12 +5658,6 @@
             <w:insideH w:val="single" w:color="auto" w:sz="4" w:space="0"/>
             <w:insideV w:val="single" w:color="auto" w:sz="4" w:space="0"/>
           </w:tblBorders>
-          <w:tblCellMar>
-            <w:top w:w="0" w:type="dxa"/>
-            <w:left w:w="108" w:type="dxa"/>
-            <w:bottom w:w="0" w:type="dxa"/>
-            <w:right w:w="108" w:type="dxa"/>
-          </w:tblCellMar>
         </w:tblPrEx>
         <w:tc>
           <w:tcPr>
@@ -6270,12 +6246,6 @@
             <w:insideH w:val="single" w:color="auto" w:sz="4" w:space="0"/>
             <w:insideV w:val="single" w:color="auto" w:sz="4" w:space="0"/>
           </w:tblBorders>
-          <w:tblCellMar>
-            <w:top w:w="0" w:type="dxa"/>
-            <w:left w:w="108" w:type="dxa"/>
-            <w:bottom w:w="0" w:type="dxa"/>
-            <w:right w:w="108" w:type="dxa"/>
-          </w:tblCellMar>
         </w:tblPrEx>
         <w:tc>
           <w:tcPr>
@@ -6422,7 +6392,7 @@
       <w:tblGrid>
         <w:gridCol w:w="1057"/>
         <w:gridCol w:w="1268"/>
-        <w:gridCol w:w="4047"/>
+        <w:gridCol w:w="4162"/>
       </w:tblGrid>
       <w:tr>
         <w:tblPrEx>
@@ -18543,12 +18513,6 @@
             <w:insideH w:val="single" w:color="auto" w:sz="4" w:space="0"/>
             <w:insideV w:val="single" w:color="auto" w:sz="4" w:space="0"/>
           </w:tblBorders>
-          <w:tblCellMar>
-            <w:top w:w="0" w:type="dxa"/>
-            <w:left w:w="108" w:type="dxa"/>
-            <w:bottom w:w="0" w:type="dxa"/>
-            <w:right w:w="108" w:type="dxa"/>
-          </w:tblCellMar>
         </w:tblPrEx>
         <w:tc>
           <w:tcPr>
@@ -19408,7 +19372,7 @@
       </w:tblPr>
       <w:tblGrid>
         <w:gridCol w:w="675"/>
-        <w:gridCol w:w="915"/>
+        <w:gridCol w:w="992"/>
         <w:gridCol w:w="2380"/>
       </w:tblGrid>
       <w:tr>
@@ -19631,12 +19595,6 @@
             <w:insideH w:val="single" w:color="auto" w:sz="4" w:space="0"/>
             <w:insideV w:val="single" w:color="auto" w:sz="4" w:space="0"/>
           </w:tblBorders>
-          <w:tblCellMar>
-            <w:top w:w="0" w:type="dxa"/>
-            <w:left w:w="108" w:type="dxa"/>
-            <w:bottom w:w="0" w:type="dxa"/>
-            <w:right w:w="108" w:type="dxa"/>
-          </w:tblCellMar>
         </w:tblPrEx>
         <w:trPr>
           <w:trHeight w:val="104" w:hRule="atLeast"/>
@@ -21086,12 +21044,6 @@
             <w:insideH w:val="single" w:color="auto" w:sz="4" w:space="0"/>
             <w:insideV w:val="single" w:color="auto" w:sz="4" w:space="0"/>
           </w:tblBorders>
-          <w:tblCellMar>
-            <w:top w:w="0" w:type="dxa"/>
-            <w:left w:w="108" w:type="dxa"/>
-            <w:bottom w:w="0" w:type="dxa"/>
-            <w:right w:w="108" w:type="dxa"/>
-          </w:tblCellMar>
         </w:tblPrEx>
         <w:tc>
           <w:tcPr>
@@ -23066,12 +23018,6 @@
             <w:insideH w:val="single" w:color="auto" w:sz="4" w:space="0"/>
             <w:insideV w:val="single" w:color="auto" w:sz="4" w:space="0"/>
           </w:tblBorders>
-          <w:tblCellMar>
-            <w:top w:w="0" w:type="dxa"/>
-            <w:left w:w="108" w:type="dxa"/>
-            <w:bottom w:w="0" w:type="dxa"/>
-            <w:right w:w="108" w:type="dxa"/>
-          </w:tblCellMar>
         </w:tblPrEx>
         <w:trPr>
           <w:trHeight w:val="151" w:hRule="atLeast"/>
@@ -23281,12 +23227,6 @@
             <w:insideH w:val="single" w:color="auto" w:sz="4" w:space="0"/>
             <w:insideV w:val="single" w:color="auto" w:sz="4" w:space="0"/>
           </w:tblBorders>
-          <w:tblCellMar>
-            <w:top w:w="0" w:type="dxa"/>
-            <w:left w:w="108" w:type="dxa"/>
-            <w:bottom w:w="0" w:type="dxa"/>
-            <w:right w:w="108" w:type="dxa"/>
-          </w:tblCellMar>
         </w:tblPrEx>
         <w:trPr>
           <w:trHeight w:val="60" w:hRule="atLeast"/>
@@ -23584,6 +23524,12 @@
             <w:insideH w:val="single" w:color="auto" w:sz="4" w:space="0"/>
             <w:insideV w:val="single" w:color="auto" w:sz="4" w:space="0"/>
           </w:tblBorders>
+          <w:tblCellMar>
+            <w:top w:w="0" w:type="dxa"/>
+            <w:left w:w="108" w:type="dxa"/>
+            <w:bottom w:w="0" w:type="dxa"/>
+            <w:right w:w="108" w:type="dxa"/>
+          </w:tblCellMar>
         </w:tblPrEx>
         <w:tc>
           <w:tcPr>
@@ -23697,6 +23643,7 @@
       </w:tr>
     </w:tbl>
     <w:p/>
+    <w:bookmarkEnd w:id="13"/>
     <w:sectPr>
       <w:pgSz w:w="11906" w:h="16838"/>
       <w:pgMar w:top="720" w:right="720" w:bottom="720" w:left="720" w:header="851" w:footer="992" w:gutter="0"/>

</xml_diff>

<commit_message>
update on 2025-02-19 15:36:19.979963
</commit_message>
<xml_diff>
--- a/ml 机器学习.docx
+++ b/ml 机器学习.docx
@@ -9,7 +9,6 @@
           <w:lang w:val="en-US" w:eastAsia="zh-CN"/>
         </w:rPr>
       </w:pPr>
-      <w:bookmarkStart w:id="13" w:name="_GoBack"/>
     </w:p>
     <w:p>
       <w:pPr>
@@ -15221,7 +15220,10 @@
     </w:tbl>
     <w:p/>
     <w:p/>
-    <w:p/>
+    <w:p>
+      <w:bookmarkStart w:id="13" w:name="_GoBack"/>
+      <w:bookmarkEnd w:id="13"/>
+    </w:p>
     <w:p>
       <w:pPr>
         <w:pStyle w:val="18"/>
@@ -15258,7 +15260,7 @@
       </w:tblPr>
       <w:tblGrid>
         <w:gridCol w:w="1268"/>
-        <w:gridCol w:w="847"/>
+        <w:gridCol w:w="1691"/>
         <w:gridCol w:w="1688"/>
         <w:gridCol w:w="3134"/>
       </w:tblGrid>
@@ -15415,7 +15417,25 @@
               <w:rPr>
                 <w:rFonts w:hint="eastAsia"/>
               </w:rPr>
-              <w:t>, P一般为1 (不可为0)</w:t>
+              <w:t xml:space="preserve">, </w:t>
+            </w:r>
+            <m:oMath>
+              <m:r>
+                <m:rPr>
+                  <m:sty m:val="bi"/>
+                </m:rPr>
+                <w:rPr>
+                  <w:rFonts w:hint="default" w:ascii="DejaVu Math TeX Gyre" w:hAnsi="DejaVu Math TeX Gyre"/>
+                  <w:lang w:val="en-US" w:eastAsia="zh-CN"/>
+                </w:rPr>
+                <m:t>P</m:t>
+              </m:r>
+            </m:oMath>
+            <w:r>
+              <w:rPr>
+                <w:rFonts w:hint="eastAsia"/>
+              </w:rPr>
+              <w:t>一般为1 (不可为0)</w:t>
             </w:r>
           </w:p>
         </w:tc>
@@ -15564,8 +15584,10 @@
           <w:p>
             <w:pPr>
               <w:rPr>
+                <w:rFonts w:hint="default" w:eastAsia="华文中宋"/>
                 <w:bCs w:val="0"/>
                 <w:iCs/>
+                <w:lang w:val="en-US" w:eastAsia="zh-CN"/>
               </w:rPr>
             </w:pPr>
             <w:r>
@@ -15575,6 +15597,15 @@
                 <w:iCs/>
               </w:rPr>
               <w:t>预测</w:t>
+            </w:r>
+            <w:r>
+              <w:rPr>
+                <w:rFonts w:hint="eastAsia"/>
+                <w:bCs w:val="0"/>
+                <w:iCs/>
+                <w:lang w:val="en-US" w:eastAsia="zh-CN"/>
+              </w:rPr>
+              <w:t>forward</w:t>
             </w:r>
           </w:p>
         </w:tc>
@@ -16283,8 +16314,10 @@
           <w:p>
             <w:pPr>
               <w:rPr>
+                <w:rFonts w:hint="default" w:eastAsia="华文中宋"/>
                 <w:bCs w:val="0"/>
                 <w:iCs/>
+                <w:lang w:val="en-US" w:eastAsia="zh-CN"/>
               </w:rPr>
             </w:pPr>
             <w:r>
@@ -16294,6 +16327,15 @@
                 <w:iCs/>
               </w:rPr>
               <w:t>更新</w:t>
+            </w:r>
+            <w:r>
+              <w:rPr>
+                <w:rFonts w:hint="eastAsia"/>
+                <w:bCs w:val="0"/>
+                <w:iCs/>
+                <w:lang w:val="en-US" w:eastAsia="zh-CN"/>
+              </w:rPr>
+              <w:t>backward</w:t>
             </w:r>
           </w:p>
         </w:tc>
@@ -19595,6 +19637,12 @@
             <w:insideH w:val="single" w:color="auto" w:sz="4" w:space="0"/>
             <w:insideV w:val="single" w:color="auto" w:sz="4" w:space="0"/>
           </w:tblBorders>
+          <w:tblCellMar>
+            <w:top w:w="0" w:type="dxa"/>
+            <w:left w:w="108" w:type="dxa"/>
+            <w:bottom w:w="0" w:type="dxa"/>
+            <w:right w:w="108" w:type="dxa"/>
+          </w:tblCellMar>
         </w:tblPrEx>
         <w:trPr>
           <w:trHeight w:val="104" w:hRule="atLeast"/>
@@ -23018,6 +23066,12 @@
             <w:insideH w:val="single" w:color="auto" w:sz="4" w:space="0"/>
             <w:insideV w:val="single" w:color="auto" w:sz="4" w:space="0"/>
           </w:tblBorders>
+          <w:tblCellMar>
+            <w:top w:w="0" w:type="dxa"/>
+            <w:left w:w="108" w:type="dxa"/>
+            <w:bottom w:w="0" w:type="dxa"/>
+            <w:right w:w="108" w:type="dxa"/>
+          </w:tblCellMar>
         </w:tblPrEx>
         <w:trPr>
           <w:trHeight w:val="151" w:hRule="atLeast"/>
@@ -23227,6 +23281,12 @@
             <w:insideH w:val="single" w:color="auto" w:sz="4" w:space="0"/>
             <w:insideV w:val="single" w:color="auto" w:sz="4" w:space="0"/>
           </w:tblBorders>
+          <w:tblCellMar>
+            <w:top w:w="0" w:type="dxa"/>
+            <w:left w:w="108" w:type="dxa"/>
+            <w:bottom w:w="0" w:type="dxa"/>
+            <w:right w:w="108" w:type="dxa"/>
+          </w:tblCellMar>
         </w:tblPrEx>
         <w:trPr>
           <w:trHeight w:val="60" w:hRule="atLeast"/>
@@ -23643,7 +23703,6 @@
       </w:tr>
     </w:tbl>
     <w:p/>
-    <w:bookmarkEnd w:id="13"/>
     <w:sectPr>
       <w:pgSz w:w="11906" w:h="16838"/>
       <w:pgMar w:top="720" w:right="720" w:bottom="720" w:left="720" w:header="851" w:footer="992" w:gutter="0"/>

</xml_diff>

<commit_message>
update on 2025-04-23 10:17:38.816885
</commit_message>
<xml_diff>
--- a/ml 机器学习.docx
+++ b/ml 机器学习.docx
@@ -3,3400 +3,9 @@
 <w:document xmlns:wpc="http://schemas.microsoft.com/office/word/2010/wordprocessingCanvas" xmlns:mc="http://schemas.openxmlformats.org/markup-compatibility/2006" xmlns:o="urn:schemas-microsoft-com:office:office" xmlns:r="http://schemas.openxmlformats.org/officeDocument/2006/relationships" xmlns:m="http://schemas.openxmlformats.org/officeDocument/2006/math" xmlns:v="urn:schemas-microsoft-com:vml" xmlns:wp14="http://schemas.microsoft.com/office/word/2010/wordprocessingDrawing" xmlns:wp="http://schemas.openxmlformats.org/drawingml/2006/wordprocessingDrawing" xmlns:w="http://schemas.openxmlformats.org/wordprocessingml/2006/main" xmlns:w14="http://schemas.microsoft.com/office/word/2010/wordml" xmlns:w10="urn:schemas-microsoft-com:office:word" xmlns:w15="http://schemas.microsoft.com/office/word/2012/wordml" xmlns:wpg="http://schemas.microsoft.com/office/word/2010/wordprocessingGroup" xmlns:wpi="http://schemas.microsoft.com/office/word/2010/wordprocessingInk" xmlns:wne="http://schemas.microsoft.com/office/word/2006/wordml" xmlns:wps="http://schemas.microsoft.com/office/word/2010/wordprocessingShape" xmlns:wpsCustomData="http://www.wps.cn/officeDocument/2013/wpsCustomData" mc:Ignorable="w14 w15 wp14">
   <w:body>
     <w:p>
-      <w:pPr>
-        <w:tabs>
-          <w:tab w:val="left" w:pos="3905"/>
-        </w:tabs>
-        <w:rPr>
-          <w:rFonts w:hint="eastAsia" w:ascii="Times New Roman" w:hAnsi="Times New Roman" w:eastAsia="宋体" w:cs="Times New Roman"/>
-          <w:color w:val="ED7D31" w:themeColor="accent2"/>
-          <w14:textFill>
-            <w14:solidFill>
-              <w14:schemeClr w14:val="accent2"/>
-            </w14:solidFill>
-          </w14:textFill>
-        </w:rPr>
-      </w:pPr>
-      <w:r>
-        <w:rPr>
-          <w:rStyle w:val="15"/>
-          <w:rFonts w:ascii="Times New Roman" w:hAnsi="Times New Roman" w:eastAsia="宋体" w:cs="Times New Roman"/>
-          <w:color w:val="ED7D31" w:themeColor="accent2"/>
-          <w:u w:val="none"/>
-          <w14:textFill>
-            <w14:solidFill>
-              <w14:schemeClr w14:val="accent2"/>
-            </w14:solidFill>
-          </w14:textFill>
-        </w:rPr>
-        <w:tab/>
-      </w:r>
+      <w:bookmarkStart w:id="11" w:name="_GoBack"/>
+      <w:bookmarkEnd w:id="11"/>
     </w:p>
-    <w:p>
-      <w:pPr>
-        <w:pStyle w:val="17"/>
-        <w:rPr>
-          <w:rFonts w:hint="eastAsia"/>
-          <w:lang w:val="en-US" w:eastAsia="zh-CN"/>
-        </w:rPr>
-      </w:pPr>
-      <w:bookmarkStart w:id="0" w:name="_Toc9363"/>
-      <w:r>
-        <w:t>模型评估：</w:t>
-      </w:r>
-      <w:bookmarkEnd w:id="0"/>
-    </w:p>
-    <w:p>
-      <w:pPr>
-        <w:rPr>
-          <w:rFonts w:hint="eastAsia"/>
-          <w:lang w:val="en-US" w:eastAsia="zh-CN"/>
-        </w:rPr>
-      </w:pPr>
-      <w:r>
-        <w:rPr>
-          <w:rFonts w:hint="eastAsia"/>
-          <w:lang w:val="en-US" w:eastAsia="zh-CN"/>
-        </w:rPr>
-        <w:t>信息熵：</w:t>
-      </w:r>
-      <m:oMath>
-        <m:r>
-          <m:rPr>
-            <m:sty m:val="bi"/>
-          </m:rPr>
-          <w:rPr>
-            <w:rFonts w:hint="default" w:ascii="Cambria Math" w:hAnsi="Cambria Math" w:cs="华文中宋"/>
-            <w:color w:val="000000" w:themeColor="text1"/>
-            <w:kern w:val="2"/>
-            <w:sz w:val="21"/>
-            <w:szCs w:val="21"/>
-            <w:lang w:val="en-US" w:eastAsia="zh-CN" w:bidi="ar-SA"/>
-            <w14:textFill>
-              <w14:solidFill>
-                <w14:schemeClr w14:val="tx1"/>
-              </w14:solidFill>
-            </w14:textFill>
-          </w:rPr>
-          <m:t>H(X)=−</m:t>
-        </m:r>
-        <m:nary>
-          <m:naryPr>
-            <m:chr m:val="∑"/>
-            <m:limLoc m:val="undOvr"/>
-            <m:subHide m:val="1"/>
-            <m:supHide m:val="1"/>
-            <m:ctrlPr>
-              <w:rPr>
-                <w:rFonts w:hint="default" w:ascii="Cambria Math" w:hAnsi="Cambria Math" w:cs="华文中宋"/>
-                <w:b/>
-                <w:bCs/>
-                <w:i/>
-                <w:iCs/>
-                <w:color w:val="000000" w:themeColor="text1"/>
-                <w:kern w:val="2"/>
-                <w:sz w:val="21"/>
-                <w:szCs w:val="21"/>
-                <w:lang w:val="en-US" w:eastAsia="zh-CN" w:bidi="ar-SA"/>
-                <w14:textFill>
-                  <w14:solidFill>
-                    <w14:schemeClr w14:val="tx1"/>
-                  </w14:solidFill>
-                </w14:textFill>
-              </w:rPr>
-            </m:ctrlPr>
-          </m:naryPr>
-          <m:sub>
-            <m:ctrlPr>
-              <w:rPr>
-                <w:rFonts w:hint="default" w:ascii="Cambria Math" w:hAnsi="Cambria Math" w:cs="华文中宋"/>
-                <w:b/>
-                <w:bCs/>
-                <w:i/>
-                <w:iCs/>
-                <w:color w:val="000000" w:themeColor="text1"/>
-                <w:kern w:val="2"/>
-                <w:sz w:val="21"/>
-                <w:szCs w:val="21"/>
-                <w:lang w:val="en-US" w:eastAsia="zh-CN" w:bidi="ar-SA"/>
-                <w14:textFill>
-                  <w14:solidFill>
-                    <w14:schemeClr w14:val="tx1"/>
-                  </w14:solidFill>
-                </w14:textFill>
-              </w:rPr>
-            </m:ctrlPr>
-          </m:sub>
-          <m:sup>
-            <m:ctrlPr>
-              <w:rPr>
-                <w:rFonts w:hint="default" w:ascii="Cambria Math" w:hAnsi="Cambria Math" w:cs="华文中宋"/>
-                <w:b/>
-                <w:bCs/>
-                <w:i/>
-                <w:iCs/>
-                <w:color w:val="000000" w:themeColor="text1"/>
-                <w:kern w:val="2"/>
-                <w:sz w:val="21"/>
-                <w:szCs w:val="21"/>
-                <w:lang w:val="en-US" w:eastAsia="zh-CN" w:bidi="ar-SA"/>
-                <w14:textFill>
-                  <w14:solidFill>
-                    <w14:schemeClr w14:val="tx1"/>
-                  </w14:solidFill>
-                </w14:textFill>
-              </w:rPr>
-            </m:ctrlPr>
-          </m:sup>
-          <m:e>
-            <m:r>
-              <m:rPr>
-                <m:sty m:val="bi"/>
-              </m:rPr>
-              <w:rPr>
-                <w:rFonts w:hint="default" w:ascii="Cambria Math" w:hAnsi="Cambria Math" w:cs="华文中宋"/>
-                <w:color w:val="000000" w:themeColor="text1"/>
-                <w:kern w:val="2"/>
-                <w:sz w:val="21"/>
-                <w:szCs w:val="21"/>
-                <w:lang w:val="en-US" w:eastAsia="zh-CN" w:bidi="ar-SA"/>
-                <w14:textFill>
-                  <w14:solidFill>
-                    <w14:schemeClr w14:val="tx1"/>
-                  </w14:solidFill>
-                </w14:textFill>
-              </w:rPr>
-              <m:t>p(x)</m:t>
-            </m:r>
-            <m:r>
-              <m:rPr>
-                <m:sty m:val="bi"/>
-              </m:rPr>
-              <w:rPr>
-                <w:rFonts w:hint="eastAsia" w:ascii="Cambria Math" w:hAnsi="Cambria Math" w:cs="华文中宋"/>
-                <w:color w:val="000000" w:themeColor="text1"/>
-                <w:kern w:val="2"/>
-                <w:sz w:val="21"/>
-                <w:szCs w:val="21"/>
-                <w:lang w:val="en-US" w:eastAsia="zh-CN" w:bidi="ar-SA"/>
-                <w14:textFill>
-                  <w14:solidFill>
-                    <w14:schemeClr w14:val="tx1"/>
-                  </w14:solidFill>
-                </w14:textFill>
-              </w:rPr>
-              <m:t>·</m:t>
-            </m:r>
-            <m:func>
-              <m:funcPr>
-                <m:ctrlPr>
-                  <w:rPr>
-                    <w:rFonts w:hint="default" w:ascii="Cambria Math" w:hAnsi="Cambria Math" w:cs="华文中宋"/>
-                    <w:b/>
-                    <w:bCs/>
-                    <w:iCs/>
-                    <w:color w:val="000000" w:themeColor="text1"/>
-                    <w:kern w:val="2"/>
-                    <w:sz w:val="21"/>
-                    <w:szCs w:val="21"/>
-                    <w:lang w:val="en-US" w:eastAsia="zh-CN" w:bidi="ar-SA"/>
-                    <w14:textFill>
-                      <w14:solidFill>
-                        <w14:schemeClr w14:val="tx1"/>
-                      </w14:solidFill>
-                    </w14:textFill>
-                  </w:rPr>
-                </m:ctrlPr>
-              </m:funcPr>
-              <m:fName>
-                <m:r>
-                  <m:rPr>
-                    <m:sty m:val="b"/>
-                  </m:rPr>
-                  <w:rPr>
-                    <w:rFonts w:ascii="Cambria Math" w:hAnsi="Cambria Math" w:cs="华文中宋"/>
-                    <w:color w:val="000000" w:themeColor="text1"/>
-                    <w:kern w:val="2"/>
-                    <w:sz w:val="21"/>
-                    <w:szCs w:val="21"/>
-                    <w:lang w:val="en-US" w:bidi="ar-SA"/>
-                    <w14:textFill>
-                      <w14:solidFill>
-                        <w14:schemeClr w14:val="tx1"/>
-                      </w14:solidFill>
-                    </w14:textFill>
-                  </w:rPr>
-                  <m:t>log</m:t>
-                </m:r>
-                <m:ctrlPr>
-                  <w:rPr>
-                    <w:rFonts w:hint="default" w:ascii="Cambria Math" w:hAnsi="Cambria Math" w:cs="华文中宋"/>
-                    <w:b/>
-                    <w:bCs/>
-                    <w:i/>
-                    <w:iCs/>
-                    <w:color w:val="000000" w:themeColor="text1"/>
-                    <w:kern w:val="2"/>
-                    <w:sz w:val="21"/>
-                    <w:szCs w:val="21"/>
-                    <w:lang w:val="en-US" w:eastAsia="zh-CN" w:bidi="ar-SA"/>
-                    <w14:textFill>
-                      <w14:solidFill>
-                        <w14:schemeClr w14:val="tx1"/>
-                      </w14:solidFill>
-                    </w14:textFill>
-                  </w:rPr>
-                </m:ctrlPr>
-              </m:fName>
-              <m:e>
-                <m:r>
-                  <m:rPr>
-                    <m:sty m:val="bi"/>
-                  </m:rPr>
-                  <w:rPr>
-                    <w:rFonts w:hint="default" w:ascii="Cambria Math" w:hAnsi="Cambria Math" w:cs="华文中宋"/>
-                    <w:color w:val="000000" w:themeColor="text1"/>
-                    <w:kern w:val="2"/>
-                    <w:sz w:val="21"/>
-                    <w:szCs w:val="21"/>
-                    <w:lang w:val="en-US" w:eastAsia="zh-CN" w:bidi="ar-SA"/>
-                    <w14:textFill>
-                      <w14:solidFill>
-                        <w14:schemeClr w14:val="tx1"/>
-                      </w14:solidFill>
-                    </w14:textFill>
-                  </w:rPr>
-                  <m:t>p(x)</m:t>
-                </m:r>
-                <m:ctrlPr>
-                  <w:rPr>
-                    <w:rFonts w:hint="default" w:ascii="Cambria Math" w:hAnsi="Cambria Math" w:cs="华文中宋"/>
-                    <w:b/>
-                    <w:bCs/>
-                    <w:i/>
-                    <w:iCs/>
-                    <w:color w:val="000000" w:themeColor="text1"/>
-                    <w:kern w:val="2"/>
-                    <w:sz w:val="21"/>
-                    <w:szCs w:val="21"/>
-                    <w:lang w:val="en-US" w:eastAsia="zh-CN" w:bidi="ar-SA"/>
-                    <w14:textFill>
-                      <w14:solidFill>
-                        <w14:schemeClr w14:val="tx1"/>
-                      </w14:solidFill>
-                    </w14:textFill>
-                  </w:rPr>
-                </m:ctrlPr>
-              </m:e>
-            </m:func>
-            <m:ctrlPr>
-              <w:rPr>
-                <w:rFonts w:hint="default" w:ascii="Cambria Math" w:hAnsi="Cambria Math" w:cs="华文中宋"/>
-                <w:b/>
-                <w:bCs/>
-                <w:i/>
-                <w:iCs/>
-                <w:color w:val="000000" w:themeColor="text1"/>
-                <w:kern w:val="2"/>
-                <w:sz w:val="21"/>
-                <w:szCs w:val="21"/>
-                <w:lang w:val="en-US" w:eastAsia="zh-CN" w:bidi="ar-SA"/>
-                <w14:textFill>
-                  <w14:solidFill>
-                    <w14:schemeClr w14:val="tx1"/>
-                  </w14:solidFill>
-                </w14:textFill>
-              </w:rPr>
-            </m:ctrlPr>
-          </m:e>
-        </m:nary>
-      </m:oMath>
-    </w:p>
-    <w:tbl>
-      <w:tblPr>
-        <w:tblStyle w:val="12"/>
-        <w:tblW w:w="0" w:type="auto"/>
-        <w:tblInd w:w="0" w:type="dxa"/>
-        <w:tblBorders>
-          <w:top w:val="single" w:color="auto" w:sz="4" w:space="0"/>
-          <w:left w:val="single" w:color="auto" w:sz="4" w:space="0"/>
-          <w:bottom w:val="single" w:color="auto" w:sz="4" w:space="0"/>
-          <w:right w:val="single" w:color="auto" w:sz="4" w:space="0"/>
-          <w:insideH w:val="single" w:color="auto" w:sz="4" w:space="0"/>
-          <w:insideV w:val="single" w:color="auto" w:sz="4" w:space="0"/>
-        </w:tblBorders>
-        <w:tblLayout w:type="autofit"/>
-        <w:tblCellMar>
-          <w:top w:w="0" w:type="dxa"/>
-          <w:left w:w="108" w:type="dxa"/>
-          <w:bottom w:w="0" w:type="dxa"/>
-          <w:right w:w="108" w:type="dxa"/>
-        </w:tblCellMar>
-      </w:tblPr>
-      <w:tblGrid>
-        <w:gridCol w:w="637"/>
-        <w:gridCol w:w="637"/>
-        <w:gridCol w:w="2900"/>
-      </w:tblGrid>
-      <w:tr>
-        <w:tblPrEx>
-          <w:tblBorders>
-            <w:top w:val="single" w:color="auto" w:sz="4" w:space="0"/>
-            <w:left w:val="single" w:color="auto" w:sz="4" w:space="0"/>
-            <w:bottom w:val="single" w:color="auto" w:sz="4" w:space="0"/>
-            <w:right w:val="single" w:color="auto" w:sz="4" w:space="0"/>
-            <w:insideH w:val="single" w:color="auto" w:sz="4" w:space="0"/>
-            <w:insideV w:val="single" w:color="auto" w:sz="4" w:space="0"/>
-          </w:tblBorders>
-        </w:tblPrEx>
-        <w:tc>
-          <w:tcPr>
-            <w:tcW w:w="4174" w:type="dxa"/>
-            <w:gridSpan w:val="3"/>
-            <w:vAlign w:val="center"/>
-          </w:tcPr>
-          <w:p>
-            <w:pPr>
-              <w:jc w:val="both"/>
-              <w:rPr>
-                <w:rFonts w:hint="eastAsia"/>
-                <w:vertAlign w:val="baseline"/>
-                <w:lang w:val="en-US" w:eastAsia="zh-CN"/>
-              </w:rPr>
-            </w:pPr>
-            <w:r>
-              <w:rPr>
-                <w:rFonts w:hint="eastAsia"/>
-                <w:vertAlign w:val="baseline"/>
-                <w:lang w:val="en-US" w:eastAsia="zh-CN"/>
-              </w:rPr>
-              <w:t>KL散度 (对一样本)：</w:t>
-            </w:r>
-          </w:p>
-        </w:tc>
-      </w:tr>
-      <w:tr>
-        <w:tblPrEx>
-          <w:tblBorders>
-            <w:top w:val="single" w:color="auto" w:sz="4" w:space="0"/>
-            <w:left w:val="single" w:color="auto" w:sz="4" w:space="0"/>
-            <w:bottom w:val="single" w:color="auto" w:sz="4" w:space="0"/>
-            <w:right w:val="single" w:color="auto" w:sz="4" w:space="0"/>
-            <w:insideH w:val="single" w:color="auto" w:sz="4" w:space="0"/>
-            <w:insideV w:val="single" w:color="auto" w:sz="4" w:space="0"/>
-          </w:tblBorders>
-          <w:tblCellMar>
-            <w:top w:w="0" w:type="dxa"/>
-            <w:left w:w="108" w:type="dxa"/>
-            <w:bottom w:w="0" w:type="dxa"/>
-            <w:right w:w="108" w:type="dxa"/>
-          </w:tblCellMar>
-        </w:tblPrEx>
-        <w:tc>
-          <w:tcPr>
-            <w:tcW w:w="0" w:type="auto"/>
-            <w:vAlign w:val="center"/>
-          </w:tcPr>
-          <w:p>
-            <w:pPr>
-              <w:jc w:val="both"/>
-              <w:rPr>
-                <w:rFonts w:hint="default"/>
-                <w:vertAlign w:val="baseline"/>
-                <w:lang w:val="en-US" w:eastAsia="zh-CN"/>
-              </w:rPr>
-            </w:pPr>
-            <w:r>
-              <w:rPr>
-                <w:rFonts w:hint="eastAsia"/>
-                <w:vertAlign w:val="baseline"/>
-                <w:lang w:val="en-US" w:eastAsia="zh-CN"/>
-              </w:rPr>
-              <w:t>定义</w:t>
-            </w:r>
-          </w:p>
-        </w:tc>
-        <w:tc>
-          <w:tcPr>
-            <w:tcW w:w="3537" w:type="dxa"/>
-            <w:gridSpan w:val="2"/>
-            <w:vAlign w:val="center"/>
-          </w:tcPr>
-          <w:p>
-            <w:pPr>
-              <w:jc w:val="both"/>
-              <w:rPr>
-                <w:rFonts w:hint="eastAsia"/>
-                <w:vertAlign w:val="baseline"/>
-                <w:lang w:val="en-US" w:eastAsia="zh-CN"/>
-              </w:rPr>
-            </w:pPr>
-            <m:oMathPara>
-              <m:oMath>
-                <m:r>
-                  <m:rPr>
-                    <m:sty m:val="b"/>
-                  </m:rPr>
-                  <w:rPr>
-                    <w:rFonts w:hint="default" w:ascii="Cambria Math" w:hAnsi="Cambria Math" w:cs="华文中宋"/>
-                    <w:color w:val="000000" w:themeColor="text1"/>
-                    <w:kern w:val="2"/>
-                    <w:sz w:val="21"/>
-                    <w:szCs w:val="21"/>
-                    <w:lang w:val="en-US" w:eastAsia="zh-CN" w:bidi="ar-SA"/>
-                    <w14:textFill>
-                      <w14:solidFill>
-                        <w14:schemeClr w14:val="tx1"/>
-                      </w14:solidFill>
-                    </w14:textFill>
-                  </w:rPr>
-                  <m:t>KL</m:t>
-                </m:r>
-                <m:r>
-                  <m:rPr>
-                    <m:sty m:val="bi"/>
-                  </m:rPr>
-                  <w:rPr>
-                    <w:rFonts w:hint="default" w:ascii="Cambria Math" w:hAnsi="Cambria Math" w:cs="华文中宋"/>
-                    <w:color w:val="000000" w:themeColor="text1"/>
-                    <w:kern w:val="2"/>
-                    <w:sz w:val="21"/>
-                    <w:szCs w:val="21"/>
-                    <w:lang w:val="en-US" w:eastAsia="zh-CN" w:bidi="ar-SA"/>
-                    <w14:textFill>
-                      <w14:solidFill>
-                        <w14:schemeClr w14:val="tx1"/>
-                      </w14:solidFill>
-                    </w14:textFill>
-                  </w:rPr>
-                  <m:t>(P||Q)=</m:t>
-                </m:r>
-                <m:sSub>
-                  <m:sSubPr>
-                    <m:ctrlPr>
-                      <w:rPr>
-                        <w:rFonts w:hint="default" w:ascii="Cambria Math" w:hAnsi="Cambria Math" w:cs="华文中宋"/>
-                        <w:b/>
-                        <w:bCs/>
-                        <w:i/>
-                        <w:iCs/>
-                        <w:color w:val="000000" w:themeColor="text1"/>
-                        <w:kern w:val="2"/>
-                        <w:sz w:val="21"/>
-                        <w:szCs w:val="21"/>
-                        <w:lang w:val="en-US" w:eastAsia="zh-CN" w:bidi="ar-SA"/>
-                        <w14:textFill>
-                          <w14:solidFill>
-                            <w14:schemeClr w14:val="tx1"/>
-                          </w14:solidFill>
-                        </w14:textFill>
-                      </w:rPr>
-                    </m:ctrlPr>
-                  </m:sSubPr>
-                  <m:e>
-                    <m:r>
-                      <m:rPr>
-                        <m:sty m:val="b"/>
-                      </m:rPr>
-                      <w:rPr>
-                        <w:rFonts w:hint="default" w:ascii="Cambria Math" w:hAnsi="Cambria Math" w:cs="华文中宋"/>
-                        <w:color w:val="000000" w:themeColor="text1"/>
-                        <w:kern w:val="2"/>
-                        <w:sz w:val="21"/>
-                        <w:szCs w:val="21"/>
-                        <w:lang w:val="en-US" w:eastAsia="zh-CN" w:bidi="ar-SA"/>
-                        <w14:textFill>
-                          <w14:solidFill>
-                            <w14:schemeClr w14:val="tx1"/>
-                          </w14:solidFill>
-                        </w14:textFill>
-                      </w:rPr>
-                      <m:t>E</m:t>
-                    </m:r>
-                    <m:ctrlPr>
-                      <w:rPr>
-                        <w:rFonts w:hint="default" w:ascii="Cambria Math" w:hAnsi="Cambria Math" w:cs="华文中宋"/>
-                        <w:b/>
-                        <w:bCs/>
-                        <w:i/>
-                        <w:iCs/>
-                        <w:color w:val="000000" w:themeColor="text1"/>
-                        <w:kern w:val="2"/>
-                        <w:sz w:val="21"/>
-                        <w:szCs w:val="21"/>
-                        <w:lang w:val="en-US" w:eastAsia="zh-CN" w:bidi="ar-SA"/>
-                        <w14:textFill>
-                          <w14:solidFill>
-                            <w14:schemeClr w14:val="tx1"/>
-                          </w14:solidFill>
-                        </w14:textFill>
-                      </w:rPr>
-                    </m:ctrlPr>
-                  </m:e>
-                  <m:sub>
-                    <m:r>
-                      <m:rPr>
-                        <m:sty m:val="bi"/>
-                      </m:rPr>
-                      <w:rPr>
-                        <w:rFonts w:hint="default" w:ascii="Cambria Math" w:hAnsi="Cambria Math" w:cs="华文中宋"/>
-                        <w:color w:val="000000" w:themeColor="text1"/>
-                        <w:kern w:val="2"/>
-                        <w:sz w:val="21"/>
-                        <w:szCs w:val="21"/>
-                        <w:lang w:val="en-US" w:eastAsia="zh-CN" w:bidi="ar-SA"/>
-                        <w14:textFill>
-                          <w14:solidFill>
-                            <w14:schemeClr w14:val="tx1"/>
-                          </w14:solidFill>
-                        </w14:textFill>
-                      </w:rPr>
-                      <m:t>P</m:t>
-                    </m:r>
-                    <m:ctrlPr>
-                      <w:rPr>
-                        <w:rFonts w:hint="default" w:ascii="Cambria Math" w:hAnsi="Cambria Math" w:cs="华文中宋"/>
-                        <w:b/>
-                        <w:bCs/>
-                        <w:i/>
-                        <w:iCs/>
-                        <w:color w:val="000000" w:themeColor="text1"/>
-                        <w:kern w:val="2"/>
-                        <w:sz w:val="21"/>
-                        <w:szCs w:val="21"/>
-                        <w:lang w:val="en-US" w:eastAsia="zh-CN" w:bidi="ar-SA"/>
-                        <w14:textFill>
-                          <w14:solidFill>
-                            <w14:schemeClr w14:val="tx1"/>
-                          </w14:solidFill>
-                        </w14:textFill>
-                      </w:rPr>
-                    </m:ctrlPr>
-                  </m:sub>
-                </m:sSub>
-                <m:r>
-                  <m:rPr>
-                    <m:sty m:val="bi"/>
-                  </m:rPr>
-                  <w:rPr>
-                    <w:rFonts w:hint="default" w:ascii="Cambria Math" w:hAnsi="Cambria Math" w:cs="华文中宋"/>
-                    <w:color w:val="000000" w:themeColor="text1"/>
-                    <w:kern w:val="2"/>
-                    <w:sz w:val="21"/>
-                    <w:szCs w:val="21"/>
-                    <w:lang w:val="en-US" w:eastAsia="zh-CN" w:bidi="ar-SA"/>
-                    <w14:textFill>
-                      <w14:solidFill>
-                        <w14:schemeClr w14:val="tx1"/>
-                      </w14:solidFill>
-                    </w14:textFill>
-                  </w:rPr>
-                  <m:t>[</m:t>
-                </m:r>
-                <m:func>
-                  <m:funcPr>
-                    <m:ctrlPr>
-                      <w:rPr>
-                        <w:rFonts w:hint="default" w:ascii="Cambria Math" w:hAnsi="Cambria Math" w:cs="华文中宋"/>
-                        <w:b/>
-                        <w:bCs/>
-                        <w:i/>
-                        <w:iCs/>
-                        <w:color w:val="000000" w:themeColor="text1"/>
-                        <w:kern w:val="2"/>
-                        <w:sz w:val="21"/>
-                        <w:szCs w:val="21"/>
-                        <w:lang w:val="en-US" w:eastAsia="zh-CN" w:bidi="ar-SA"/>
-                        <w14:textFill>
-                          <w14:solidFill>
-                            <w14:schemeClr w14:val="tx1"/>
-                          </w14:solidFill>
-                        </w14:textFill>
-                      </w:rPr>
-                    </m:ctrlPr>
-                  </m:funcPr>
-                  <m:fName>
-                    <m:r>
-                      <m:rPr>
-                        <m:sty m:val="b"/>
-                      </m:rPr>
-                      <w:rPr>
-                        <w:rFonts w:hint="default" w:ascii="Cambria Math" w:hAnsi="Cambria Math" w:cs="华文中宋"/>
-                        <w:color w:val="000000" w:themeColor="text1"/>
-                        <w:kern w:val="2"/>
-                        <w:sz w:val="21"/>
-                        <w:szCs w:val="21"/>
-                        <w:lang w:val="en-US" w:bidi="ar-SA"/>
-                        <w14:textFill>
-                          <w14:solidFill>
-                            <w14:schemeClr w14:val="tx1"/>
-                          </w14:solidFill>
-                        </w14:textFill>
-                      </w:rPr>
-                      <m:t>log</m:t>
-                    </m:r>
-                    <m:ctrlPr>
-                      <w:rPr>
-                        <w:rFonts w:hint="default" w:ascii="Cambria Math" w:hAnsi="Cambria Math" w:cs="华文中宋"/>
-                        <w:b/>
-                        <w:bCs/>
-                        <w:i/>
-                        <w:iCs/>
-                        <w:color w:val="000000" w:themeColor="text1"/>
-                        <w:kern w:val="2"/>
-                        <w:sz w:val="21"/>
-                        <w:szCs w:val="21"/>
-                        <w:lang w:val="en-US" w:eastAsia="zh-CN" w:bidi="ar-SA"/>
-                        <w14:textFill>
-                          <w14:solidFill>
-                            <w14:schemeClr w14:val="tx1"/>
-                          </w14:solidFill>
-                        </w14:textFill>
-                      </w:rPr>
-                    </m:ctrlPr>
-                  </m:fName>
-                  <m:e>
-                    <m:f>
-                      <m:fPr>
-                        <m:ctrlPr>
-                          <w:rPr>
-                            <w:rFonts w:hint="default" w:ascii="Cambria Math" w:hAnsi="Cambria Math" w:cs="华文中宋"/>
-                            <w:b/>
-                            <w:bCs/>
-                            <w:i/>
-                            <w:iCs/>
-                            <w:color w:val="000000" w:themeColor="text1"/>
-                            <w:kern w:val="2"/>
-                            <w:sz w:val="21"/>
-                            <w:szCs w:val="21"/>
-                            <w:lang w:val="en-US" w:eastAsia="zh-CN" w:bidi="ar-SA"/>
-                            <w14:textFill>
-                              <w14:solidFill>
-                                <w14:schemeClr w14:val="tx1"/>
-                              </w14:solidFill>
-                            </w14:textFill>
-                          </w:rPr>
-                        </m:ctrlPr>
-                      </m:fPr>
-                      <m:num>
-                        <m:r>
-                          <m:rPr>
-                            <m:sty m:val="bi"/>
-                          </m:rPr>
-                          <w:rPr>
-                            <w:rFonts w:hint="default" w:ascii="Cambria Math" w:hAnsi="Cambria Math" w:cs="华文中宋"/>
-                            <w:color w:val="000000" w:themeColor="text1"/>
-                            <w:kern w:val="2"/>
-                            <w:sz w:val="21"/>
-                            <w:szCs w:val="21"/>
-                            <w:lang w:val="en-US" w:eastAsia="zh-CN" w:bidi="ar-SA"/>
-                            <w14:textFill>
-                              <w14:solidFill>
-                                <w14:schemeClr w14:val="tx1"/>
-                              </w14:solidFill>
-                            </w14:textFill>
-                          </w:rPr>
-                          <m:t>p</m:t>
-                        </m:r>
-                        <m:ctrlPr>
-                          <w:rPr>
-                            <w:rFonts w:hint="default" w:ascii="Cambria Math" w:hAnsi="Cambria Math" w:cs="华文中宋"/>
-                            <w:b/>
-                            <w:bCs/>
-                            <w:i/>
-                            <w:iCs/>
-                            <w:color w:val="000000" w:themeColor="text1"/>
-                            <w:kern w:val="2"/>
-                            <w:sz w:val="21"/>
-                            <w:szCs w:val="21"/>
-                            <w:lang w:val="en-US" w:eastAsia="zh-CN" w:bidi="ar-SA"/>
-                            <w14:textFill>
-                              <w14:solidFill>
-                                <w14:schemeClr w14:val="tx1"/>
-                              </w14:solidFill>
-                            </w14:textFill>
-                          </w:rPr>
-                        </m:ctrlPr>
-                      </m:num>
-                      <m:den>
-                        <m:r>
-                          <m:rPr>
-                            <m:sty m:val="bi"/>
-                          </m:rPr>
-                          <w:rPr>
-                            <w:rFonts w:hint="default" w:ascii="Cambria Math" w:hAnsi="Cambria Math" w:cs="华文中宋"/>
-                            <w:color w:val="000000" w:themeColor="text1"/>
-                            <w:kern w:val="2"/>
-                            <w:sz w:val="21"/>
-                            <w:szCs w:val="21"/>
-                            <w:lang w:val="en-US" w:eastAsia="zh-CN" w:bidi="ar-SA"/>
-                            <w14:textFill>
-                              <w14:solidFill>
-                                <w14:schemeClr w14:val="tx1"/>
-                              </w14:solidFill>
-                            </w14:textFill>
-                          </w:rPr>
-                          <m:t>q</m:t>
-                        </m:r>
-                        <m:ctrlPr>
-                          <w:rPr>
-                            <w:rFonts w:hint="default" w:ascii="Cambria Math" w:hAnsi="Cambria Math" w:cs="华文中宋"/>
-                            <w:b/>
-                            <w:bCs/>
-                            <w:i/>
-                            <w:iCs/>
-                            <w:color w:val="000000" w:themeColor="text1"/>
-                            <w:kern w:val="2"/>
-                            <w:sz w:val="21"/>
-                            <w:szCs w:val="21"/>
-                            <w:lang w:val="en-US" w:eastAsia="zh-CN" w:bidi="ar-SA"/>
-                            <w14:textFill>
-                              <w14:solidFill>
-                                <w14:schemeClr w14:val="tx1"/>
-                              </w14:solidFill>
-                            </w14:textFill>
-                          </w:rPr>
-                        </m:ctrlPr>
-                      </m:den>
-                    </m:f>
-                    <m:ctrlPr>
-                      <w:rPr>
-                        <w:rFonts w:hint="default" w:ascii="Cambria Math" w:hAnsi="Cambria Math" w:cs="华文中宋"/>
-                        <w:b/>
-                        <w:bCs/>
-                        <w:i/>
-                        <w:iCs/>
-                        <w:color w:val="000000" w:themeColor="text1"/>
-                        <w:kern w:val="2"/>
-                        <w:sz w:val="21"/>
-                        <w:szCs w:val="21"/>
-                        <w:lang w:val="en-US" w:eastAsia="zh-CN" w:bidi="ar-SA"/>
-                        <w14:textFill>
-                          <w14:solidFill>
-                            <w14:schemeClr w14:val="tx1"/>
-                          </w14:solidFill>
-                        </w14:textFill>
-                      </w:rPr>
-                    </m:ctrlPr>
-                  </m:e>
-                </m:func>
-                <m:r>
-                  <m:rPr>
-                    <m:sty m:val="bi"/>
-                  </m:rPr>
-                  <w:rPr>
-                    <w:rFonts w:hint="default" w:ascii="Cambria Math" w:hAnsi="Cambria Math" w:cs="华文中宋"/>
-                    <w:color w:val="000000" w:themeColor="text1"/>
-                    <w:kern w:val="2"/>
-                    <w:sz w:val="21"/>
-                    <w:szCs w:val="21"/>
-                    <w:lang w:val="en-US" w:eastAsia="zh-CN" w:bidi="ar-SA"/>
-                    <w14:textFill>
-                      <w14:solidFill>
-                        <w14:schemeClr w14:val="tx1"/>
-                      </w14:solidFill>
-                    </w14:textFill>
-                  </w:rPr>
-                  <m:t>]</m:t>
-                </m:r>
-              </m:oMath>
-            </m:oMathPara>
-          </w:p>
-        </w:tc>
-      </w:tr>
-      <w:tr>
-        <w:tblPrEx>
-          <w:tblBorders>
-            <w:top w:val="single" w:color="auto" w:sz="4" w:space="0"/>
-            <w:left w:val="single" w:color="auto" w:sz="4" w:space="0"/>
-            <w:bottom w:val="single" w:color="auto" w:sz="4" w:space="0"/>
-            <w:right w:val="single" w:color="auto" w:sz="4" w:space="0"/>
-            <w:insideH w:val="single" w:color="auto" w:sz="4" w:space="0"/>
-            <w:insideV w:val="single" w:color="auto" w:sz="4" w:space="0"/>
-          </w:tblBorders>
-          <w:tblCellMar>
-            <w:top w:w="0" w:type="dxa"/>
-            <w:left w:w="108" w:type="dxa"/>
-            <w:bottom w:w="0" w:type="dxa"/>
-            <w:right w:w="108" w:type="dxa"/>
-          </w:tblCellMar>
-        </w:tblPrEx>
-        <w:trPr>
-          <w:trHeight w:val="156" w:hRule="atLeast"/>
-        </w:trPr>
-        <w:tc>
-          <w:tcPr>
-            <w:tcW w:w="0" w:type="auto"/>
-            <w:vMerge w:val="restart"/>
-            <w:vAlign w:val="center"/>
-          </w:tcPr>
-          <w:p>
-            <w:pPr>
-              <w:jc w:val="both"/>
-              <w:rPr>
-                <w:rFonts w:hint="default"/>
-                <w:vertAlign w:val="baseline"/>
-                <w:lang w:val="en-US" w:eastAsia="zh-CN"/>
-              </w:rPr>
-            </w:pPr>
-            <w:r>
-              <w:rPr>
-                <w:rFonts w:hint="eastAsia"/>
-                <w:vertAlign w:val="baseline"/>
-                <w:lang w:val="en-US" w:eastAsia="zh-CN"/>
-              </w:rPr>
-              <w:t>导数</w:t>
-            </w:r>
-          </w:p>
-        </w:tc>
-        <w:tc>
-          <w:tcPr>
-            <w:tcW w:w="0" w:type="auto"/>
-            <w:vAlign w:val="center"/>
-          </w:tcPr>
-          <w:p>
-            <w:pPr>
-              <w:jc w:val="both"/>
-              <w:rPr>
-                <w:rFonts w:hint="default" w:ascii="Cambria Math" w:hAnsi="Cambria Math" w:cs="华文中宋"/>
-                <w:b/>
-                <w:color w:val="000000" w:themeColor="text1"/>
-                <w:kern w:val="2"/>
-                <w:sz w:val="21"/>
-                <w:szCs w:val="21"/>
-                <w:lang w:val="en-US" w:eastAsia="zh-CN" w:bidi="ar-SA"/>
-                <w14:textFill>
-                  <w14:solidFill>
-                    <w14:schemeClr w14:val="tx1"/>
-                  </w14:solidFill>
-                </w14:textFill>
-                <w:oMath/>
-              </w:rPr>
-            </w:pPr>
-            <w:r>
-              <w:rPr>
-                <w:rFonts w:hint="eastAsia" w:hAnsi="Cambria Math" w:cs="华文中宋"/>
-                <w:b/>
-                <w:color w:val="000000" w:themeColor="text1"/>
-                <w:kern w:val="2"/>
-                <w:sz w:val="21"/>
-                <w:szCs w:val="21"/>
-                <w:lang w:val="en-US" w:eastAsia="zh-CN" w:bidi="ar-SA"/>
-                <w14:textFill>
-                  <w14:solidFill>
-                    <w14:schemeClr w14:val="tx1"/>
-                  </w14:solidFill>
-                </w14:textFill>
-              </w:rPr>
-              <w:t>前向</w:t>
-            </w:r>
-          </w:p>
-        </w:tc>
-        <w:tc>
-          <w:tcPr>
-            <w:tcW w:w="2900" w:type="dxa"/>
-            <w:vAlign w:val="center"/>
-          </w:tcPr>
-          <w:p>
-            <w:pPr>
-              <w:jc w:val="both"/>
-              <w:rPr>
-                <w:rFonts w:hint="default" w:ascii="Cambria Math" w:hAnsi="Cambria Math" w:cs="华文中宋"/>
-                <w:b/>
-                <w:color w:val="000000" w:themeColor="text1"/>
-                <w:kern w:val="2"/>
-                <w:sz w:val="21"/>
-                <w:szCs w:val="21"/>
-                <w:lang w:val="en-US" w:eastAsia="zh-CN" w:bidi="ar-SA"/>
-                <w14:textFill>
-                  <w14:solidFill>
-                    <w14:schemeClr w14:val="tx1"/>
-                  </w14:solidFill>
-                </w14:textFill>
-                <w:oMath/>
-              </w:rPr>
-            </w:pPr>
-            <m:oMathPara>
-              <m:oMath>
-                <m:f>
-                  <m:fPr>
-                    <m:ctrlPr>
-                      <w:rPr>
-                        <w:rFonts w:hint="default" w:ascii="Cambria Math" w:hAnsi="Cambria Math" w:cs="华文中宋"/>
-                        <w:b/>
-                        <w:bCs/>
-                        <w:i/>
-                        <w:iCs/>
-                        <w:color w:val="000000" w:themeColor="text1"/>
-                        <w:kern w:val="2"/>
-                        <w:sz w:val="21"/>
-                        <w:szCs w:val="21"/>
-                        <w:lang w:val="en-US" w:eastAsia="zh-CN" w:bidi="ar-SA"/>
-                        <w14:textFill>
-                          <w14:solidFill>
-                            <w14:schemeClr w14:val="tx1"/>
-                          </w14:solidFill>
-                        </w14:textFill>
-                      </w:rPr>
-                    </m:ctrlPr>
-                  </m:fPr>
-                  <m:num>
-                    <m:r>
-                      <m:rPr>
-                        <m:sty m:val="bi"/>
-                      </m:rPr>
-                      <w:rPr>
-                        <w:rFonts w:ascii="Cambria Math" w:hAnsi="Cambria Math" w:cs="华文中宋"/>
-                        <w:color w:val="000000" w:themeColor="text1"/>
-                        <w:kern w:val="2"/>
-                        <w:sz w:val="21"/>
-                        <w:szCs w:val="21"/>
-                        <w:lang w:val="en-US" w:bidi="ar-SA"/>
-                        <w14:textFill>
-                          <w14:solidFill>
-                            <w14:schemeClr w14:val="tx1"/>
-                          </w14:solidFill>
-                        </w14:textFill>
-                      </w:rPr>
-                      <m:t>∂</m:t>
-                    </m:r>
-                    <m:r>
-                      <m:rPr>
-                        <m:sty m:val="bi"/>
-                      </m:rPr>
-                      <w:rPr>
-                        <w:rFonts w:hint="default" w:ascii="Cambria Math" w:hAnsi="Cambria Math" w:cs="华文中宋"/>
-                        <w:color w:val="000000" w:themeColor="text1"/>
-                        <w:kern w:val="2"/>
-                        <w:sz w:val="21"/>
-                        <w:szCs w:val="21"/>
-                        <w:lang w:val="en-US" w:eastAsia="zh-CN" w:bidi="ar-SA"/>
-                        <w14:textFill>
-                          <w14:solidFill>
-                            <w14:schemeClr w14:val="tx1"/>
-                          </w14:solidFill>
-                        </w14:textFill>
-                      </w:rPr>
-                      <m:t xml:space="preserve"> </m:t>
-                    </m:r>
-                    <m:r>
-                      <m:rPr>
-                        <m:sty m:val="b"/>
-                      </m:rPr>
-                      <w:rPr>
-                        <w:rFonts w:hint="default" w:ascii="Cambria Math" w:hAnsi="Cambria Math" w:cs="华文中宋"/>
-                        <w:color w:val="000000" w:themeColor="text1"/>
-                        <w:kern w:val="2"/>
-                        <w:sz w:val="21"/>
-                        <w:szCs w:val="21"/>
-                        <w:lang w:val="en-US" w:eastAsia="zh-CN" w:bidi="ar-SA"/>
-                        <w14:textFill>
-                          <w14:solidFill>
-                            <w14:schemeClr w14:val="tx1"/>
-                          </w14:solidFill>
-                        </w14:textFill>
-                      </w:rPr>
-                      <m:t>KL</m:t>
-                    </m:r>
-                    <m:r>
-                      <m:rPr>
-                        <m:sty m:val="bi"/>
-                      </m:rPr>
-                      <w:rPr>
-                        <w:rFonts w:hint="default" w:ascii="Cambria Math" w:hAnsi="Cambria Math" w:cs="华文中宋"/>
-                        <w:color w:val="000000" w:themeColor="text1"/>
-                        <w:kern w:val="2"/>
-                        <w:sz w:val="21"/>
-                        <w:szCs w:val="21"/>
-                        <w:lang w:val="en-US" w:eastAsia="zh-CN" w:bidi="ar-SA"/>
-                        <w14:textFill>
-                          <w14:solidFill>
-                            <w14:schemeClr w14:val="tx1"/>
-                          </w14:solidFill>
-                        </w14:textFill>
-                      </w:rPr>
-                      <m:t>(P||Q)</m:t>
-                    </m:r>
-                    <m:ctrlPr>
-                      <w:rPr>
-                        <w:rFonts w:hint="default" w:ascii="Cambria Math" w:hAnsi="Cambria Math" w:cs="华文中宋"/>
-                        <w:b/>
-                        <w:bCs/>
-                        <w:i/>
-                        <w:iCs/>
-                        <w:color w:val="000000" w:themeColor="text1"/>
-                        <w:kern w:val="2"/>
-                        <w:sz w:val="21"/>
-                        <w:szCs w:val="21"/>
-                        <w:lang w:val="en-US" w:eastAsia="zh-CN" w:bidi="ar-SA"/>
-                        <w14:textFill>
-                          <w14:solidFill>
-                            <w14:schemeClr w14:val="tx1"/>
-                          </w14:solidFill>
-                        </w14:textFill>
-                      </w:rPr>
-                    </m:ctrlPr>
-                  </m:num>
-                  <m:den>
-                    <m:r>
-                      <m:rPr>
-                        <m:sty m:val="bi"/>
-                      </m:rPr>
-                      <w:rPr>
-                        <w:rFonts w:ascii="Cambria Math" w:hAnsi="Cambria Math" w:cs="华文中宋"/>
-                        <w:color w:val="000000" w:themeColor="text1"/>
-                        <w:kern w:val="2"/>
-                        <w:sz w:val="21"/>
-                        <w:szCs w:val="21"/>
-                        <w:lang w:val="en-US" w:bidi="ar-SA"/>
-                        <w14:textFill>
-                          <w14:solidFill>
-                            <w14:schemeClr w14:val="tx1"/>
-                          </w14:solidFill>
-                        </w14:textFill>
-                      </w:rPr>
-                      <m:t>∂</m:t>
-                    </m:r>
-                    <m:r>
-                      <m:rPr>
-                        <m:sty m:val="bi"/>
-                      </m:rPr>
-                      <w:rPr>
-                        <w:rFonts w:hint="default" w:ascii="Cambria Math" w:hAnsi="Cambria Math" w:cs="华文中宋"/>
-                        <w:color w:val="000000" w:themeColor="text1"/>
-                        <w:kern w:val="2"/>
-                        <w:sz w:val="21"/>
-                        <w:szCs w:val="21"/>
-                        <w:lang w:val="en-US" w:eastAsia="zh-CN" w:bidi="ar-SA"/>
-                        <w14:textFill>
-                          <w14:solidFill>
-                            <w14:schemeClr w14:val="tx1"/>
-                          </w14:solidFill>
-                        </w14:textFill>
-                      </w:rPr>
-                      <m:t xml:space="preserve"> P</m:t>
-                    </m:r>
-                    <m:ctrlPr>
-                      <w:rPr>
-                        <w:rFonts w:hint="default" w:ascii="Cambria Math" w:hAnsi="Cambria Math" w:cs="华文中宋"/>
-                        <w:b/>
-                        <w:bCs/>
-                        <w:i/>
-                        <w:iCs/>
-                        <w:color w:val="000000" w:themeColor="text1"/>
-                        <w:kern w:val="2"/>
-                        <w:sz w:val="21"/>
-                        <w:szCs w:val="21"/>
-                        <w:lang w:val="en-US" w:eastAsia="zh-CN" w:bidi="ar-SA"/>
-                        <w14:textFill>
-                          <w14:solidFill>
-                            <w14:schemeClr w14:val="tx1"/>
-                          </w14:solidFill>
-                        </w14:textFill>
-                      </w:rPr>
-                    </m:ctrlPr>
-                  </m:den>
-                </m:f>
-                <m:r>
-                  <m:rPr>
-                    <m:sty m:val="bi"/>
-                  </m:rPr>
-                  <w:rPr>
-                    <w:rFonts w:hint="eastAsia" w:ascii="Cambria Math" w:hAnsi="Cambria Math" w:cs="华文中宋"/>
-                    <w:color w:val="000000" w:themeColor="text1"/>
-                    <w:kern w:val="2"/>
-                    <w:sz w:val="21"/>
-                    <w:szCs w:val="21"/>
-                    <w:lang w:val="en-US" w:eastAsia="zh-CN" w:bidi="ar-SA"/>
-                    <w14:textFill>
-                      <w14:solidFill>
-                        <w14:schemeClr w14:val="tx1"/>
-                      </w14:solidFill>
-                    </w14:textFill>
-                  </w:rPr>
-                  <m:t>=</m:t>
-                </m:r>
-                <m:nary>
-                  <m:naryPr>
-                    <m:chr m:val="∑"/>
-                    <m:limLoc m:val="undOvr"/>
-                    <m:subHide m:val="1"/>
-                    <m:supHide m:val="1"/>
-                    <m:ctrlPr>
-                      <w:rPr>
-                        <w:rFonts w:hint="eastAsia" w:ascii="Cambria Math" w:hAnsi="Cambria Math" w:cs="华文中宋"/>
-                        <w:b/>
-                        <w:bCs/>
-                        <w:i/>
-                        <w:iCs/>
-                        <w:color w:val="000000" w:themeColor="text1"/>
-                        <w:kern w:val="2"/>
-                        <w:sz w:val="21"/>
-                        <w:szCs w:val="21"/>
-                        <w:lang w:val="en-US" w:eastAsia="zh-CN" w:bidi="ar-SA"/>
-                        <w14:textFill>
-                          <w14:solidFill>
-                            <w14:schemeClr w14:val="tx1"/>
-                          </w14:solidFill>
-                        </w14:textFill>
-                      </w:rPr>
-                    </m:ctrlPr>
-                  </m:naryPr>
-                  <m:sub>
-                    <m:ctrlPr>
-                      <w:rPr>
-                        <w:rFonts w:hint="eastAsia" w:ascii="Cambria Math" w:hAnsi="Cambria Math" w:cs="华文中宋"/>
-                        <w:b/>
-                        <w:bCs/>
-                        <w:i/>
-                        <w:iCs/>
-                        <w:color w:val="000000" w:themeColor="text1"/>
-                        <w:kern w:val="2"/>
-                        <w:sz w:val="21"/>
-                        <w:szCs w:val="21"/>
-                        <w:lang w:val="en-US" w:eastAsia="zh-CN" w:bidi="ar-SA"/>
-                        <w14:textFill>
-                          <w14:solidFill>
-                            <w14:schemeClr w14:val="tx1"/>
-                          </w14:solidFill>
-                        </w14:textFill>
-                      </w:rPr>
-                    </m:ctrlPr>
-                  </m:sub>
-                  <m:sup>
-                    <m:ctrlPr>
-                      <w:rPr>
-                        <w:rFonts w:hint="eastAsia" w:ascii="Cambria Math" w:hAnsi="Cambria Math" w:cs="华文中宋"/>
-                        <w:b/>
-                        <w:bCs/>
-                        <w:i/>
-                        <w:iCs/>
-                        <w:color w:val="000000" w:themeColor="text1"/>
-                        <w:kern w:val="2"/>
-                        <w:sz w:val="21"/>
-                        <w:szCs w:val="21"/>
-                        <w:lang w:val="en-US" w:eastAsia="zh-CN" w:bidi="ar-SA"/>
-                        <w14:textFill>
-                          <w14:solidFill>
-                            <w14:schemeClr w14:val="tx1"/>
-                          </w14:solidFill>
-                        </w14:textFill>
-                      </w:rPr>
-                    </m:ctrlPr>
-                  </m:sup>
-                  <m:e>
-                    <m:func>
-                      <m:funcPr>
-                        <m:ctrlPr>
-                          <w:rPr>
-                            <w:rFonts w:hint="default" w:ascii="Cambria Math" w:hAnsi="Cambria Math" w:cs="华文中宋"/>
-                            <w:b/>
-                            <w:bCs/>
-                            <w:i/>
-                            <w:iCs/>
-                            <w:color w:val="000000" w:themeColor="text1"/>
-                            <w:kern w:val="2"/>
-                            <w:sz w:val="21"/>
-                            <w:szCs w:val="21"/>
-                            <w:lang w:val="en-US" w:eastAsia="zh-CN" w:bidi="ar-SA"/>
-                            <w14:textFill>
-                              <w14:solidFill>
-                                <w14:schemeClr w14:val="tx1"/>
-                              </w14:solidFill>
-                            </w14:textFill>
-                          </w:rPr>
-                        </m:ctrlPr>
-                      </m:funcPr>
-                      <m:fName>
-                        <m:r>
-                          <m:rPr>
-                            <m:sty m:val="b"/>
-                          </m:rPr>
-                          <w:rPr>
-                            <w:rFonts w:hint="default" w:ascii="Cambria Math" w:hAnsi="Cambria Math" w:cs="华文中宋"/>
-                            <w:color w:val="000000" w:themeColor="text1"/>
-                            <w:kern w:val="2"/>
-                            <w:sz w:val="21"/>
-                            <w:szCs w:val="21"/>
-                            <w:lang w:val="en-US" w:bidi="ar-SA"/>
-                            <w14:textFill>
-                              <w14:solidFill>
-                                <w14:schemeClr w14:val="tx1"/>
-                              </w14:solidFill>
-                            </w14:textFill>
-                          </w:rPr>
-                          <m:t>log</m:t>
-                        </m:r>
-                        <m:ctrlPr>
-                          <w:rPr>
-                            <w:rFonts w:hint="default" w:ascii="Cambria Math" w:hAnsi="Cambria Math" w:cs="华文中宋"/>
-                            <w:b/>
-                            <w:bCs/>
-                            <w:i/>
-                            <w:iCs/>
-                            <w:color w:val="000000" w:themeColor="text1"/>
-                            <w:kern w:val="2"/>
-                            <w:sz w:val="21"/>
-                            <w:szCs w:val="21"/>
-                            <w:lang w:val="en-US" w:eastAsia="zh-CN" w:bidi="ar-SA"/>
-                            <w14:textFill>
-                              <w14:solidFill>
-                                <w14:schemeClr w14:val="tx1"/>
-                              </w14:solidFill>
-                            </w14:textFill>
-                          </w:rPr>
-                        </m:ctrlPr>
-                      </m:fName>
-                      <m:e>
-                        <m:f>
-                          <m:fPr>
-                            <m:ctrlPr>
-                              <w:rPr>
-                                <w:rFonts w:hint="default" w:ascii="Cambria Math" w:hAnsi="Cambria Math" w:cs="华文中宋"/>
-                                <w:b/>
-                                <w:bCs/>
-                                <w:i/>
-                                <w:iCs/>
-                                <w:color w:val="000000" w:themeColor="text1"/>
-                                <w:kern w:val="2"/>
-                                <w:sz w:val="21"/>
-                                <w:szCs w:val="21"/>
-                                <w:lang w:val="en-US" w:eastAsia="zh-CN" w:bidi="ar-SA"/>
-                                <w14:textFill>
-                                  <w14:solidFill>
-                                    <w14:schemeClr w14:val="tx1"/>
-                                  </w14:solidFill>
-                                </w14:textFill>
-                              </w:rPr>
-                            </m:ctrlPr>
-                          </m:fPr>
-                          <m:num>
-                            <m:r>
-                              <m:rPr>
-                                <m:sty m:val="bi"/>
-                              </m:rPr>
-                              <w:rPr>
-                                <w:rFonts w:hint="default" w:ascii="Cambria Math" w:hAnsi="Cambria Math" w:cs="华文中宋"/>
-                                <w:color w:val="000000" w:themeColor="text1"/>
-                                <w:kern w:val="2"/>
-                                <w:sz w:val="21"/>
-                                <w:szCs w:val="21"/>
-                                <w:lang w:val="en-US" w:eastAsia="zh-CN" w:bidi="ar-SA"/>
-                                <w14:textFill>
-                                  <w14:solidFill>
-                                    <w14:schemeClr w14:val="tx1"/>
-                                  </w14:solidFill>
-                                </w14:textFill>
-                              </w:rPr>
-                              <m:t>p</m:t>
-                            </m:r>
-                            <m:ctrlPr>
-                              <w:rPr>
-                                <w:rFonts w:hint="default" w:ascii="Cambria Math" w:hAnsi="Cambria Math" w:cs="华文中宋"/>
-                                <w:b/>
-                                <w:bCs/>
-                                <w:i/>
-                                <w:iCs/>
-                                <w:color w:val="000000" w:themeColor="text1"/>
-                                <w:kern w:val="2"/>
-                                <w:sz w:val="21"/>
-                                <w:szCs w:val="21"/>
-                                <w:lang w:val="en-US" w:eastAsia="zh-CN" w:bidi="ar-SA"/>
-                                <w14:textFill>
-                                  <w14:solidFill>
-                                    <w14:schemeClr w14:val="tx1"/>
-                                  </w14:solidFill>
-                                </w14:textFill>
-                              </w:rPr>
-                            </m:ctrlPr>
-                          </m:num>
-                          <m:den>
-                            <m:r>
-                              <m:rPr>
-                                <m:sty m:val="bi"/>
-                              </m:rPr>
-                              <w:rPr>
-                                <w:rFonts w:hint="default" w:ascii="Cambria Math" w:hAnsi="Cambria Math" w:cs="华文中宋"/>
-                                <w:color w:val="000000" w:themeColor="text1"/>
-                                <w:kern w:val="2"/>
-                                <w:sz w:val="21"/>
-                                <w:szCs w:val="21"/>
-                                <w:lang w:val="en-US" w:eastAsia="zh-CN" w:bidi="ar-SA"/>
-                                <w14:textFill>
-                                  <w14:solidFill>
-                                    <w14:schemeClr w14:val="tx1"/>
-                                  </w14:solidFill>
-                                </w14:textFill>
-                              </w:rPr>
-                              <m:t>q</m:t>
-                            </m:r>
-                            <m:ctrlPr>
-                              <w:rPr>
-                                <w:rFonts w:hint="default" w:ascii="Cambria Math" w:hAnsi="Cambria Math" w:cs="华文中宋"/>
-                                <w:b/>
-                                <w:bCs/>
-                                <w:i/>
-                                <w:iCs/>
-                                <w:color w:val="000000" w:themeColor="text1"/>
-                                <w:kern w:val="2"/>
-                                <w:sz w:val="21"/>
-                                <w:szCs w:val="21"/>
-                                <w:lang w:val="en-US" w:eastAsia="zh-CN" w:bidi="ar-SA"/>
-                                <w14:textFill>
-                                  <w14:solidFill>
-                                    <w14:schemeClr w14:val="tx1"/>
-                                  </w14:solidFill>
-                                </w14:textFill>
-                              </w:rPr>
-                            </m:ctrlPr>
-                          </m:den>
-                        </m:f>
-                        <m:ctrlPr>
-                          <w:rPr>
-                            <w:rFonts w:hint="default" w:ascii="Cambria Math" w:hAnsi="Cambria Math" w:cs="华文中宋"/>
-                            <w:b/>
-                            <w:bCs/>
-                            <w:i/>
-                            <w:iCs/>
-                            <w:color w:val="000000" w:themeColor="text1"/>
-                            <w:kern w:val="2"/>
-                            <w:sz w:val="21"/>
-                            <w:szCs w:val="21"/>
-                            <w:lang w:val="en-US" w:eastAsia="zh-CN" w:bidi="ar-SA"/>
-                            <w14:textFill>
-                              <w14:solidFill>
-                                <w14:schemeClr w14:val="tx1"/>
-                              </w14:solidFill>
-                            </w14:textFill>
-                          </w:rPr>
-                        </m:ctrlPr>
-                      </m:e>
-                    </m:func>
-                    <m:r>
-                      <m:rPr>
-                        <m:sty m:val="bi"/>
-                      </m:rPr>
-                      <w:rPr>
-                        <w:rFonts w:hint="default" w:ascii="Cambria Math" w:hAnsi="Cambria Math" w:cs="华文中宋"/>
-                        <w:color w:val="000000" w:themeColor="text1"/>
-                        <w:kern w:val="2"/>
-                        <w:sz w:val="21"/>
-                        <w:szCs w:val="21"/>
-                        <w:lang w:val="en-US" w:eastAsia="zh-CN" w:bidi="ar-SA"/>
-                        <w14:textFill>
-                          <w14:solidFill>
-                            <w14:schemeClr w14:val="tx1"/>
-                          </w14:solidFill>
-                        </w14:textFill>
-                      </w:rPr>
-                      <m:t>+1</m:t>
-                    </m:r>
-                    <m:ctrlPr>
-                      <w:rPr>
-                        <w:rFonts w:hint="eastAsia" w:ascii="Cambria Math" w:hAnsi="Cambria Math" w:cs="华文中宋"/>
-                        <w:b/>
-                        <w:bCs/>
-                        <w:i/>
-                        <w:iCs/>
-                        <w:color w:val="000000" w:themeColor="text1"/>
-                        <w:kern w:val="2"/>
-                        <w:sz w:val="21"/>
-                        <w:szCs w:val="21"/>
-                        <w:lang w:val="en-US" w:eastAsia="zh-CN" w:bidi="ar-SA"/>
-                        <w14:textFill>
-                          <w14:solidFill>
-                            <w14:schemeClr w14:val="tx1"/>
-                          </w14:solidFill>
-                        </w14:textFill>
-                      </w:rPr>
-                    </m:ctrlPr>
-                  </m:e>
-                </m:nary>
-              </m:oMath>
-            </m:oMathPara>
-          </w:p>
-        </w:tc>
-      </w:tr>
-      <w:tr>
-        <w:tblPrEx>
-          <w:tblBorders>
-            <w:top w:val="single" w:color="auto" w:sz="4" w:space="0"/>
-            <w:left w:val="single" w:color="auto" w:sz="4" w:space="0"/>
-            <w:bottom w:val="single" w:color="auto" w:sz="4" w:space="0"/>
-            <w:right w:val="single" w:color="auto" w:sz="4" w:space="0"/>
-            <w:insideH w:val="single" w:color="auto" w:sz="4" w:space="0"/>
-            <w:insideV w:val="single" w:color="auto" w:sz="4" w:space="0"/>
-          </w:tblBorders>
-          <w:tblCellMar>
-            <w:top w:w="0" w:type="dxa"/>
-            <w:left w:w="108" w:type="dxa"/>
-            <w:bottom w:w="0" w:type="dxa"/>
-            <w:right w:w="108" w:type="dxa"/>
-          </w:tblCellMar>
-        </w:tblPrEx>
-        <w:trPr>
-          <w:trHeight w:val="156" w:hRule="atLeast"/>
-        </w:trPr>
-        <w:tc>
-          <w:tcPr>
-            <w:tcW w:w="0" w:type="auto"/>
-            <w:vMerge w:val="continue"/>
-            <w:vAlign w:val="center"/>
-          </w:tcPr>
-          <w:p>
-            <w:pPr>
-              <w:jc w:val="both"/>
-            </w:pPr>
-          </w:p>
-        </w:tc>
-        <w:tc>
-          <w:tcPr>
-            <w:tcW w:w="0" w:type="auto"/>
-            <w:vAlign w:val="center"/>
-          </w:tcPr>
-          <w:p>
-            <w:pPr>
-              <w:jc w:val="both"/>
-              <w:rPr>
-                <w:rFonts w:hint="eastAsia" w:eastAsia="华文中宋"/>
-                <w:lang w:val="en-US" w:eastAsia="zh-CN"/>
-              </w:rPr>
-            </w:pPr>
-            <w:r>
-              <w:rPr>
-                <w:rFonts w:hint="eastAsia"/>
-                <w:lang w:val="en-US" w:eastAsia="zh-CN"/>
-              </w:rPr>
-              <w:t>反向</w:t>
-            </w:r>
-          </w:p>
-        </w:tc>
-        <w:tc>
-          <w:tcPr>
-            <w:tcW w:w="2900" w:type="dxa"/>
-            <w:vAlign w:val="center"/>
-          </w:tcPr>
-          <w:p>
-            <w:pPr>
-              <w:jc w:val="both"/>
-              <w:rPr>
-                <w:rFonts w:hint="default" w:ascii="Cambria Math" w:hAnsi="Cambria Math" w:cs="华文中宋"/>
-                <w:b/>
-                <w:color w:val="000000" w:themeColor="text1"/>
-                <w:kern w:val="2"/>
-                <w:sz w:val="21"/>
-                <w:szCs w:val="21"/>
-                <w:lang w:val="en-US" w:eastAsia="zh-CN" w:bidi="ar-SA"/>
-                <w14:textFill>
-                  <w14:solidFill>
-                    <w14:schemeClr w14:val="tx1"/>
-                  </w14:solidFill>
-                </w14:textFill>
-                <w:oMath/>
-              </w:rPr>
-            </w:pPr>
-            <m:oMathPara>
-              <m:oMath>
-                <m:f>
-                  <m:fPr>
-                    <m:ctrlPr>
-                      <w:rPr>
-                        <w:rFonts w:hint="default" w:ascii="Cambria Math" w:hAnsi="Cambria Math" w:cs="华文中宋"/>
-                        <w:b/>
-                        <w:bCs/>
-                        <w:i/>
-                        <w:iCs/>
-                        <w:color w:val="000000" w:themeColor="text1"/>
-                        <w:kern w:val="2"/>
-                        <w:sz w:val="21"/>
-                        <w:szCs w:val="21"/>
-                        <w:lang w:val="en-US" w:eastAsia="zh-CN" w:bidi="ar-SA"/>
-                        <w14:textFill>
-                          <w14:solidFill>
-                            <w14:schemeClr w14:val="tx1"/>
-                          </w14:solidFill>
-                        </w14:textFill>
-                      </w:rPr>
-                    </m:ctrlPr>
-                  </m:fPr>
-                  <m:num>
-                    <m:r>
-                      <m:rPr>
-                        <m:sty m:val="bi"/>
-                      </m:rPr>
-                      <w:rPr>
-                        <w:rFonts w:ascii="Cambria Math" w:hAnsi="Cambria Math" w:cs="华文中宋"/>
-                        <w:color w:val="000000" w:themeColor="text1"/>
-                        <w:kern w:val="2"/>
-                        <w:sz w:val="21"/>
-                        <w:szCs w:val="21"/>
-                        <w:lang w:val="en-US" w:bidi="ar-SA"/>
-                        <w14:textFill>
-                          <w14:solidFill>
-                            <w14:schemeClr w14:val="tx1"/>
-                          </w14:solidFill>
-                        </w14:textFill>
-                      </w:rPr>
-                      <m:t>∂</m:t>
-                    </m:r>
-                    <m:r>
-                      <m:rPr>
-                        <m:sty m:val="bi"/>
-                      </m:rPr>
-                      <w:rPr>
-                        <w:rFonts w:hint="default" w:ascii="Cambria Math" w:hAnsi="Cambria Math" w:cs="华文中宋"/>
-                        <w:color w:val="000000" w:themeColor="text1"/>
-                        <w:kern w:val="2"/>
-                        <w:sz w:val="21"/>
-                        <w:szCs w:val="21"/>
-                        <w:lang w:val="en-US" w:eastAsia="zh-CN" w:bidi="ar-SA"/>
-                        <w14:textFill>
-                          <w14:solidFill>
-                            <w14:schemeClr w14:val="tx1"/>
-                          </w14:solidFill>
-                        </w14:textFill>
-                      </w:rPr>
-                      <m:t xml:space="preserve"> </m:t>
-                    </m:r>
-                    <m:r>
-                      <m:rPr>
-                        <m:sty m:val="b"/>
-                      </m:rPr>
-                      <w:rPr>
-                        <w:rFonts w:hint="default" w:ascii="Cambria Math" w:hAnsi="Cambria Math" w:cs="华文中宋"/>
-                        <w:color w:val="000000" w:themeColor="text1"/>
-                        <w:kern w:val="2"/>
-                        <w:sz w:val="21"/>
-                        <w:szCs w:val="21"/>
-                        <w:lang w:val="en-US" w:eastAsia="zh-CN" w:bidi="ar-SA"/>
-                        <w14:textFill>
-                          <w14:solidFill>
-                            <w14:schemeClr w14:val="tx1"/>
-                          </w14:solidFill>
-                        </w14:textFill>
-                      </w:rPr>
-                      <m:t>KL</m:t>
-                    </m:r>
-                    <m:r>
-                      <m:rPr>
-                        <m:sty m:val="bi"/>
-                      </m:rPr>
-                      <w:rPr>
-                        <w:rFonts w:hint="default" w:ascii="Cambria Math" w:hAnsi="Cambria Math" w:cs="华文中宋"/>
-                        <w:color w:val="000000" w:themeColor="text1"/>
-                        <w:kern w:val="2"/>
-                        <w:sz w:val="21"/>
-                        <w:szCs w:val="21"/>
-                        <w:lang w:val="en-US" w:eastAsia="zh-CN" w:bidi="ar-SA"/>
-                        <w14:textFill>
-                          <w14:solidFill>
-                            <w14:schemeClr w14:val="tx1"/>
-                          </w14:solidFill>
-                        </w14:textFill>
-                      </w:rPr>
-                      <m:t>(P||Q)</m:t>
-                    </m:r>
-                    <m:ctrlPr>
-                      <w:rPr>
-                        <w:rFonts w:hint="default" w:ascii="Cambria Math" w:hAnsi="Cambria Math" w:cs="华文中宋"/>
-                        <w:b/>
-                        <w:bCs/>
-                        <w:i/>
-                        <w:iCs/>
-                        <w:color w:val="000000" w:themeColor="text1"/>
-                        <w:kern w:val="2"/>
-                        <w:sz w:val="21"/>
-                        <w:szCs w:val="21"/>
-                        <w:lang w:val="en-US" w:eastAsia="zh-CN" w:bidi="ar-SA"/>
-                        <w14:textFill>
-                          <w14:solidFill>
-                            <w14:schemeClr w14:val="tx1"/>
-                          </w14:solidFill>
-                        </w14:textFill>
-                      </w:rPr>
-                    </m:ctrlPr>
-                  </m:num>
-                  <m:den>
-                    <m:r>
-                      <m:rPr>
-                        <m:sty m:val="bi"/>
-                      </m:rPr>
-                      <w:rPr>
-                        <w:rFonts w:ascii="Cambria Math" w:hAnsi="Cambria Math" w:cs="华文中宋"/>
-                        <w:color w:val="000000" w:themeColor="text1"/>
-                        <w:kern w:val="2"/>
-                        <w:sz w:val="21"/>
-                        <w:szCs w:val="21"/>
-                        <w:lang w:val="en-US" w:bidi="ar-SA"/>
-                        <w14:textFill>
-                          <w14:solidFill>
-                            <w14:schemeClr w14:val="tx1"/>
-                          </w14:solidFill>
-                        </w14:textFill>
-                      </w:rPr>
-                      <m:t>∂</m:t>
-                    </m:r>
-                    <m:r>
-                      <m:rPr>
-                        <m:sty m:val="bi"/>
-                      </m:rPr>
-                      <w:rPr>
-                        <w:rFonts w:hint="default" w:ascii="Cambria Math" w:hAnsi="Cambria Math" w:cs="华文中宋"/>
-                        <w:color w:val="000000" w:themeColor="text1"/>
-                        <w:kern w:val="2"/>
-                        <w:sz w:val="21"/>
-                        <w:szCs w:val="21"/>
-                        <w:lang w:val="en-US" w:eastAsia="zh-CN" w:bidi="ar-SA"/>
-                        <w14:textFill>
-                          <w14:solidFill>
-                            <w14:schemeClr w14:val="tx1"/>
-                          </w14:solidFill>
-                        </w14:textFill>
-                      </w:rPr>
-                      <m:t xml:space="preserve"> Q</m:t>
-                    </m:r>
-                    <m:ctrlPr>
-                      <w:rPr>
-                        <w:rFonts w:hint="default" w:ascii="Cambria Math" w:hAnsi="Cambria Math" w:cs="华文中宋"/>
-                        <w:b/>
-                        <w:bCs/>
-                        <w:i/>
-                        <w:iCs/>
-                        <w:color w:val="000000" w:themeColor="text1"/>
-                        <w:kern w:val="2"/>
-                        <w:sz w:val="21"/>
-                        <w:szCs w:val="21"/>
-                        <w:lang w:val="en-US" w:eastAsia="zh-CN" w:bidi="ar-SA"/>
-                        <w14:textFill>
-                          <w14:solidFill>
-                            <w14:schemeClr w14:val="tx1"/>
-                          </w14:solidFill>
-                        </w14:textFill>
-                      </w:rPr>
-                    </m:ctrlPr>
-                  </m:den>
-                </m:f>
-                <m:r>
-                  <m:rPr>
-                    <m:sty m:val="bi"/>
-                  </m:rPr>
-                  <w:rPr>
-                    <w:rFonts w:hint="eastAsia" w:ascii="Cambria Math" w:hAnsi="Cambria Math" w:cs="华文中宋"/>
-                    <w:color w:val="000000" w:themeColor="text1"/>
-                    <w:kern w:val="2"/>
-                    <w:sz w:val="21"/>
-                    <w:szCs w:val="21"/>
-                    <w:lang w:val="en-US" w:eastAsia="zh-CN" w:bidi="ar-SA"/>
-                    <w14:textFill>
-                      <w14:solidFill>
-                        <w14:schemeClr w14:val="tx1"/>
-                      </w14:solidFill>
-                    </w14:textFill>
-                  </w:rPr>
-                  <m:t>=</m:t>
-                </m:r>
-                <m:r>
-                  <m:rPr>
-                    <m:sty m:val="bi"/>
-                  </m:rPr>
-                  <w:rPr>
-                    <w:rFonts w:hint="default" w:ascii="Cambria Math" w:hAnsi="Cambria Math" w:cs="华文中宋"/>
-                    <w:color w:val="000000" w:themeColor="text1"/>
-                    <w:kern w:val="2"/>
-                    <w:sz w:val="21"/>
-                    <w:szCs w:val="21"/>
-                    <w:lang w:val="en-US" w:eastAsia="zh-CN" w:bidi="ar-SA"/>
-                    <w14:textFill>
-                      <w14:solidFill>
-                        <w14:schemeClr w14:val="tx1"/>
-                      </w14:solidFill>
-                    </w14:textFill>
-                  </w:rPr>
-                  <m:t xml:space="preserve"> −</m:t>
-                </m:r>
-                <m:nary>
-                  <m:naryPr>
-                    <m:chr m:val="∑"/>
-                    <m:limLoc m:val="undOvr"/>
-                    <m:subHide m:val="1"/>
-                    <m:supHide m:val="1"/>
-                    <m:ctrlPr>
-                      <w:rPr>
-                        <w:rFonts w:hint="eastAsia" w:ascii="Cambria Math" w:hAnsi="Cambria Math" w:cs="华文中宋"/>
-                        <w:b/>
-                        <w:bCs/>
-                        <w:i/>
-                        <w:iCs/>
-                        <w:color w:val="000000" w:themeColor="text1"/>
-                        <w:kern w:val="2"/>
-                        <w:sz w:val="21"/>
-                        <w:szCs w:val="21"/>
-                        <w:lang w:val="en-US" w:eastAsia="zh-CN" w:bidi="ar-SA"/>
-                        <w14:textFill>
-                          <w14:solidFill>
-                            <w14:schemeClr w14:val="tx1"/>
-                          </w14:solidFill>
-                        </w14:textFill>
-                      </w:rPr>
-                    </m:ctrlPr>
-                  </m:naryPr>
-                  <m:sub>
-                    <m:ctrlPr>
-                      <w:rPr>
-                        <w:rFonts w:hint="eastAsia" w:ascii="Cambria Math" w:hAnsi="Cambria Math" w:cs="华文中宋"/>
-                        <w:b/>
-                        <w:bCs/>
-                        <w:i/>
-                        <w:iCs/>
-                        <w:color w:val="000000" w:themeColor="text1"/>
-                        <w:kern w:val="2"/>
-                        <w:sz w:val="21"/>
-                        <w:szCs w:val="21"/>
-                        <w:lang w:val="en-US" w:eastAsia="zh-CN" w:bidi="ar-SA"/>
-                        <w14:textFill>
-                          <w14:solidFill>
-                            <w14:schemeClr w14:val="tx1"/>
-                          </w14:solidFill>
-                        </w14:textFill>
-                      </w:rPr>
-                    </m:ctrlPr>
-                  </m:sub>
-                  <m:sup>
-                    <m:ctrlPr>
-                      <w:rPr>
-                        <w:rFonts w:hint="eastAsia" w:ascii="Cambria Math" w:hAnsi="Cambria Math" w:cs="华文中宋"/>
-                        <w:b/>
-                        <w:bCs/>
-                        <w:i/>
-                        <w:iCs/>
-                        <w:color w:val="000000" w:themeColor="text1"/>
-                        <w:kern w:val="2"/>
-                        <w:sz w:val="21"/>
-                        <w:szCs w:val="21"/>
-                        <w:lang w:val="en-US" w:eastAsia="zh-CN" w:bidi="ar-SA"/>
-                        <w14:textFill>
-                          <w14:solidFill>
-                            <w14:schemeClr w14:val="tx1"/>
-                          </w14:solidFill>
-                        </w14:textFill>
-                      </w:rPr>
-                    </m:ctrlPr>
-                  </m:sup>
-                  <m:e>
-                    <m:f>
-                      <m:fPr>
-                        <m:ctrlPr>
-                          <w:rPr>
-                            <w:rFonts w:hint="default" w:ascii="Cambria Math" w:hAnsi="Cambria Math" w:cs="华文中宋"/>
-                            <w:b/>
-                            <w:bCs/>
-                            <w:i/>
-                            <w:iCs/>
-                            <w:color w:val="000000" w:themeColor="text1"/>
-                            <w:kern w:val="2"/>
-                            <w:sz w:val="21"/>
-                            <w:szCs w:val="21"/>
-                            <w:lang w:val="en-US" w:eastAsia="zh-CN" w:bidi="ar-SA"/>
-                            <w14:textFill>
-                              <w14:solidFill>
-                                <w14:schemeClr w14:val="tx1"/>
-                              </w14:solidFill>
-                            </w14:textFill>
-                          </w:rPr>
-                        </m:ctrlPr>
-                      </m:fPr>
-                      <m:num>
-                        <m:r>
-                          <m:rPr>
-                            <m:sty m:val="bi"/>
-                          </m:rPr>
-                          <w:rPr>
-                            <w:rFonts w:hint="default" w:ascii="Cambria Math" w:hAnsi="Cambria Math" w:cs="华文中宋"/>
-                            <w:color w:val="000000" w:themeColor="text1"/>
-                            <w:kern w:val="2"/>
-                            <w:sz w:val="21"/>
-                            <w:szCs w:val="21"/>
-                            <w:lang w:val="en-US" w:eastAsia="zh-CN" w:bidi="ar-SA"/>
-                            <w14:textFill>
-                              <w14:solidFill>
-                                <w14:schemeClr w14:val="tx1"/>
-                              </w14:solidFill>
-                            </w14:textFill>
-                          </w:rPr>
-                          <m:t>p</m:t>
-                        </m:r>
-                        <m:ctrlPr>
-                          <w:rPr>
-                            <w:rFonts w:hint="default" w:ascii="Cambria Math" w:hAnsi="Cambria Math" w:cs="华文中宋"/>
-                            <w:b/>
-                            <w:bCs/>
-                            <w:i/>
-                            <w:iCs/>
-                            <w:color w:val="000000" w:themeColor="text1"/>
-                            <w:kern w:val="2"/>
-                            <w:sz w:val="21"/>
-                            <w:szCs w:val="21"/>
-                            <w:lang w:val="en-US" w:eastAsia="zh-CN" w:bidi="ar-SA"/>
-                            <w14:textFill>
-                              <w14:solidFill>
-                                <w14:schemeClr w14:val="tx1"/>
-                              </w14:solidFill>
-                            </w14:textFill>
-                          </w:rPr>
-                        </m:ctrlPr>
-                      </m:num>
-                      <m:den>
-                        <m:r>
-                          <m:rPr>
-                            <m:sty m:val="bi"/>
-                          </m:rPr>
-                          <w:rPr>
-                            <w:rFonts w:hint="default" w:ascii="Cambria Math" w:hAnsi="Cambria Math" w:cs="华文中宋"/>
-                            <w:color w:val="000000" w:themeColor="text1"/>
-                            <w:kern w:val="2"/>
-                            <w:sz w:val="21"/>
-                            <w:szCs w:val="21"/>
-                            <w:lang w:val="en-US" w:eastAsia="zh-CN" w:bidi="ar-SA"/>
-                            <w14:textFill>
-                              <w14:solidFill>
-                                <w14:schemeClr w14:val="tx1"/>
-                              </w14:solidFill>
-                            </w14:textFill>
-                          </w:rPr>
-                          <m:t>q</m:t>
-                        </m:r>
-                        <m:ctrlPr>
-                          <w:rPr>
-                            <w:rFonts w:hint="default" w:ascii="Cambria Math" w:hAnsi="Cambria Math" w:cs="华文中宋"/>
-                            <w:b/>
-                            <w:bCs/>
-                            <w:i/>
-                            <w:iCs/>
-                            <w:color w:val="000000" w:themeColor="text1"/>
-                            <w:kern w:val="2"/>
-                            <w:sz w:val="21"/>
-                            <w:szCs w:val="21"/>
-                            <w:lang w:val="en-US" w:eastAsia="zh-CN" w:bidi="ar-SA"/>
-                            <w14:textFill>
-                              <w14:solidFill>
-                                <w14:schemeClr w14:val="tx1"/>
-                              </w14:solidFill>
-                            </w14:textFill>
-                          </w:rPr>
-                        </m:ctrlPr>
-                      </m:den>
-                    </m:f>
-                    <m:ctrlPr>
-                      <w:rPr>
-                        <w:rFonts w:hint="eastAsia" w:ascii="Cambria Math" w:hAnsi="Cambria Math" w:cs="华文中宋"/>
-                        <w:b/>
-                        <w:bCs/>
-                        <w:i/>
-                        <w:iCs/>
-                        <w:color w:val="000000" w:themeColor="text1"/>
-                        <w:kern w:val="2"/>
-                        <w:sz w:val="21"/>
-                        <w:szCs w:val="21"/>
-                        <w:lang w:val="en-US" w:eastAsia="zh-CN" w:bidi="ar-SA"/>
-                        <w14:textFill>
-                          <w14:solidFill>
-                            <w14:schemeClr w14:val="tx1"/>
-                          </w14:solidFill>
-                        </w14:textFill>
-                      </w:rPr>
-                    </m:ctrlPr>
-                  </m:e>
-                </m:nary>
-              </m:oMath>
-            </m:oMathPara>
-          </w:p>
-        </w:tc>
-      </w:tr>
-    </w:tbl>
-    <w:p/>
-    <w:tbl>
-      <w:tblPr>
-        <w:tblStyle w:val="12"/>
-        <w:tblW w:w="0" w:type="auto"/>
-        <w:tblInd w:w="0" w:type="dxa"/>
-        <w:tblBorders>
-          <w:top w:val="single" w:color="auto" w:sz="4" w:space="0"/>
-          <w:left w:val="single" w:color="auto" w:sz="4" w:space="0"/>
-          <w:bottom w:val="single" w:color="auto" w:sz="4" w:space="0"/>
-          <w:right w:val="single" w:color="auto" w:sz="4" w:space="0"/>
-          <w:insideH w:val="single" w:color="auto" w:sz="4" w:space="0"/>
-          <w:insideV w:val="single" w:color="auto" w:sz="4" w:space="0"/>
-        </w:tblBorders>
-        <w:tblLayout w:type="autofit"/>
-        <w:tblCellMar>
-          <w:top w:w="0" w:type="dxa"/>
-          <w:left w:w="108" w:type="dxa"/>
-          <w:bottom w:w="0" w:type="dxa"/>
-          <w:right w:w="108" w:type="dxa"/>
-        </w:tblCellMar>
-      </w:tblPr>
-      <w:tblGrid>
-        <w:gridCol w:w="865"/>
-        <w:gridCol w:w="1125"/>
-        <w:gridCol w:w="1421"/>
-        <w:gridCol w:w="1499"/>
-      </w:tblGrid>
-      <w:tr>
-        <w:tblPrEx>
-          <w:tblBorders>
-            <w:top w:val="single" w:color="auto" w:sz="4" w:space="0"/>
-            <w:left w:val="single" w:color="auto" w:sz="4" w:space="0"/>
-            <w:bottom w:val="single" w:color="auto" w:sz="4" w:space="0"/>
-            <w:right w:val="single" w:color="auto" w:sz="4" w:space="0"/>
-            <w:insideH w:val="single" w:color="auto" w:sz="4" w:space="0"/>
-            <w:insideV w:val="single" w:color="auto" w:sz="4" w:space="0"/>
-          </w:tblBorders>
-          <w:tblCellMar>
-            <w:top w:w="0" w:type="dxa"/>
-            <w:left w:w="108" w:type="dxa"/>
-            <w:bottom w:w="0" w:type="dxa"/>
-            <w:right w:w="108" w:type="dxa"/>
-          </w:tblCellMar>
-        </w:tblPrEx>
-        <w:tc>
-          <w:tcPr>
-            <w:tcW w:w="0" w:type="auto"/>
-            <w:gridSpan w:val="2"/>
-            <w:vMerge w:val="restart"/>
-            <w:vAlign w:val="center"/>
-          </w:tcPr>
-          <w:p>
-            <w:pPr>
-              <w:jc w:val="center"/>
-            </w:pPr>
-            <w:r>
-              <w:rPr>
-                <w:rFonts w:hint="eastAsia"/>
-              </w:rPr>
-              <w:t>混淆矩阵</w:t>
-            </w:r>
-          </w:p>
-        </w:tc>
-        <w:tc>
-          <w:tcPr>
-            <w:tcW w:w="0" w:type="auto"/>
-            <w:gridSpan w:val="2"/>
-            <w:vAlign w:val="center"/>
-          </w:tcPr>
-          <w:p>
-            <w:pPr>
-              <w:jc w:val="center"/>
-            </w:pPr>
-            <w:r>
-              <w:rPr>
-                <w:rFonts w:hint="eastAsia"/>
-              </w:rPr>
-              <w:t>Prediction</w:t>
-            </w:r>
-          </w:p>
-        </w:tc>
-      </w:tr>
-      <w:tr>
-        <w:tblPrEx>
-          <w:tblBorders>
-            <w:top w:val="single" w:color="auto" w:sz="4" w:space="0"/>
-            <w:left w:val="single" w:color="auto" w:sz="4" w:space="0"/>
-            <w:bottom w:val="single" w:color="auto" w:sz="4" w:space="0"/>
-            <w:right w:val="single" w:color="auto" w:sz="4" w:space="0"/>
-            <w:insideH w:val="single" w:color="auto" w:sz="4" w:space="0"/>
-            <w:insideV w:val="single" w:color="auto" w:sz="4" w:space="0"/>
-          </w:tblBorders>
-          <w:tblCellMar>
-            <w:top w:w="0" w:type="dxa"/>
-            <w:left w:w="108" w:type="dxa"/>
-            <w:bottom w:w="0" w:type="dxa"/>
-            <w:right w:w="108" w:type="dxa"/>
-          </w:tblCellMar>
-        </w:tblPrEx>
-        <w:tc>
-          <w:tcPr>
-            <w:tcW w:w="0" w:type="auto"/>
-            <w:gridSpan w:val="2"/>
-            <w:vMerge w:val="continue"/>
-            <w:vAlign w:val="center"/>
-          </w:tcPr>
-          <w:p>
-            <w:pPr>
-              <w:jc w:val="center"/>
-            </w:pPr>
-          </w:p>
-        </w:tc>
-        <w:tc>
-          <w:tcPr>
-            <w:tcW w:w="0" w:type="auto"/>
-            <w:vAlign w:val="center"/>
-          </w:tcPr>
-          <w:p>
-            <w:pPr>
-              <w:jc w:val="center"/>
-            </w:pPr>
-            <w:r>
-              <w:rPr>
-                <w:rFonts w:hint="eastAsia"/>
-              </w:rPr>
-              <w:t>Positive：</w:t>
-            </w:r>
-            <m:oMath>
-              <m:r>
-                <m:rPr>
-                  <m:sty m:val="bi"/>
-                </m:rPr>
-                <w:rPr>
-                  <w:rFonts w:hint="eastAsia" w:ascii="Cambria Math" w:hAnsi="Cambria Math"/>
-                </w:rPr>
-                <m:t>P</m:t>
-              </m:r>
-              <m:r>
-                <m:rPr>
-                  <m:sty m:val="bi"/>
-                </m:rPr>
-                <w:rPr>
-                  <w:rFonts w:ascii="Cambria Math" w:hAnsi="Cambria Math"/>
-                </w:rPr>
-                <m:t>'</m:t>
-              </m:r>
-            </m:oMath>
-          </w:p>
-        </w:tc>
-        <w:tc>
-          <w:tcPr>
-            <w:tcW w:w="0" w:type="auto"/>
-            <w:vAlign w:val="center"/>
-          </w:tcPr>
-          <w:p>
-            <w:pPr>
-              <w:jc w:val="center"/>
-            </w:pPr>
-            <w:r>
-              <w:rPr>
-                <w:rFonts w:hint="eastAsia"/>
-              </w:rPr>
-              <w:t>Negative：</w:t>
-            </w:r>
-            <m:oMath>
-              <m:r>
-                <m:rPr>
-                  <m:sty m:val="bi"/>
-                </m:rPr>
-                <w:rPr>
-                  <w:rFonts w:hint="eastAsia" w:ascii="Cambria Math" w:hAnsi="Cambria Math"/>
-                </w:rPr>
-                <m:t>N</m:t>
-              </m:r>
-              <m:r>
-                <m:rPr>
-                  <m:sty m:val="bi"/>
-                </m:rPr>
-                <w:rPr>
-                  <w:rFonts w:ascii="Cambria Math" w:hAnsi="Cambria Math"/>
-                </w:rPr>
-                <m:t>'</m:t>
-              </m:r>
-            </m:oMath>
-          </w:p>
-        </w:tc>
-      </w:tr>
-      <w:tr>
-        <w:tblPrEx>
-          <w:tblBorders>
-            <w:top w:val="single" w:color="auto" w:sz="4" w:space="0"/>
-            <w:left w:val="single" w:color="auto" w:sz="4" w:space="0"/>
-            <w:bottom w:val="single" w:color="auto" w:sz="4" w:space="0"/>
-            <w:right w:val="single" w:color="auto" w:sz="4" w:space="0"/>
-            <w:insideH w:val="single" w:color="auto" w:sz="4" w:space="0"/>
-            <w:insideV w:val="single" w:color="auto" w:sz="4" w:space="0"/>
-          </w:tblBorders>
-          <w:tblCellMar>
-            <w:top w:w="0" w:type="dxa"/>
-            <w:left w:w="108" w:type="dxa"/>
-            <w:bottom w:w="0" w:type="dxa"/>
-            <w:right w:w="108" w:type="dxa"/>
-          </w:tblCellMar>
-        </w:tblPrEx>
-        <w:tc>
-          <w:tcPr>
-            <w:tcW w:w="0" w:type="auto"/>
-            <w:vMerge w:val="restart"/>
-            <w:vAlign w:val="center"/>
-          </w:tcPr>
-          <w:p>
-            <w:pPr>
-              <w:jc w:val="center"/>
-            </w:pPr>
-            <w:r>
-              <w:rPr>
-                <w:rFonts w:hint="eastAsia"/>
-              </w:rPr>
-              <w:t>Target</w:t>
-            </w:r>
-          </w:p>
-        </w:tc>
-        <w:tc>
-          <w:tcPr>
-            <w:tcW w:w="0" w:type="auto"/>
-            <w:vAlign w:val="center"/>
-          </w:tcPr>
-          <w:p>
-            <w:pPr>
-              <w:jc w:val="center"/>
-            </w:pPr>
-            <w:r>
-              <w:rPr>
-                <w:rFonts w:hint="eastAsia"/>
-              </w:rPr>
-              <w:t>True：</w:t>
-            </w:r>
-            <m:oMath>
-              <m:r>
-                <m:rPr>
-                  <m:sty m:val="bi"/>
-                </m:rPr>
-                <w:rPr>
-                  <w:rFonts w:hint="eastAsia" w:ascii="Cambria Math" w:hAnsi="Cambria Math"/>
-                </w:rPr>
-                <m:t>P</m:t>
-              </m:r>
-            </m:oMath>
-          </w:p>
-        </w:tc>
-        <w:tc>
-          <w:tcPr>
-            <w:tcW w:w="0" w:type="auto"/>
-            <w:vAlign w:val="center"/>
-          </w:tcPr>
-          <w:p>
-            <w:pPr>
-              <w:jc w:val="center"/>
-            </w:pPr>
-            <w:r>
-              <w:rPr>
-                <w:rFonts w:hint="eastAsia"/>
-              </w:rPr>
-              <w:t xml:space="preserve">真阳性 - </w:t>
-            </w:r>
-            <m:oMath>
-              <m:r>
-                <m:rPr>
-                  <m:sty m:val="bi"/>
-                </m:rPr>
-                <w:rPr>
-                  <w:rFonts w:hint="eastAsia" w:ascii="Cambria Math" w:hAnsi="Cambria Math"/>
-                </w:rPr>
-                <m:t>TP</m:t>
-              </m:r>
-            </m:oMath>
-          </w:p>
-        </w:tc>
-        <w:tc>
-          <w:tcPr>
-            <w:tcW w:w="0" w:type="auto"/>
-            <w:vAlign w:val="center"/>
-          </w:tcPr>
-          <w:p>
-            <w:pPr>
-              <w:jc w:val="center"/>
-            </w:pPr>
-            <w:r>
-              <w:rPr>
-                <w:rFonts w:hint="eastAsia"/>
-              </w:rPr>
-              <w:t xml:space="preserve">假阴性 - </w:t>
-            </w:r>
-            <m:oMath>
-              <m:r>
-                <m:rPr>
-                  <m:sty m:val="bi"/>
-                </m:rPr>
-                <w:rPr>
-                  <w:rFonts w:hint="eastAsia" w:ascii="Cambria Math" w:hAnsi="Cambria Math"/>
-                </w:rPr>
-                <m:t>FN</m:t>
-              </m:r>
-            </m:oMath>
-          </w:p>
-        </w:tc>
-      </w:tr>
-      <w:tr>
-        <w:tblPrEx>
-          <w:tblBorders>
-            <w:top w:val="single" w:color="auto" w:sz="4" w:space="0"/>
-            <w:left w:val="single" w:color="auto" w:sz="4" w:space="0"/>
-            <w:bottom w:val="single" w:color="auto" w:sz="4" w:space="0"/>
-            <w:right w:val="single" w:color="auto" w:sz="4" w:space="0"/>
-            <w:insideH w:val="single" w:color="auto" w:sz="4" w:space="0"/>
-            <w:insideV w:val="single" w:color="auto" w:sz="4" w:space="0"/>
-          </w:tblBorders>
-          <w:tblCellMar>
-            <w:top w:w="0" w:type="dxa"/>
-            <w:left w:w="108" w:type="dxa"/>
-            <w:bottom w:w="0" w:type="dxa"/>
-            <w:right w:w="108" w:type="dxa"/>
-          </w:tblCellMar>
-        </w:tblPrEx>
-        <w:tc>
-          <w:tcPr>
-            <w:tcW w:w="0" w:type="auto"/>
-            <w:vMerge w:val="continue"/>
-            <w:vAlign w:val="center"/>
-          </w:tcPr>
-          <w:p>
-            <w:pPr>
-              <w:jc w:val="center"/>
-            </w:pPr>
-          </w:p>
-        </w:tc>
-        <w:tc>
-          <w:tcPr>
-            <w:tcW w:w="0" w:type="auto"/>
-            <w:vAlign w:val="center"/>
-          </w:tcPr>
-          <w:p>
-            <w:pPr>
-              <w:jc w:val="center"/>
-              <w:rPr>
-                <w:i/>
-              </w:rPr>
-            </w:pPr>
-            <w:r>
-              <w:rPr>
-                <w:rFonts w:hint="eastAsia"/>
-              </w:rPr>
-              <w:t>False：</w:t>
-            </w:r>
-            <m:oMath>
-              <m:r>
-                <m:rPr>
-                  <m:sty m:val="bi"/>
-                </m:rPr>
-                <w:rPr>
-                  <w:rFonts w:hint="eastAsia" w:ascii="Cambria Math" w:hAnsi="Cambria Math"/>
-                </w:rPr>
-                <m:t>N</m:t>
-              </m:r>
-            </m:oMath>
-          </w:p>
-        </w:tc>
-        <w:tc>
-          <w:tcPr>
-            <w:tcW w:w="0" w:type="auto"/>
-            <w:vAlign w:val="center"/>
-          </w:tcPr>
-          <w:p>
-            <w:pPr>
-              <w:jc w:val="center"/>
-            </w:pPr>
-            <w:r>
-              <w:rPr>
-                <w:rFonts w:hint="eastAsia"/>
-              </w:rPr>
-              <w:t xml:space="preserve">假阳性 - </w:t>
-            </w:r>
-            <m:oMath>
-              <m:r>
-                <m:rPr>
-                  <m:sty m:val="bi"/>
-                </m:rPr>
-                <w:rPr>
-                  <w:rFonts w:hint="eastAsia" w:ascii="Cambria Math" w:hAnsi="Cambria Math"/>
-                </w:rPr>
-                <m:t>FP</m:t>
-              </m:r>
-            </m:oMath>
-          </w:p>
-        </w:tc>
-        <w:tc>
-          <w:tcPr>
-            <w:tcW w:w="0" w:type="auto"/>
-            <w:vAlign w:val="center"/>
-          </w:tcPr>
-          <w:p>
-            <w:pPr>
-              <w:jc w:val="center"/>
-            </w:pPr>
-            <w:r>
-              <w:rPr>
-                <w:rFonts w:hint="eastAsia"/>
-              </w:rPr>
-              <w:t xml:space="preserve">真阴性 - </w:t>
-            </w:r>
-            <m:oMath>
-              <m:r>
-                <m:rPr>
-                  <m:sty m:val="bi"/>
-                </m:rPr>
-                <w:rPr>
-                  <w:rFonts w:hint="eastAsia" w:ascii="Cambria Math" w:hAnsi="Cambria Math"/>
-                </w:rPr>
-                <m:t>TN</m:t>
-              </m:r>
-            </m:oMath>
-          </w:p>
-        </w:tc>
-      </w:tr>
-    </w:tbl>
-    <w:p/>
-    <w:tbl>
-      <w:tblPr>
-        <w:tblStyle w:val="12"/>
-        <w:tblW w:w="0" w:type="auto"/>
-        <w:tblInd w:w="0" w:type="dxa"/>
-        <w:tblBorders>
-          <w:top w:val="single" w:color="auto" w:sz="4" w:space="0"/>
-          <w:left w:val="single" w:color="auto" w:sz="4" w:space="0"/>
-          <w:bottom w:val="single" w:color="auto" w:sz="4" w:space="0"/>
-          <w:right w:val="single" w:color="auto" w:sz="4" w:space="0"/>
-          <w:insideH w:val="single" w:color="auto" w:sz="4" w:space="0"/>
-          <w:insideV w:val="single" w:color="auto" w:sz="4" w:space="0"/>
-        </w:tblBorders>
-        <w:tblLayout w:type="autofit"/>
-        <w:tblCellMar>
-          <w:top w:w="0" w:type="dxa"/>
-          <w:left w:w="108" w:type="dxa"/>
-          <w:bottom w:w="0" w:type="dxa"/>
-          <w:right w:w="108" w:type="dxa"/>
-        </w:tblCellMar>
-      </w:tblPr>
-      <w:tblGrid>
-        <w:gridCol w:w="1688"/>
-        <w:gridCol w:w="1407"/>
-        <w:gridCol w:w="2249"/>
-        <w:gridCol w:w="2058"/>
-      </w:tblGrid>
-      <w:tr>
-        <w:tblPrEx>
-          <w:tblBorders>
-            <w:top w:val="single" w:color="auto" w:sz="4" w:space="0"/>
-            <w:left w:val="single" w:color="auto" w:sz="4" w:space="0"/>
-            <w:bottom w:val="single" w:color="auto" w:sz="4" w:space="0"/>
-            <w:right w:val="single" w:color="auto" w:sz="4" w:space="0"/>
-            <w:insideH w:val="single" w:color="auto" w:sz="4" w:space="0"/>
-            <w:insideV w:val="single" w:color="auto" w:sz="4" w:space="0"/>
-          </w:tblBorders>
-          <w:tblCellMar>
-            <w:top w:w="0" w:type="dxa"/>
-            <w:left w:w="108" w:type="dxa"/>
-            <w:bottom w:w="0" w:type="dxa"/>
-            <w:right w:w="108" w:type="dxa"/>
-          </w:tblCellMar>
-        </w:tblPrEx>
-        <w:tc>
-          <w:tcPr>
-            <w:tcW w:w="0" w:type="auto"/>
-            <w:vAlign w:val="center"/>
-          </w:tcPr>
-          <w:p>
-            <w:pPr>
-              <w:rPr>
-                <w:iCs/>
-              </w:rPr>
-            </w:pPr>
-            <w:r>
-              <w:rPr>
-                <w:rFonts w:hint="eastAsia"/>
-                <w:iCs/>
-              </w:rPr>
-              <w:t xml:space="preserve">准确 </w:t>
-            </w:r>
-            <m:oMath>
-              <m:r>
-                <m:rPr>
-                  <m:sty m:val="b"/>
-                </m:rPr>
-                <w:rPr>
-                  <w:rFonts w:hint="default" w:ascii="Cambria Math" w:hAnsi="Cambria Math"/>
-                </w:rPr>
-                <m:t>Accuracy</m:t>
-              </m:r>
-            </m:oMath>
-          </w:p>
-        </w:tc>
-        <w:tc>
-          <w:tcPr>
-            <w:tcW w:w="1407" w:type="dxa"/>
-            <w:vAlign w:val="center"/>
-          </w:tcPr>
-          <w:p>
-            <w:pPr>
-              <w:rPr>
-                <w:i/>
-                <w:iCs/>
-              </w:rPr>
-            </w:pPr>
-            <m:oMathPara>
-              <m:oMath>
-                <m:f>
-                  <m:fPr>
-                    <m:ctrlPr>
-                      <w:rPr>
-                        <w:rFonts w:hint="eastAsia" w:ascii="Cambria Math" w:hAnsi="Cambria Math"/>
-                        <w:i/>
-                        <w:iCs/>
-                      </w:rPr>
-                    </m:ctrlPr>
-                  </m:fPr>
-                  <m:num>
-                    <m:r>
-                      <m:rPr>
-                        <m:sty m:val="bi"/>
-                      </m:rPr>
-                      <w:rPr>
-                        <w:rFonts w:ascii="Cambria Math" w:hAnsi="Cambria Math"/>
-                      </w:rPr>
-                      <m:t>TP+TN</m:t>
-                    </m:r>
-                    <m:ctrlPr>
-                      <w:rPr>
-                        <w:rFonts w:hint="eastAsia" w:ascii="Cambria Math" w:hAnsi="Cambria Math"/>
-                        <w:i/>
-                        <w:iCs/>
-                      </w:rPr>
-                    </m:ctrlPr>
-                  </m:num>
-                  <m:den>
-                    <m:r>
-                      <m:rPr>
-                        <m:sty m:val="bi"/>
-                      </m:rPr>
-                      <w:rPr>
-                        <w:rFonts w:ascii="Cambria Math" w:hAnsi="Cambria Math"/>
-                      </w:rPr>
-                      <m:t>P+N</m:t>
-                    </m:r>
-                    <m:ctrlPr>
-                      <w:rPr>
-                        <w:rFonts w:hint="eastAsia" w:ascii="Cambria Math" w:hAnsi="Cambria Math"/>
-                        <w:i/>
-                        <w:iCs/>
-                      </w:rPr>
-                    </m:ctrlPr>
-                  </m:den>
-                </m:f>
-              </m:oMath>
-            </m:oMathPara>
-          </w:p>
-        </w:tc>
-        <w:tc>
-          <w:tcPr>
-            <w:tcW w:w="2249" w:type="dxa"/>
-            <w:vAlign w:val="center"/>
-          </w:tcPr>
-          <w:p>
-            <w:pPr>
-              <w:rPr>
-                <w:iCs/>
-              </w:rPr>
-            </w:pPr>
-            <w:r>
-              <w:rPr>
-                <w:rFonts w:hint="eastAsia"/>
-                <w:iCs/>
-              </w:rPr>
-              <w:t xml:space="preserve">查准 </w:t>
-            </w:r>
-            <m:oMath>
-              <m:r>
-                <m:rPr>
-                  <m:sty m:val="b"/>
-                </m:rPr>
-                <w:rPr>
-                  <w:rFonts w:hint="default" w:ascii="Cambria Math" w:hAnsi="Cambria Math"/>
-                </w:rPr>
-                <m:t>Precision</m:t>
-              </m:r>
-            </m:oMath>
-          </w:p>
-        </w:tc>
-        <w:tc>
-          <w:tcPr>
-            <w:tcW w:w="0" w:type="auto"/>
-            <w:vAlign w:val="center"/>
-          </w:tcPr>
-          <w:p>
-            <w:pPr>
-              <w:rPr>
-                <w:i/>
-                <w:iCs/>
-              </w:rPr>
-            </w:pPr>
-            <m:oMathPara>
-              <m:oMath>
-                <m:f>
-                  <m:fPr>
-                    <m:ctrlPr>
-                      <w:rPr>
-                        <w:rFonts w:hint="eastAsia" w:ascii="Cambria Math" w:hAnsi="Cambria Math"/>
-                        <w:i/>
-                        <w:iCs/>
-                      </w:rPr>
-                    </m:ctrlPr>
-                  </m:fPr>
-                  <m:num>
-                    <m:r>
-                      <m:rPr>
-                        <m:sty m:val="bi"/>
-                      </m:rPr>
-                      <w:rPr>
-                        <w:rFonts w:ascii="Cambria Math" w:hAnsi="Cambria Math"/>
-                      </w:rPr>
-                      <m:t>TP</m:t>
-                    </m:r>
-                    <m:ctrlPr>
-                      <w:rPr>
-                        <w:rFonts w:hint="eastAsia" w:ascii="Cambria Math" w:hAnsi="Cambria Math"/>
-                        <w:i/>
-                        <w:iCs/>
-                      </w:rPr>
-                    </m:ctrlPr>
-                  </m:num>
-                  <m:den>
-                    <m:r>
-                      <m:rPr>
-                        <m:sty m:val="bi"/>
-                      </m:rPr>
-                      <w:rPr>
-                        <w:rFonts w:ascii="Cambria Math" w:hAnsi="Cambria Math"/>
-                      </w:rPr>
-                      <m:t>P'</m:t>
-                    </m:r>
-                    <m:ctrlPr>
-                      <w:rPr>
-                        <w:rFonts w:hint="eastAsia" w:ascii="Cambria Math" w:hAnsi="Cambria Math"/>
-                        <w:i/>
-                        <w:iCs/>
-                      </w:rPr>
-                    </m:ctrlPr>
-                  </m:den>
-                </m:f>
-              </m:oMath>
-            </m:oMathPara>
-          </w:p>
-        </w:tc>
-      </w:tr>
-      <w:tr>
-        <w:tblPrEx>
-          <w:tblBorders>
-            <w:top w:val="single" w:color="auto" w:sz="4" w:space="0"/>
-            <w:left w:val="single" w:color="auto" w:sz="4" w:space="0"/>
-            <w:bottom w:val="single" w:color="auto" w:sz="4" w:space="0"/>
-            <w:right w:val="single" w:color="auto" w:sz="4" w:space="0"/>
-            <w:insideH w:val="single" w:color="auto" w:sz="4" w:space="0"/>
-            <w:insideV w:val="single" w:color="auto" w:sz="4" w:space="0"/>
-          </w:tblBorders>
-          <w:tblCellMar>
-            <w:top w:w="0" w:type="dxa"/>
-            <w:left w:w="108" w:type="dxa"/>
-            <w:bottom w:w="0" w:type="dxa"/>
-            <w:right w:w="108" w:type="dxa"/>
-          </w:tblCellMar>
-        </w:tblPrEx>
-        <w:tc>
-          <w:tcPr>
-            <w:tcW w:w="0" w:type="auto"/>
-            <w:vAlign w:val="center"/>
-          </w:tcPr>
-          <w:p>
-            <w:pPr>
-              <w:rPr>
-                <w:iCs/>
-              </w:rPr>
-            </w:pPr>
-            <w:r>
-              <w:rPr>
-                <w:rFonts w:hint="eastAsia"/>
-                <w:iCs/>
-              </w:rPr>
-              <w:t xml:space="preserve">特异 </w:t>
-            </w:r>
-            <m:oMath>
-              <m:r>
-                <m:rPr>
-                  <m:sty m:val="b"/>
-                </m:rPr>
-                <w:rPr>
-                  <w:rFonts w:hint="default" w:ascii="Cambria Math" w:hAnsi="Cambria Math"/>
-                </w:rPr>
-                <m:t>Specifity</m:t>
-              </m:r>
-            </m:oMath>
-          </w:p>
-        </w:tc>
-        <w:tc>
-          <w:tcPr>
-            <w:tcW w:w="1407" w:type="dxa"/>
-            <w:vAlign w:val="center"/>
-          </w:tcPr>
-          <w:p>
-            <w:pPr>
-              <w:rPr>
-                <w:i/>
-                <w:iCs/>
-              </w:rPr>
-            </w:pPr>
-            <m:oMathPara>
-              <m:oMath>
-                <m:f>
-                  <m:fPr>
-                    <m:ctrlPr>
-                      <w:rPr>
-                        <w:rFonts w:hint="eastAsia" w:ascii="Cambria Math" w:hAnsi="Cambria Math"/>
-                        <w:i/>
-                        <w:iCs/>
-                      </w:rPr>
-                    </m:ctrlPr>
-                  </m:fPr>
-                  <m:num>
-                    <m:r>
-                      <m:rPr>
-                        <m:sty m:val="bi"/>
-                      </m:rPr>
-                      <w:rPr>
-                        <w:rFonts w:ascii="Cambria Math" w:hAnsi="Cambria Math"/>
-                      </w:rPr>
-                      <m:t>T</m:t>
-                    </m:r>
-                    <m:r>
-                      <m:rPr>
-                        <m:sty m:val="bi"/>
-                      </m:rPr>
-                      <w:rPr>
-                        <w:rFonts w:hint="eastAsia" w:ascii="Cambria Math" w:hAnsi="Cambria Math"/>
-                      </w:rPr>
-                      <m:t>N</m:t>
-                    </m:r>
-                    <m:ctrlPr>
-                      <w:rPr>
-                        <w:rFonts w:hint="eastAsia" w:ascii="Cambria Math" w:hAnsi="Cambria Math"/>
-                        <w:i/>
-                        <w:iCs/>
-                      </w:rPr>
-                    </m:ctrlPr>
-                  </m:num>
-                  <m:den>
-                    <m:r>
-                      <m:rPr>
-                        <m:sty m:val="bi"/>
-                      </m:rPr>
-                      <w:rPr>
-                        <w:rFonts w:ascii="Cambria Math" w:hAnsi="Cambria Math"/>
-                      </w:rPr>
-                      <m:t>N</m:t>
-                    </m:r>
-                    <m:ctrlPr>
-                      <w:rPr>
-                        <w:rFonts w:hint="eastAsia" w:ascii="Cambria Math" w:hAnsi="Cambria Math"/>
-                        <w:i/>
-                        <w:iCs/>
-                      </w:rPr>
-                    </m:ctrlPr>
-                  </m:den>
-                </m:f>
-              </m:oMath>
-            </m:oMathPara>
-          </w:p>
-        </w:tc>
-        <w:tc>
-          <w:tcPr>
-            <w:tcW w:w="2249" w:type="dxa"/>
-            <w:vAlign w:val="center"/>
-          </w:tcPr>
-          <w:p>
-            <w:pPr>
-              <w:rPr>
-                <w:iCs/>
-              </w:rPr>
-            </w:pPr>
-            <w:r>
-              <w:rPr>
-                <w:rFonts w:hint="eastAsia"/>
-                <w:iCs/>
-              </w:rPr>
-              <w:t>查全</w:t>
-            </w:r>
-            <w:r>
-              <w:rPr>
-                <w:iCs/>
-              </w:rPr>
-              <w:t xml:space="preserve"> </w:t>
-            </w:r>
-            <m:oMath>
-              <m:r>
-                <m:rPr>
-                  <m:sty m:val="b"/>
-                </m:rPr>
-                <w:rPr>
-                  <w:rFonts w:hint="default" w:ascii="Cambria Math" w:hAnsi="Cambria Math"/>
-                </w:rPr>
-                <m:t>Recall</m:t>
-              </m:r>
-            </m:oMath>
-          </w:p>
-        </w:tc>
-        <w:tc>
-          <w:tcPr>
-            <w:tcW w:w="2058" w:type="dxa"/>
-            <w:vAlign w:val="center"/>
-          </w:tcPr>
-          <w:p>
-            <w:pPr>
-              <w:rPr>
-                <w:i/>
-                <w:iCs/>
-              </w:rPr>
-            </w:pPr>
-            <m:oMathPara>
-              <m:oMath>
-                <m:f>
-                  <m:fPr>
-                    <m:ctrlPr>
-                      <w:rPr>
-                        <w:rFonts w:hint="eastAsia" w:ascii="Cambria Math" w:hAnsi="Cambria Math"/>
-                        <w:i/>
-                        <w:iCs/>
-                      </w:rPr>
-                    </m:ctrlPr>
-                  </m:fPr>
-                  <m:num>
-                    <m:r>
-                      <m:rPr>
-                        <m:sty m:val="bi"/>
-                      </m:rPr>
-                      <w:rPr>
-                        <w:rFonts w:ascii="Cambria Math" w:hAnsi="Cambria Math"/>
-                      </w:rPr>
-                      <m:t>TP</m:t>
-                    </m:r>
-                    <m:ctrlPr>
-                      <w:rPr>
-                        <w:rFonts w:hint="eastAsia" w:ascii="Cambria Math" w:hAnsi="Cambria Math"/>
-                        <w:i/>
-                        <w:iCs/>
-                      </w:rPr>
-                    </m:ctrlPr>
-                  </m:num>
-                  <m:den>
-                    <m:r>
-                      <m:rPr>
-                        <m:sty m:val="bi"/>
-                      </m:rPr>
-                      <w:rPr>
-                        <w:rFonts w:ascii="Cambria Math" w:hAnsi="Cambria Math"/>
-                      </w:rPr>
-                      <m:t>P</m:t>
-                    </m:r>
-                    <m:ctrlPr>
-                      <w:rPr>
-                        <w:rFonts w:hint="eastAsia" w:ascii="Cambria Math" w:hAnsi="Cambria Math"/>
-                        <w:i/>
-                        <w:iCs/>
-                      </w:rPr>
-                    </m:ctrlPr>
-                  </m:den>
-                </m:f>
-              </m:oMath>
-            </m:oMathPara>
-          </w:p>
-        </w:tc>
-      </w:tr>
-      <w:tr>
-        <w:tblPrEx>
-          <w:tblBorders>
-            <w:top w:val="single" w:color="auto" w:sz="4" w:space="0"/>
-            <w:left w:val="single" w:color="auto" w:sz="4" w:space="0"/>
-            <w:bottom w:val="single" w:color="auto" w:sz="4" w:space="0"/>
-            <w:right w:val="single" w:color="auto" w:sz="4" w:space="0"/>
-            <w:insideH w:val="single" w:color="auto" w:sz="4" w:space="0"/>
-            <w:insideV w:val="single" w:color="auto" w:sz="4" w:space="0"/>
-          </w:tblBorders>
-          <w:tblCellMar>
-            <w:top w:w="0" w:type="dxa"/>
-            <w:left w:w="108" w:type="dxa"/>
-            <w:bottom w:w="0" w:type="dxa"/>
-            <w:right w:w="108" w:type="dxa"/>
-          </w:tblCellMar>
-        </w:tblPrEx>
-        <w:tc>
-          <w:tcPr>
-            <w:tcW w:w="0" w:type="auto"/>
-            <w:vAlign w:val="center"/>
-          </w:tcPr>
-          <w:p>
-            <w:pPr>
-              <w:rPr>
-                <w:iCs/>
-              </w:rPr>
-            </w:pPr>
-            <m:oMathPara>
-              <m:oMath>
-                <m:sSub>
-                  <m:sSubPr>
-                    <m:ctrlPr>
-                      <w:rPr>
-                        <w:rFonts w:ascii="Cambria Math" w:hAnsi="Cambria Math"/>
-                        <w:i/>
-                        <w:iCs/>
-                      </w:rPr>
-                    </m:ctrlPr>
-                  </m:sSubPr>
-                  <m:e>
-                    <m:r>
-                      <m:rPr>
-                        <m:sty m:val="bi"/>
-                      </m:rPr>
-                      <w:rPr>
-                        <w:rFonts w:ascii="Cambria Math" w:hAnsi="Cambria Math"/>
-                      </w:rPr>
-                      <m:t>F</m:t>
-                    </m:r>
-                    <m:ctrlPr>
-                      <w:rPr>
-                        <w:rFonts w:ascii="Cambria Math" w:hAnsi="Cambria Math"/>
-                        <w:i/>
-                        <w:iCs/>
-                      </w:rPr>
-                    </m:ctrlPr>
-                  </m:e>
-                  <m:sub>
-                    <m:r>
-                      <m:rPr>
-                        <m:sty m:val="bi"/>
-                      </m:rPr>
-                      <w:rPr>
-                        <w:rFonts w:hint="eastAsia" w:ascii="Cambria Math" w:hAnsi="Cambria Math"/>
-                      </w:rPr>
-                      <m:t>β</m:t>
-                    </m:r>
-                    <m:ctrlPr>
-                      <w:rPr>
-                        <w:rFonts w:ascii="Cambria Math" w:hAnsi="Cambria Math"/>
-                        <w:i/>
-                        <w:iCs/>
-                      </w:rPr>
-                    </m:ctrlPr>
-                  </m:sub>
-                </m:sSub>
-                <m:r>
-                  <m:rPr>
-                    <m:sty m:val="bi"/>
-                  </m:rPr>
-                  <w:rPr>
-                    <w:rFonts w:ascii="Cambria Math" w:hAnsi="Cambria Math"/>
-                  </w:rPr>
-                  <m:t>−</m:t>
-                </m:r>
-                <m:r>
-                  <m:rPr>
-                    <m:sty m:val="b"/>
-                  </m:rPr>
-                  <w:rPr>
-                    <w:rFonts w:hint="default" w:ascii="Cambria Math" w:hAnsi="Cambria Math"/>
-                  </w:rPr>
-                  <m:t>Score</m:t>
-                </m:r>
-              </m:oMath>
-            </m:oMathPara>
-          </w:p>
-        </w:tc>
-        <w:tc>
-          <w:tcPr>
-            <w:tcW w:w="0" w:type="auto"/>
-            <w:gridSpan w:val="3"/>
-            <w:vAlign w:val="center"/>
-          </w:tcPr>
-          <w:p>
-            <w:pPr>
-              <w:rPr>
-                <w:i/>
-                <w:iCs/>
-              </w:rPr>
-            </w:pPr>
-            <m:oMathPara>
-              <m:oMath>
-                <m:r>
-                  <m:rPr>
-                    <m:sty m:val="bi"/>
-                  </m:rPr>
-                  <w:rPr>
-                    <w:rFonts w:ascii="Cambria Math" w:hAnsi="Cambria Math"/>
-                  </w:rPr>
-                  <m:t>(1+</m:t>
-                </m:r>
-                <m:sSup>
-                  <m:sSupPr>
-                    <m:ctrlPr>
-                      <w:rPr>
-                        <w:rFonts w:ascii="Cambria Math" w:hAnsi="Cambria Math"/>
-                        <w:i/>
-                      </w:rPr>
-                    </m:ctrlPr>
-                  </m:sSupPr>
-                  <m:e>
-                    <m:r>
-                      <m:rPr>
-                        <m:sty m:val="bi"/>
-                      </m:rPr>
-                      <w:rPr>
-                        <w:rFonts w:ascii="Cambria Math" w:hAnsi="Cambria Math"/>
-                      </w:rPr>
-                      <m:t>β</m:t>
-                    </m:r>
-                    <m:ctrlPr>
-                      <w:rPr>
-                        <w:rFonts w:ascii="Cambria Math" w:hAnsi="Cambria Math"/>
-                        <w:i/>
-                      </w:rPr>
-                    </m:ctrlPr>
-                  </m:e>
-                  <m:sup>
-                    <m:r>
-                      <m:rPr>
-                        <m:sty m:val="bi"/>
-                      </m:rPr>
-                      <w:rPr>
-                        <w:rFonts w:ascii="Cambria Math" w:hAnsi="Cambria Math"/>
-                      </w:rPr>
-                      <m:t>2</m:t>
-                    </m:r>
-                    <m:ctrlPr>
-                      <w:rPr>
-                        <w:rFonts w:ascii="Cambria Math" w:hAnsi="Cambria Math"/>
-                        <w:i/>
-                      </w:rPr>
-                    </m:ctrlPr>
-                  </m:sup>
-                </m:sSup>
-                <m:r>
-                  <m:rPr>
-                    <m:sty m:val="bi"/>
-                  </m:rPr>
-                  <w:rPr>
-                    <w:rFonts w:ascii="Cambria Math" w:hAnsi="Cambria Math"/>
-                  </w:rPr>
-                  <m:t>)</m:t>
-                </m:r>
-                <m:r>
-                  <m:rPr>
-                    <m:sty m:val="bi"/>
-                  </m:rPr>
-                  <w:rPr>
-                    <w:rFonts w:hint="eastAsia" w:ascii="Cambria Math" w:hAnsi="Cambria Math"/>
-                  </w:rPr>
-                  <m:t>·</m:t>
-                </m:r>
-                <m:f>
-                  <m:fPr>
-                    <m:ctrlPr>
-                      <w:rPr>
-                        <w:rFonts w:hint="eastAsia" w:ascii="Cambria Math" w:hAnsi="Cambria Math"/>
-                        <w:i/>
-                        <w:iCs/>
-                      </w:rPr>
-                    </m:ctrlPr>
-                  </m:fPr>
-                  <m:num>
-                    <m:r>
-                      <m:rPr>
-                        <m:sty m:val="b"/>
-                      </m:rPr>
-                      <w:rPr>
-                        <w:rFonts w:hint="default" w:ascii="Cambria Math" w:hAnsi="Cambria Math"/>
-                      </w:rPr>
-                      <m:t>Precision</m:t>
-                    </m:r>
-                    <m:r>
-                      <m:rPr>
-                        <m:sty m:val="bi"/>
-                      </m:rPr>
-                      <w:rPr>
-                        <w:rFonts w:hint="eastAsia" w:ascii="Cambria Math" w:hAnsi="Cambria Math"/>
-                      </w:rPr>
-                      <m:t>·</m:t>
-                    </m:r>
-                    <m:r>
-                      <m:rPr>
-                        <m:sty m:val="b"/>
-                      </m:rPr>
-                      <w:rPr>
-                        <w:rFonts w:hint="default" w:ascii="Cambria Math" w:hAnsi="Cambria Math"/>
-                      </w:rPr>
-                      <m:t>Recall</m:t>
-                    </m:r>
-                    <m:ctrlPr>
-                      <w:rPr>
-                        <w:rFonts w:hint="eastAsia" w:ascii="Cambria Math" w:hAnsi="Cambria Math"/>
-                        <w:i/>
-                        <w:iCs/>
-                      </w:rPr>
-                    </m:ctrlPr>
-                  </m:num>
-                  <m:den>
-                    <m:sSup>
-                      <m:sSupPr>
-                        <m:ctrlPr>
-                          <w:rPr>
-                            <w:rFonts w:ascii="Cambria Math" w:hAnsi="Cambria Math"/>
-                            <w:i/>
-                          </w:rPr>
-                        </m:ctrlPr>
-                      </m:sSupPr>
-                      <m:e>
-                        <m:r>
-                          <m:rPr>
-                            <m:sty m:val="bi"/>
-                          </m:rPr>
-                          <w:rPr>
-                            <w:rFonts w:ascii="Cambria Math" w:hAnsi="Cambria Math"/>
-                          </w:rPr>
-                          <m:t>β</m:t>
-                        </m:r>
-                        <m:ctrlPr>
-                          <w:rPr>
-                            <w:rFonts w:ascii="Cambria Math" w:hAnsi="Cambria Math"/>
-                            <w:i/>
-                          </w:rPr>
-                        </m:ctrlPr>
-                      </m:e>
-                      <m:sup>
-                        <m:r>
-                          <m:rPr>
-                            <m:sty m:val="bi"/>
-                          </m:rPr>
-                          <w:rPr>
-                            <w:rFonts w:ascii="Cambria Math" w:hAnsi="Cambria Math"/>
-                          </w:rPr>
-                          <m:t>2</m:t>
-                        </m:r>
-                        <m:ctrlPr>
-                          <w:rPr>
-                            <w:rFonts w:ascii="Cambria Math" w:hAnsi="Cambria Math"/>
-                            <w:i/>
-                          </w:rPr>
-                        </m:ctrlPr>
-                      </m:sup>
-                    </m:sSup>
-                    <m:r>
-                      <m:rPr>
-                        <m:sty m:val="bi"/>
-                      </m:rPr>
-                      <w:rPr>
-                        <w:rFonts w:hint="eastAsia" w:ascii="Cambria Math" w:hAnsi="Cambria Math"/>
-                      </w:rPr>
-                      <m:t>·</m:t>
-                    </m:r>
-                    <m:r>
-                      <m:rPr>
-                        <m:sty m:val="b"/>
-                      </m:rPr>
-                      <w:rPr>
-                        <w:rFonts w:hint="default" w:ascii="Cambria Math" w:hAnsi="Cambria Math"/>
-                      </w:rPr>
-                      <m:t>Precision+Recall</m:t>
-                    </m:r>
-                    <m:ctrlPr>
-                      <w:rPr>
-                        <w:rFonts w:hint="eastAsia" w:ascii="Cambria Math" w:hAnsi="Cambria Math"/>
-                        <w:i/>
-                        <w:iCs/>
-                      </w:rPr>
-                    </m:ctrlPr>
-                  </m:den>
-                </m:f>
-              </m:oMath>
-            </m:oMathPara>
-          </w:p>
-        </w:tc>
-      </w:tr>
-      <w:tr>
-        <w:tblPrEx>
-          <w:tblBorders>
-            <w:top w:val="single" w:color="auto" w:sz="4" w:space="0"/>
-            <w:left w:val="single" w:color="auto" w:sz="4" w:space="0"/>
-            <w:bottom w:val="single" w:color="auto" w:sz="4" w:space="0"/>
-            <w:right w:val="single" w:color="auto" w:sz="4" w:space="0"/>
-            <w:insideH w:val="single" w:color="auto" w:sz="4" w:space="0"/>
-            <w:insideV w:val="single" w:color="auto" w:sz="4" w:space="0"/>
-          </w:tblBorders>
-          <w:tblCellMar>
-            <w:top w:w="0" w:type="dxa"/>
-            <w:left w:w="108" w:type="dxa"/>
-            <w:bottom w:w="0" w:type="dxa"/>
-            <w:right w:w="108" w:type="dxa"/>
-          </w:tblCellMar>
-        </w:tblPrEx>
-        <w:tc>
-          <w:tcPr>
-            <w:tcW w:w="0" w:type="auto"/>
-            <w:vMerge w:val="restart"/>
-            <w:vAlign w:val="center"/>
-          </w:tcPr>
-          <w:p>
-            <w:pPr>
-              <w:jc w:val="left"/>
-              <w:rPr>
-                <w:i w:val="0"/>
-                <w:iCs w:val="0"/>
-              </w:rPr>
-            </w:pPr>
-            <w:r>
-              <w:rPr>
-                <w:rFonts w:hint="eastAsia"/>
-                <w:i w:val="0"/>
-                <w:iCs w:val="0"/>
-              </w:rPr>
-              <w:t>接收机工作特性</w:t>
-            </w:r>
-          </w:p>
-          <w:p>
-            <w:pPr>
-              <w:jc w:val="left"/>
-              <w:rPr>
-                <w:i w:val="0"/>
-                <w:iCs w:val="0"/>
-              </w:rPr>
-            </w:pPr>
-            <m:oMathPara>
-              <m:oMath>
-                <m:r>
-                  <m:rPr>
-                    <m:sty m:val="b"/>
-                  </m:rPr>
-                  <w:rPr>
-                    <w:rFonts w:hint="default" w:ascii="Cambria Math" w:hAnsi="Cambria Math"/>
-                  </w:rPr>
-                  <m:t>ROC</m:t>
-                </m:r>
-              </m:oMath>
-            </m:oMathPara>
-          </w:p>
-        </w:tc>
-        <w:tc>
-          <w:tcPr>
-            <w:tcW w:w="0" w:type="auto"/>
-            <w:vAlign w:val="center"/>
-          </w:tcPr>
-          <w:p>
-            <w:pPr>
-              <w:jc w:val="left"/>
-              <w:rPr>
-                <w:i w:val="0"/>
-                <w:iCs w:val="0"/>
-              </w:rPr>
-            </w:pPr>
-            <w:r>
-              <w:rPr>
-                <w:rFonts w:hint="eastAsia"/>
-                <w:i w:val="0"/>
-                <w:iCs w:val="0"/>
-              </w:rPr>
-              <w:t xml:space="preserve">伪阳性率 </w:t>
-            </w:r>
-            <w:r>
-              <w:rPr>
-                <w:i w:val="0"/>
-                <w:iCs w:val="0"/>
-              </w:rPr>
-              <w:t>x</w:t>
-            </w:r>
-          </w:p>
-        </w:tc>
-        <w:tc>
-          <w:tcPr>
-            <w:tcW w:w="0" w:type="auto"/>
-            <w:vAlign w:val="center"/>
-          </w:tcPr>
-          <w:p>
-            <w:pPr>
-              <w:jc w:val="left"/>
-              <w:rPr>
-                <w:i w:val="0"/>
-                <w:iCs w:val="0"/>
-              </w:rPr>
-            </w:pPr>
-            <m:oMathPara>
-              <m:oMath>
-                <m:r>
-                  <m:rPr>
-                    <m:sty m:val="b"/>
-                  </m:rPr>
-                  <w:rPr>
-                    <w:rFonts w:hint="default" w:ascii="Cambria Math" w:hAnsi="Cambria Math"/>
-                  </w:rPr>
-                  <m:t>FPR=</m:t>
-                </m:r>
-                <m:r>
-                  <m:rPr>
-                    <m:sty m:val="b"/>
-                  </m:rPr>
-                  <w:rPr>
-                    <w:rFonts w:hint="eastAsia" w:ascii="Cambria Math" w:hAnsi="Cambria Math"/>
-                  </w:rPr>
-                  <m:t>1−</m:t>
-                </m:r>
-                <m:r>
-                  <m:rPr>
-                    <m:sty m:val="b"/>
-                  </m:rPr>
-                  <w:rPr>
-                    <w:rFonts w:hint="default" w:ascii="Cambria Math" w:hAnsi="Cambria Math"/>
-                  </w:rPr>
-                  <m:t>Specifity</m:t>
-                </m:r>
-              </m:oMath>
-            </m:oMathPara>
-          </w:p>
-        </w:tc>
-        <w:tc>
-          <w:tcPr>
-            <w:tcW w:w="0" w:type="auto"/>
-            <w:vMerge w:val="restart"/>
-            <w:vAlign w:val="center"/>
-          </w:tcPr>
-          <w:p>
-            <w:pPr>
-              <w:jc w:val="left"/>
-              <w:rPr>
-                <w:i w:val="0"/>
-                <w:iCs w:val="0"/>
-              </w:rPr>
-            </w:pPr>
-            <w:r>
-              <w:rPr>
-                <w:rFonts w:hint="eastAsia"/>
-                <w:i w:val="0"/>
-                <w:iCs w:val="0"/>
-              </w:rPr>
-              <w:t xml:space="preserve">曲线下面积 </w:t>
-            </w:r>
-            <m:oMath>
-              <m:r>
-                <m:rPr>
-                  <m:sty m:val="b"/>
-                </m:rPr>
-                <w:rPr>
-                  <w:rFonts w:hint="default" w:ascii="Cambria Math" w:hAnsi="Cambria Math"/>
-                </w:rPr>
-                <m:t>AUC</m:t>
-              </m:r>
-            </m:oMath>
-          </w:p>
-        </w:tc>
-      </w:tr>
-      <w:tr>
-        <w:tblPrEx>
-          <w:tblBorders>
-            <w:top w:val="single" w:color="auto" w:sz="4" w:space="0"/>
-            <w:left w:val="single" w:color="auto" w:sz="4" w:space="0"/>
-            <w:bottom w:val="single" w:color="auto" w:sz="4" w:space="0"/>
-            <w:right w:val="single" w:color="auto" w:sz="4" w:space="0"/>
-            <w:insideH w:val="single" w:color="auto" w:sz="4" w:space="0"/>
-            <w:insideV w:val="single" w:color="auto" w:sz="4" w:space="0"/>
-          </w:tblBorders>
-          <w:tblCellMar>
-            <w:top w:w="0" w:type="dxa"/>
-            <w:left w:w="108" w:type="dxa"/>
-            <w:bottom w:w="0" w:type="dxa"/>
-            <w:right w:w="108" w:type="dxa"/>
-          </w:tblCellMar>
-        </w:tblPrEx>
-        <w:tc>
-          <w:tcPr>
-            <w:tcW w:w="0" w:type="auto"/>
-            <w:vMerge w:val="continue"/>
-            <w:vAlign w:val="center"/>
-          </w:tcPr>
-          <w:p>
-            <w:pPr>
-              <w:jc w:val="left"/>
-              <w:rPr>
-                <w:i w:val="0"/>
-                <w:iCs w:val="0"/>
-              </w:rPr>
-            </w:pPr>
-          </w:p>
-        </w:tc>
-        <w:tc>
-          <w:tcPr>
-            <w:tcW w:w="0" w:type="auto"/>
-            <w:vAlign w:val="center"/>
-          </w:tcPr>
-          <w:p>
-            <w:pPr>
-              <w:jc w:val="left"/>
-              <w:rPr>
-                <w:i w:val="0"/>
-                <w:iCs w:val="0"/>
-              </w:rPr>
-            </w:pPr>
-            <w:r>
-              <w:rPr>
-                <w:rFonts w:hint="eastAsia"/>
-                <w:i w:val="0"/>
-                <w:iCs w:val="0"/>
-              </w:rPr>
-              <w:t xml:space="preserve">真阳性率 </w:t>
-            </w:r>
-            <w:r>
-              <w:rPr>
-                <w:i w:val="0"/>
-                <w:iCs w:val="0"/>
-              </w:rPr>
-              <w:t>y</w:t>
-            </w:r>
-          </w:p>
-        </w:tc>
-        <w:tc>
-          <w:tcPr>
-            <w:tcW w:w="0" w:type="auto"/>
-            <w:vAlign w:val="center"/>
-          </w:tcPr>
-          <w:p>
-            <w:pPr>
-              <w:jc w:val="left"/>
-              <w:rPr>
-                <w:i w:val="0"/>
-                <w:iCs w:val="0"/>
-              </w:rPr>
-            </w:pPr>
-            <m:oMathPara>
-              <m:oMath>
-                <m:r>
-                  <m:rPr>
-                    <m:sty m:val="b"/>
-                  </m:rPr>
-                  <w:rPr>
-                    <w:rFonts w:hint="default" w:ascii="Cambria Math" w:hAnsi="Cambria Math"/>
-                  </w:rPr>
-                  <m:t>TPR=Recall</m:t>
-                </m:r>
-              </m:oMath>
-            </m:oMathPara>
-          </w:p>
-        </w:tc>
-        <w:tc>
-          <w:tcPr>
-            <w:tcW w:w="0" w:type="auto"/>
-            <w:vMerge w:val="continue"/>
-            <w:vAlign w:val="center"/>
-          </w:tcPr>
-          <w:p>
-            <w:pPr>
-              <w:jc w:val="left"/>
-              <w:rPr>
-                <w:i w:val="0"/>
-                <w:iCs w:val="0"/>
-              </w:rPr>
-            </w:pPr>
-          </w:p>
-        </w:tc>
-      </w:tr>
-    </w:tbl>
-    <w:p/>
-    <w:p/>
-    <w:p/>
     <w:p>
       <w:pPr>
         <w:pStyle w:val="17"/>
@@ -3404,7 +13,7 @@
           <w:rFonts w:hint="default"/>
         </w:rPr>
       </w:pPr>
-      <w:bookmarkStart w:id="1" w:name="_Toc21868"/>
+      <w:bookmarkStart w:id="0" w:name="_Toc21868"/>
       <w:r>
         <w:t>数据</w:t>
       </w:r>
@@ -3418,7 +27,7 @@
       <w:r>
         <w:t>：</w:t>
       </w:r>
-      <w:bookmarkEnd w:id="1"/>
+      <w:bookmarkEnd w:id="0"/>
     </w:p>
     <w:tbl>
       <w:tblPr>
@@ -4414,11 +1023,11 @@
           <w:rFonts w:hint="default"/>
         </w:rPr>
       </w:pPr>
-      <w:bookmarkStart w:id="2" w:name="_Toc8470"/>
+      <w:bookmarkStart w:id="1" w:name="_Toc8470"/>
       <w:r>
         <w:t>计算机视觉：</w:t>
       </w:r>
-      <w:bookmarkEnd w:id="2"/>
+      <w:bookmarkEnd w:id="1"/>
     </w:p>
     <w:p>
       <w:r>
@@ -5844,11 +2453,11 @@
           <w:rFonts w:hint="default"/>
         </w:rPr>
       </w:pPr>
-      <w:bookmarkStart w:id="3" w:name="_Toc24233"/>
+      <w:bookmarkStart w:id="2" w:name="_Toc24233"/>
       <w:r>
         <w:t>感知系统：</w:t>
       </w:r>
-      <w:bookmarkEnd w:id="3"/>
+      <w:bookmarkEnd w:id="2"/>
     </w:p>
     <w:tbl>
       <w:tblPr>
@@ -6469,11 +3078,11 @@
           <w:rFonts w:hint="default"/>
         </w:rPr>
       </w:pPr>
-      <w:bookmarkStart w:id="4" w:name="_Toc21165"/>
+      <w:bookmarkStart w:id="3" w:name="_Toc21165"/>
       <w:r>
         <w:t>目标检测：</w:t>
       </w:r>
-      <w:bookmarkEnd w:id="4"/>
+      <w:bookmarkEnd w:id="3"/>
     </w:p>
     <w:p>
       <w:pPr>
@@ -12649,10 +9258,7 @@
       </w:tr>
     </w:tbl>
     <w:p/>
-    <w:p>
-      <w:bookmarkStart w:id="12" w:name="_GoBack"/>
-      <w:bookmarkEnd w:id="12"/>
-    </w:p>
+    <w:p/>
     <w:p/>
     <w:p>
       <w:pPr>
@@ -12661,11 +9267,11 @@
           <w:color w:val="0070C0"/>
         </w:rPr>
       </w:pPr>
-      <w:bookmarkStart w:id="5" w:name="_Toc17498"/>
+      <w:bookmarkStart w:id="4" w:name="_Toc17498"/>
       <w:r>
         <w:t>图像分割：</w:t>
       </w:r>
-      <w:bookmarkEnd w:id="5"/>
+      <w:bookmarkEnd w:id="4"/>
     </w:p>
     <w:p>
       <w:pPr>
@@ -12674,11 +9280,11 @@
           <w:rFonts w:hint="default"/>
         </w:rPr>
       </w:pPr>
-      <w:bookmarkStart w:id="6" w:name="_Toc15664"/>
+      <w:bookmarkStart w:id="5" w:name="_Toc15664"/>
       <w:r>
         <w:t>语义分割：</w:t>
       </w:r>
-      <w:bookmarkEnd w:id="6"/>
+      <w:bookmarkEnd w:id="5"/>
     </w:p>
     <w:p>
       <w:r>
@@ -13136,11 +9742,11 @@
           <w:rFonts w:hint="default"/>
         </w:rPr>
       </w:pPr>
-      <w:bookmarkStart w:id="7" w:name="_Toc16478"/>
+      <w:bookmarkStart w:id="6" w:name="_Toc16478"/>
       <w:r>
         <w:t>全景分割：</w:t>
       </w:r>
-      <w:bookmarkEnd w:id="7"/>
+      <w:bookmarkEnd w:id="6"/>
     </w:p>
     <w:p>
       <w:r>
@@ -13222,6 +9828,12 @@
             <w:insideH w:val="single" w:color="auto" w:sz="4" w:space="0"/>
             <w:insideV w:val="single" w:color="auto" w:sz="4" w:space="0"/>
           </w:tblBorders>
+          <w:tblCellMar>
+            <w:top w:w="0" w:type="dxa"/>
+            <w:left w:w="108" w:type="dxa"/>
+            <w:bottom w:w="0" w:type="dxa"/>
+            <w:right w:w="108" w:type="dxa"/>
+          </w:tblCellMar>
         </w:tblPrEx>
         <w:tc>
           <w:tcPr>
@@ -13862,11 +10474,11 @@
           <w:rFonts w:hint="default"/>
         </w:rPr>
       </w:pPr>
-      <w:bookmarkStart w:id="8" w:name="_Toc31092"/>
+      <w:bookmarkStart w:id="7" w:name="_Toc31092"/>
       <w:r>
         <w:t>位姿估计：</w:t>
       </w:r>
-      <w:bookmarkEnd w:id="8"/>
+      <w:bookmarkEnd w:id="7"/>
     </w:p>
     <w:p>
       <w:r>
@@ -15024,11 +11636,11 @@
           <w:rFonts w:hint="default"/>
         </w:rPr>
       </w:pPr>
-      <w:bookmarkStart w:id="9" w:name="_Toc9020"/>
+      <w:bookmarkStart w:id="8" w:name="_Toc9020"/>
       <w:r>
         <w:t>距离分类器：</w:t>
       </w:r>
-      <w:bookmarkEnd w:id="9"/>
+      <w:bookmarkEnd w:id="8"/>
     </w:p>
     <w:tbl>
       <w:tblPr>
@@ -15916,11 +12528,11 @@
           <w:rFonts w:hint="default"/>
         </w:rPr>
       </w:pPr>
-      <w:bookmarkStart w:id="10" w:name="_Toc4092"/>
+      <w:bookmarkStart w:id="9" w:name="_Toc4092"/>
       <w:r>
         <w:t>强化学习：</w:t>
       </w:r>
-      <w:bookmarkEnd w:id="10"/>
+      <w:bookmarkEnd w:id="9"/>
     </w:p>
     <w:tbl>
       <w:tblPr>
@@ -17380,11 +13992,11 @@
           <w:rFonts w:hint="default"/>
         </w:rPr>
       </w:pPr>
-      <w:bookmarkStart w:id="11" w:name="_Toc4073"/>
+      <w:bookmarkStart w:id="10" w:name="_Toc4073"/>
       <w:r>
         <w:t>联邦学习：</w:t>
       </w:r>
-      <w:bookmarkEnd w:id="11"/>
+      <w:bookmarkEnd w:id="10"/>
     </w:p>
     <w:tbl>
       <w:tblPr>
@@ -17422,6 +14034,12 @@
             <w:insideH w:val="single" w:color="auto" w:sz="4" w:space="0"/>
             <w:insideV w:val="single" w:color="auto" w:sz="4" w:space="0"/>
           </w:tblBorders>
+          <w:tblCellMar>
+            <w:top w:w="0" w:type="dxa"/>
+            <w:left w:w="108" w:type="dxa"/>
+            <w:bottom w:w="0" w:type="dxa"/>
+            <w:right w:w="108" w:type="dxa"/>
+          </w:tblCellMar>
         </w:tblPrEx>
         <w:trPr>
           <w:trHeight w:val="148" w:hRule="atLeast"/>
@@ -17947,6 +14565,12 @@
             <w:insideH w:val="single" w:color="auto" w:sz="4" w:space="0"/>
             <w:insideV w:val="single" w:color="auto" w:sz="4" w:space="0"/>
           </w:tblBorders>
+          <w:tblCellMar>
+            <w:top w:w="0" w:type="dxa"/>
+            <w:left w:w="108" w:type="dxa"/>
+            <w:bottom w:w="0" w:type="dxa"/>
+            <w:right w:w="108" w:type="dxa"/>
+          </w:tblCellMar>
         </w:tblPrEx>
         <w:tc>
           <w:tcPr>
@@ -17988,6 +14612,12 @@
             <w:insideH w:val="single" w:color="auto" w:sz="4" w:space="0"/>
             <w:insideV w:val="single" w:color="auto" w:sz="4" w:space="0"/>
           </w:tblBorders>
+          <w:tblCellMar>
+            <w:top w:w="0" w:type="dxa"/>
+            <w:left w:w="108" w:type="dxa"/>
+            <w:bottom w:w="0" w:type="dxa"/>
+            <w:right w:w="108" w:type="dxa"/>
+          </w:tblCellMar>
         </w:tblPrEx>
         <w:tc>
           <w:tcPr>
@@ -18094,6 +14724,12 @@
             <w:insideH w:val="single" w:color="auto" w:sz="4" w:space="0"/>
             <w:insideV w:val="single" w:color="auto" w:sz="4" w:space="0"/>
           </w:tblBorders>
+          <w:tblCellMar>
+            <w:top w:w="0" w:type="dxa"/>
+            <w:left w:w="108" w:type="dxa"/>
+            <w:bottom w:w="0" w:type="dxa"/>
+            <w:right w:w="108" w:type="dxa"/>
+          </w:tblCellMar>
         </w:tblPrEx>
         <w:tc>
           <w:tcPr>
@@ -18135,6 +14771,12 @@
             <w:insideH w:val="single" w:color="auto" w:sz="4" w:space="0"/>
             <w:insideV w:val="single" w:color="auto" w:sz="4" w:space="0"/>
           </w:tblBorders>
+          <w:tblCellMar>
+            <w:top w:w="0" w:type="dxa"/>
+            <w:left w:w="108" w:type="dxa"/>
+            <w:bottom w:w="0" w:type="dxa"/>
+            <w:right w:w="108" w:type="dxa"/>
+          </w:tblCellMar>
         </w:tblPrEx>
         <w:tc>
           <w:tcPr>

</xml_diff>